<commit_message>
update index and resume
</commit_message>
<xml_diff>
--- a/src/CV/Amin Shirazi resume.docx
+++ b/src/CV/Amin Shirazi resume.docx
@@ -1,10 +1,11 @@
 
 <file path=word/document.xml><?xml version="1.0" encoding="utf-8"?>
-<w:document xmlns:wpc="http://schemas.microsoft.com/office/word/2010/wordprocessingCanvas" xmlns:cx="http://schemas.microsoft.com/office/drawing/2014/chartex" xmlns:cx1="http://schemas.microsoft.com/office/drawing/2015/9/8/chartex" xmlns:cx2="http://schemas.microsoft.com/office/drawing/2015/10/21/chartex" xmlns:cx3="http://schemas.microsoft.com/office/drawing/2016/5/9/chartex" xmlns:cx4="http://schemas.microsoft.com/office/drawing/2016/5/10/chartex" xmlns:cx5="http://schemas.microsoft.com/office/drawing/2016/5/11/chartex" xmlns:cx6="http://schemas.microsoft.com/office/drawing/2016/5/12/chartex" xmlns:cx7="http://schemas.microsoft.com/office/drawing/2016/5/13/chartex" xmlns:cx8="http://schemas.microsoft.com/office/drawing/2016/5/14/chartex" xmlns:mc="http://schemas.openxmlformats.org/markup-compatibility/2006" xmlns:aink="http://schemas.microsoft.com/office/drawing/2016/ink" xmlns:am3d="http://schemas.microsoft.com/office/drawing/2017/model3d" xmlns:o="urn:schemas-microsoft-com:office:office" xmlns:r="http://schemas.openxmlformats.org/officeDocument/2006/relationships" xmlns:m="http://schemas.openxmlformats.org/officeDocument/2006/math" xmlns:v="urn:schemas-microsoft-com:vml" xmlns:wp14="http://schemas.microsoft.com/office/word/2010/wordprocessingDrawing" xmlns:wp="http://schemas.openxmlformats.org/drawingml/2006/wordprocessingDrawing" xmlns:w10="urn:schemas-microsoft-com:office:word" xmlns:w="http://schemas.openxmlformats.org/wordprocessingml/2006/main" xmlns:w14="http://schemas.microsoft.com/office/word/2010/wordml" xmlns:w15="http://schemas.microsoft.com/office/word/2012/wordml" xmlns:w16cid="http://schemas.microsoft.com/office/word/2016/wordml/cid" xmlns:w16se="http://schemas.microsoft.com/office/word/2015/wordml/symex" xmlns:wpg="http://schemas.microsoft.com/office/word/2010/wordprocessingGroup" xmlns:wpi="http://schemas.microsoft.com/office/word/2010/wordprocessingInk" xmlns:wne="http://schemas.microsoft.com/office/word/2006/wordml" xmlns:wps="http://schemas.microsoft.com/office/word/2010/wordprocessingShape" mc:Ignorable="w14 w15 w16se w16cid wp14">
+<w:document xmlns:wpc="http://schemas.microsoft.com/office/word/2010/wordprocessingCanvas" xmlns:cx="http://schemas.microsoft.com/office/drawing/2014/chartex" xmlns:cx1="http://schemas.microsoft.com/office/drawing/2015/9/8/chartex" xmlns:cx2="http://schemas.microsoft.com/office/drawing/2015/10/21/chartex" xmlns:cx3="http://schemas.microsoft.com/office/drawing/2016/5/9/chartex" xmlns:cx4="http://schemas.microsoft.com/office/drawing/2016/5/10/chartex" xmlns:cx5="http://schemas.microsoft.com/office/drawing/2016/5/11/chartex" xmlns:cx6="http://schemas.microsoft.com/office/drawing/2016/5/12/chartex" xmlns:cx7="http://schemas.microsoft.com/office/drawing/2016/5/13/chartex" xmlns:cx8="http://schemas.microsoft.com/office/drawing/2016/5/14/chartex" xmlns:mc="http://schemas.openxmlformats.org/markup-compatibility/2006" xmlns:aink="http://schemas.microsoft.com/office/drawing/2016/ink" xmlns:am3d="http://schemas.microsoft.com/office/drawing/2017/model3d" xmlns:o="urn:schemas-microsoft-com:office:office" xmlns:r="http://schemas.openxmlformats.org/officeDocument/2006/relationships" xmlns:m="http://schemas.openxmlformats.org/officeDocument/2006/math" xmlns:v="urn:schemas-microsoft-com:vml" xmlns:wp14="http://schemas.microsoft.com/office/word/2010/wordprocessingDrawing" xmlns:wp="http://schemas.openxmlformats.org/drawingml/2006/wordprocessingDrawing" xmlns:w10="urn:schemas-microsoft-com:office:word" xmlns:w="http://schemas.openxmlformats.org/wordprocessingml/2006/main" xmlns:w14="http://schemas.microsoft.com/office/word/2010/wordml" xmlns:w15="http://schemas.microsoft.com/office/word/2012/wordml" xmlns:w16cex="http://schemas.microsoft.com/office/word/2018/wordml/cex" xmlns:w16cid="http://schemas.microsoft.com/office/word/2016/wordml/cid" xmlns:w16="http://schemas.microsoft.com/office/word/2018/wordml" xmlns:w16se="http://schemas.microsoft.com/office/word/2015/wordml/symex" xmlns:wpg="http://schemas.microsoft.com/office/word/2010/wordprocessingGroup" xmlns:wpi="http://schemas.microsoft.com/office/word/2010/wordprocessingInk" xmlns:wne="http://schemas.microsoft.com/office/word/2006/wordml" xmlns:wps="http://schemas.microsoft.com/office/word/2010/wordprocessingShape" mc:Ignorable="w14 w15 w16se w16cid w16 w16cex wp14">
   <w:body>
     <w:p>
       <w:pPr>
-        <w:bidi/>
+        <w:spacing w:after="0"/>
+        <w:ind w:left="90"/>
         <w:jc w:val="center"/>
         <w:rPr>
           <w:rFonts w:asciiTheme="majorBidi" w:hAnsiTheme="majorBidi" w:cstheme="majorBidi"/>
@@ -70,28 +71,59 @@
         </w:rPr>
         <w:t xml:space="preserve"> | </w:t>
       </w:r>
+      <w:r>
+        <w:rPr>
+          <w:rStyle w:val="Hyperlink"/>
+          <w:rFonts w:asciiTheme="majorBidi" w:hAnsiTheme="majorBidi" w:cstheme="majorBidi"/>
+        </w:rPr>
+        <w:t>ashirazi</w:t>
+      </w:r>
+      <w:r>
+        <w:rPr>
+          <w:rStyle w:val="Hyperlink"/>
+          <w:rFonts w:asciiTheme="majorBidi" w:hAnsiTheme="majorBidi" w:cstheme="majorBidi"/>
+        </w:rPr>
+        <w:t>st</w:t>
+      </w:r>
+      <w:r>
+        <w:rPr>
+          <w:rStyle w:val="Hyperlink"/>
+          <w:rFonts w:asciiTheme="majorBidi" w:hAnsiTheme="majorBidi" w:cstheme="majorBidi"/>
+        </w:rPr>
+        <w:t>@</w:t>
+      </w:r>
+      <w:r>
+        <w:rPr>
+          <w:rStyle w:val="Hyperlink"/>
+          <w:rFonts w:asciiTheme="majorBidi" w:hAnsiTheme="majorBidi" w:cstheme="majorBidi"/>
+        </w:rPr>
+        <w:t>gmail.com</w:t>
+      </w:r>
+      <w:r>
+        <w:rPr>
+          <w:rStyle w:val="Hyperlink"/>
+        </w:rPr>
+        <w:t xml:space="preserve"> </w:t>
+      </w:r>
+      <w:r>
+        <w:rPr>
+          <w:rStyle w:val="Hyperlink"/>
+        </w:rPr>
+        <w:t xml:space="preserve"> </w:t>
+      </w:r>
+      <w:r>
+        <w:rPr>
+          <w:rFonts w:asciiTheme="majorBidi" w:hAnsiTheme="majorBidi" w:cstheme="majorBidi"/>
+        </w:rPr>
+        <w:t xml:space="preserve">| </w:t>
+      </w:r>
+      <w:r>
+        <w:rPr>
+          <w:rFonts w:asciiTheme="majorBidi" w:hAnsiTheme="majorBidi" w:cstheme="majorBidi"/>
+        </w:rPr>
+        <w:t xml:space="preserve">Homepage: </w:t>
+      </w:r>
       <w:hyperlink r:id="rId7" w:history="1">
-        <w:r>
-          <w:rPr>
-            <w:rStyle w:val="Hyperlink"/>
-            <w:rFonts w:asciiTheme="majorBidi" w:hAnsiTheme="majorBidi" w:cstheme="majorBidi"/>
-          </w:rPr>
-          <w:t>ashirazist@gmail.com</w:t>
-        </w:r>
-      </w:hyperlink>
-      <w:r>
-        <w:rPr>
-          <w:rFonts w:asciiTheme="majorBidi" w:hAnsiTheme="majorBidi" w:cstheme="majorBidi"/>
-        </w:rPr>
-        <w:t xml:space="preserve"> | </w:t>
-      </w:r>
-      <w:r>
-        <w:rPr>
-          <w:rFonts w:asciiTheme="majorBidi" w:hAnsiTheme="majorBidi" w:cstheme="majorBidi"/>
-        </w:rPr>
-        <w:t xml:space="preserve">Homepage: </w:t>
-      </w:r>
-      <w:hyperlink r:id="rId8" w:history="1">
         <w:r>
           <w:rPr>
             <w:rStyle w:val="Hyperlink"/>
@@ -133,7 +165,7 @@
         </w:rPr>
         <w:t>GitHub:</w:t>
       </w:r>
-      <w:hyperlink r:id="rId9" w:history="1">
+      <w:hyperlink r:id="rId8" w:history="1">
         <w:r>
           <w:rPr>
             <w:rStyle w:val="Hyperlink"/>
@@ -156,7 +188,7 @@
         </w:rPr>
         <w:t xml:space="preserve"> | LinkedIn: </w:t>
       </w:r>
-      <w:hyperlink r:id="rId10" w:history="1">
+      <w:hyperlink r:id="rId9" w:history="1">
         <w:r>
           <w:rPr>
             <w:rStyle w:val="Hyperlink"/>
@@ -201,52 +233,33 @@
           <w:ilvl w:val="0"/>
           <w:numId w:val="15"/>
         </w:numPr>
-        <w:spacing w:line="240" w:lineRule="auto"/>
-        <w:rPr>
-          <w:rFonts w:asciiTheme="majorBidi" w:hAnsiTheme="majorBidi" w:cstheme="majorBidi"/>
-        </w:rPr>
-      </w:pPr>
-      <w:r>
-        <w:rPr>
-          <w:rFonts w:asciiTheme="majorBidi" w:hAnsiTheme="majorBidi" w:cstheme="majorBidi"/>
-        </w:rPr>
-        <w:t>4</w:t>
-      </w:r>
-      <w:r>
-        <w:rPr>
-          <w:rFonts w:asciiTheme="majorBidi" w:hAnsiTheme="majorBidi" w:cstheme="majorBidi"/>
-        </w:rPr>
-        <w:t>+</w:t>
-      </w:r>
-      <w:r>
-        <w:rPr>
-          <w:rFonts w:asciiTheme="majorBidi" w:hAnsiTheme="majorBidi" w:cstheme="majorBidi"/>
-        </w:rPr>
-        <w:t xml:space="preserve"> years</w:t>
-      </w:r>
-      <w:r>
-        <w:rPr>
-          <w:rFonts w:asciiTheme="majorBidi" w:hAnsiTheme="majorBidi" w:cstheme="majorBidi"/>
-        </w:rPr>
-        <w:t xml:space="preserve"> industry experience in data analysis in</w:t>
-      </w:r>
-      <w:r>
-        <w:rPr>
-          <w:rFonts w:asciiTheme="majorBidi" w:hAnsiTheme="majorBidi" w:cstheme="majorBidi"/>
-        </w:rPr>
-        <w:t xml:space="preserve"> research and development department of 3 companies</w:t>
-      </w:r>
-      <w:r>
-        <w:rPr>
-          <w:rFonts w:asciiTheme="majorBidi" w:hAnsiTheme="majorBidi" w:cstheme="majorBidi"/>
-        </w:rPr>
-        <w:t>, 1+ years consultant experience</w:t>
-      </w:r>
-      <w:r>
-        <w:rPr>
-          <w:rFonts w:asciiTheme="majorBidi" w:hAnsiTheme="majorBidi" w:cstheme="majorBidi"/>
-        </w:rPr>
-        <w:t xml:space="preserve"> in industry and academia</w:t>
+        <w:spacing w:after="0" w:line="240" w:lineRule="auto"/>
+        <w:rPr>
+          <w:rFonts w:asciiTheme="majorBidi" w:hAnsiTheme="majorBidi" w:cstheme="majorBidi"/>
+        </w:rPr>
+      </w:pPr>
+      <w:r>
+        <w:rPr>
+          <w:rFonts w:asciiTheme="majorBidi" w:hAnsiTheme="majorBidi" w:cstheme="majorBidi"/>
+        </w:rPr>
+        <w:t xml:space="preserve">Biostatistics graduate intern at </w:t>
+      </w:r>
+      <w:hyperlink r:id="rId10" w:history="1">
+        <w:proofErr w:type="spellStart"/>
+        <w:r>
+          <w:rPr>
+            <w:rStyle w:val="Hyperlink"/>
+            <w:rFonts w:asciiTheme="majorBidi" w:hAnsiTheme="majorBidi" w:cstheme="majorBidi"/>
+          </w:rPr>
+          <w:t>ClinChoice</w:t>
+        </w:r>
+        <w:proofErr w:type="spellEnd"/>
+      </w:hyperlink>
+      <w:r>
+        <w:rPr>
+          <w:rFonts w:asciiTheme="majorBidi" w:hAnsiTheme="majorBidi" w:cstheme="majorBidi"/>
+        </w:rPr>
+        <w:t xml:space="preserve">, Biostatistics and Programming Division, Fall 2020 </w:t>
       </w:r>
     </w:p>
     <w:p>
@@ -256,16 +269,31 @@
           <w:ilvl w:val="0"/>
           <w:numId w:val="15"/>
         </w:numPr>
-        <w:spacing w:line="240" w:lineRule="auto"/>
-        <w:rPr>
-          <w:rFonts w:asciiTheme="majorBidi" w:hAnsiTheme="majorBidi" w:cstheme="majorBidi"/>
-        </w:rPr>
-      </w:pPr>
-      <w:r>
-        <w:rPr>
-          <w:rFonts w:asciiTheme="majorBidi" w:hAnsiTheme="majorBidi" w:cstheme="majorBidi"/>
-        </w:rPr>
-        <w:t>Successfully collaborated with sales, marketing, customer service and logistic departments</w:t>
+        <w:spacing w:after="0" w:line="240" w:lineRule="auto"/>
+        <w:rPr>
+          <w:rFonts w:asciiTheme="majorBidi" w:hAnsiTheme="majorBidi" w:cstheme="majorBidi"/>
+        </w:rPr>
+      </w:pPr>
+      <w:r>
+        <w:rPr>
+          <w:rFonts w:asciiTheme="majorBidi" w:hAnsiTheme="majorBidi" w:cstheme="majorBidi"/>
+        </w:rPr>
+        <w:t xml:space="preserve">Biostatistics graduate intern at </w:t>
+      </w:r>
+      <w:hyperlink r:id="rId11" w:history="1">
+        <w:r>
+          <w:rPr>
+            <w:rStyle w:val="Hyperlink"/>
+            <w:rFonts w:asciiTheme="majorBidi" w:hAnsiTheme="majorBidi" w:cstheme="majorBidi"/>
+          </w:rPr>
+          <w:t>Merck &amp; Co</w:t>
+        </w:r>
+      </w:hyperlink>
+      <w:r>
+        <w:rPr>
+          <w:rFonts w:asciiTheme="majorBidi" w:hAnsiTheme="majorBidi" w:cstheme="majorBidi"/>
+        </w:rPr>
+        <w:t>, Design Methodology Division, Summer 2020</w:t>
       </w:r>
     </w:p>
     <w:p>
@@ -275,16 +303,52 @@
           <w:ilvl w:val="0"/>
           <w:numId w:val="15"/>
         </w:numPr>
-        <w:spacing w:line="240" w:lineRule="auto"/>
-        <w:rPr>
-          <w:rFonts w:asciiTheme="majorBidi" w:hAnsiTheme="majorBidi" w:cstheme="majorBidi"/>
-        </w:rPr>
-      </w:pPr>
-      <w:r>
-        <w:rPr>
-          <w:rFonts w:asciiTheme="majorBidi" w:hAnsiTheme="majorBidi" w:cstheme="majorBidi"/>
-        </w:rPr>
-        <w:t>Advanced computer skills to write objective-oriented codes with R and SAS</w:t>
+        <w:spacing w:after="0" w:line="240" w:lineRule="auto"/>
+        <w:rPr>
+          <w:rFonts w:asciiTheme="majorBidi" w:hAnsiTheme="majorBidi" w:cstheme="majorBidi"/>
+        </w:rPr>
+      </w:pPr>
+      <w:r>
+        <w:rPr>
+          <w:rFonts w:asciiTheme="majorBidi" w:hAnsiTheme="majorBidi" w:cstheme="majorBidi"/>
+        </w:rPr>
+        <w:t>4</w:t>
+      </w:r>
+      <w:r>
+        <w:rPr>
+          <w:rFonts w:asciiTheme="majorBidi" w:hAnsiTheme="majorBidi" w:cstheme="majorBidi"/>
+        </w:rPr>
+        <w:t>+</w:t>
+      </w:r>
+      <w:r>
+        <w:rPr>
+          <w:rFonts w:asciiTheme="majorBidi" w:hAnsiTheme="majorBidi" w:cstheme="majorBidi"/>
+        </w:rPr>
+        <w:t xml:space="preserve"> years</w:t>
+      </w:r>
+      <w:r>
+        <w:rPr>
+          <w:rFonts w:asciiTheme="majorBidi" w:hAnsiTheme="majorBidi" w:cstheme="majorBidi"/>
+        </w:rPr>
+        <w:t xml:space="preserve"> industry experience in data analysis in</w:t>
+      </w:r>
+      <w:r>
+        <w:rPr>
+          <w:rFonts w:asciiTheme="majorBidi" w:hAnsiTheme="majorBidi" w:cstheme="majorBidi"/>
+        </w:rPr>
+        <w:t xml:space="preserve"> research and development department of 3 companies</w:t>
+      </w:r>
+      <w:r>
+        <w:rPr>
+          <w:rFonts w:asciiTheme="majorBidi" w:hAnsiTheme="majorBidi" w:cstheme="majorBidi"/>
+        </w:rPr>
+        <w:t>, 1+ years consultant experience</w:t>
+      </w:r>
+      <w:r>
+        <w:rPr>
+          <w:rFonts w:asciiTheme="majorBidi" w:hAnsiTheme="majorBidi" w:cstheme="majorBidi"/>
+        </w:rPr>
+        <w:t xml:space="preserve"> in industry and academia</w:t>
       </w:r>
     </w:p>
     <w:p>
@@ -294,42 +358,16 @@
           <w:ilvl w:val="0"/>
           <w:numId w:val="15"/>
         </w:numPr>
-        <w:spacing w:line="240" w:lineRule="auto"/>
-        <w:rPr>
-          <w:rFonts w:asciiTheme="majorBidi" w:hAnsiTheme="majorBidi" w:cstheme="majorBidi"/>
-        </w:rPr>
-      </w:pPr>
-      <w:r>
-        <w:rPr>
-          <w:rFonts w:asciiTheme="majorBidi" w:hAnsiTheme="majorBidi" w:cstheme="majorBidi"/>
-        </w:rPr>
-        <w:t>Successfully developed an R package</w:t>
-      </w:r>
-      <w:r>
-        <w:rPr>
-          <w:rFonts w:asciiTheme="majorBidi" w:hAnsiTheme="majorBidi" w:cstheme="majorBidi"/>
-        </w:rPr>
-        <w:t xml:space="preserve"> (</w:t>
-      </w:r>
-      <w:proofErr w:type="spellStart"/>
-      <w:r>
-        <w:rPr>
-          <w:rFonts w:asciiTheme="majorBidi" w:hAnsiTheme="majorBidi" w:cstheme="majorBidi"/>
-        </w:rPr>
-        <w:t>PetFindr</w:t>
-      </w:r>
-      <w:proofErr w:type="spellEnd"/>
-      <w:r>
-        <w:rPr>
-          <w:rFonts w:asciiTheme="majorBidi" w:hAnsiTheme="majorBidi" w:cstheme="majorBidi"/>
-        </w:rPr>
-        <w:t>)</w:t>
-      </w:r>
-      <w:r>
-        <w:rPr>
-          <w:rFonts w:asciiTheme="majorBidi" w:hAnsiTheme="majorBidi" w:cstheme="majorBidi"/>
-        </w:rPr>
-        <w:t xml:space="preserve"> in collaboration with 4 graduate students</w:t>
+        <w:spacing w:after="0" w:line="240" w:lineRule="auto"/>
+        <w:rPr>
+          <w:rFonts w:asciiTheme="majorBidi" w:hAnsiTheme="majorBidi" w:cstheme="majorBidi"/>
+        </w:rPr>
+      </w:pPr>
+      <w:r>
+        <w:rPr>
+          <w:rFonts w:asciiTheme="majorBidi" w:hAnsiTheme="majorBidi" w:cstheme="majorBidi"/>
+        </w:rPr>
+        <w:t>Successfully collaborated with sales, marketing, customer service and logistic departments</w:t>
       </w:r>
     </w:p>
     <w:p>
@@ -339,28 +377,40 @@
           <w:ilvl w:val="0"/>
           <w:numId w:val="15"/>
         </w:numPr>
-        <w:spacing w:line="240" w:lineRule="auto"/>
-        <w:rPr>
-          <w:rFonts w:asciiTheme="majorBidi" w:hAnsiTheme="majorBidi" w:cstheme="majorBidi"/>
-        </w:rPr>
-      </w:pPr>
-      <w:r>
-        <w:rPr>
-          <w:rFonts w:asciiTheme="majorBidi" w:hAnsiTheme="majorBidi" w:cstheme="majorBidi"/>
-        </w:rPr>
-        <w:t xml:space="preserve">PhD student with </w:t>
-      </w:r>
-      <w:r>
-        <w:rPr>
-          <w:rFonts w:asciiTheme="majorBidi" w:hAnsiTheme="majorBidi" w:cstheme="majorBidi"/>
-        </w:rPr>
-        <w:t>bachelor</w:t>
-      </w:r>
-      <w:r>
-        <w:rPr>
-          <w:rFonts w:asciiTheme="majorBidi" w:hAnsiTheme="majorBidi" w:cstheme="majorBidi"/>
-        </w:rPr>
-        <w:t xml:space="preserve"> and master background in statistics</w:t>
+        <w:spacing w:after="0" w:line="240" w:lineRule="auto"/>
+        <w:rPr>
+          <w:rFonts w:asciiTheme="majorBidi" w:hAnsiTheme="majorBidi" w:cstheme="majorBidi"/>
+        </w:rPr>
+      </w:pPr>
+      <w:r>
+        <w:rPr>
+          <w:rFonts w:asciiTheme="majorBidi" w:hAnsiTheme="majorBidi" w:cstheme="majorBidi"/>
+        </w:rPr>
+        <w:t>Advanced computer skills to write objective-oriented codes</w:t>
+      </w:r>
+      <w:r>
+        <w:rPr>
+          <w:rFonts w:asciiTheme="majorBidi" w:hAnsiTheme="majorBidi" w:cstheme="majorBidi"/>
+        </w:rPr>
+        <w:t xml:space="preserve"> and develop packages</w:t>
+      </w:r>
+      <w:r>
+        <w:rPr>
+          <w:rFonts w:asciiTheme="majorBidi" w:hAnsiTheme="majorBidi" w:cstheme="majorBidi"/>
+        </w:rPr>
+        <w:t xml:space="preserve"> </w:t>
+      </w:r>
+      <w:r>
+        <w:rPr>
+          <w:rFonts w:asciiTheme="majorBidi" w:hAnsiTheme="majorBidi" w:cstheme="majorBidi"/>
+        </w:rPr>
+        <w:t>in</w:t>
+      </w:r>
+      <w:r>
+        <w:rPr>
+          <w:rFonts w:asciiTheme="majorBidi" w:hAnsiTheme="majorBidi" w:cstheme="majorBidi"/>
+        </w:rPr>
+        <w:t xml:space="preserve"> R</w:t>
       </w:r>
     </w:p>
     <w:p>
@@ -370,16 +420,122 @@
           <w:ilvl w:val="0"/>
           <w:numId w:val="15"/>
         </w:numPr>
-        <w:spacing w:line="240" w:lineRule="auto"/>
-        <w:rPr>
-          <w:rFonts w:asciiTheme="majorBidi" w:hAnsiTheme="majorBidi" w:cstheme="majorBidi"/>
-        </w:rPr>
-      </w:pPr>
-      <w:r>
-        <w:rPr>
-          <w:rFonts w:asciiTheme="majorBidi" w:hAnsiTheme="majorBidi" w:cstheme="majorBidi"/>
-        </w:rPr>
-        <w:t>Executive committee of STATCOM, currently working with Ames Public Library</w:t>
+        <w:spacing w:after="0" w:line="240" w:lineRule="auto"/>
+        <w:rPr>
+          <w:rFonts w:asciiTheme="majorBidi" w:hAnsiTheme="majorBidi" w:cstheme="majorBidi"/>
+        </w:rPr>
+      </w:pPr>
+      <w:r>
+        <w:rPr>
+          <w:rFonts w:asciiTheme="majorBidi" w:hAnsiTheme="majorBidi" w:cstheme="majorBidi"/>
+        </w:rPr>
+        <w:t xml:space="preserve">Personal package development: </w:t>
+      </w:r>
+      <w:hyperlink r:id="rId12" w:history="1">
+        <w:proofErr w:type="spellStart"/>
+        <w:r>
+          <w:rPr>
+            <w:rStyle w:val="Hyperlink"/>
+            <w:rFonts w:asciiTheme="majorBidi" w:hAnsiTheme="majorBidi" w:cstheme="majorBidi"/>
+          </w:rPr>
+          <w:t>PetFindr</w:t>
+        </w:r>
+        <w:proofErr w:type="spellEnd"/>
+      </w:hyperlink>
+      <w:r>
+        <w:rPr>
+          <w:rFonts w:asciiTheme="majorBidi" w:hAnsiTheme="majorBidi" w:cstheme="majorBidi"/>
+        </w:rPr>
+        <w:t xml:space="preserve"> in collaboration with 4 graduate students</w:t>
+      </w:r>
+    </w:p>
+    <w:p>
+      <w:pPr>
+        <w:pStyle w:val="ListParagraph"/>
+        <w:numPr>
+          <w:ilvl w:val="0"/>
+          <w:numId w:val="15"/>
+        </w:numPr>
+        <w:spacing w:after="0" w:line="240" w:lineRule="auto"/>
+        <w:rPr>
+          <w:rFonts w:asciiTheme="majorBidi" w:hAnsiTheme="majorBidi" w:cstheme="majorBidi"/>
+        </w:rPr>
+      </w:pPr>
+      <w:r>
+        <w:rPr>
+          <w:rFonts w:asciiTheme="majorBidi" w:hAnsiTheme="majorBidi" w:cstheme="majorBidi"/>
+        </w:rPr>
+        <w:t xml:space="preserve">PhD student with </w:t>
+      </w:r>
+      <w:r>
+        <w:rPr>
+          <w:rFonts w:asciiTheme="majorBidi" w:hAnsiTheme="majorBidi" w:cstheme="majorBidi"/>
+        </w:rPr>
+        <w:t>bachelor</w:t>
+      </w:r>
+      <w:r>
+        <w:rPr>
+          <w:rFonts w:asciiTheme="majorBidi" w:hAnsiTheme="majorBidi" w:cstheme="majorBidi"/>
+        </w:rPr>
+        <w:t xml:space="preserve"> and master background in statistics</w:t>
+      </w:r>
+    </w:p>
+    <w:p>
+      <w:pPr>
+        <w:pStyle w:val="ListParagraph"/>
+        <w:numPr>
+          <w:ilvl w:val="0"/>
+          <w:numId w:val="15"/>
+        </w:numPr>
+        <w:spacing w:after="0" w:line="240" w:lineRule="auto"/>
+        <w:rPr>
+          <w:rFonts w:asciiTheme="majorBidi" w:hAnsiTheme="majorBidi" w:cstheme="majorBidi"/>
+        </w:rPr>
+      </w:pPr>
+      <w:r>
+        <w:rPr>
+          <w:rFonts w:asciiTheme="majorBidi" w:hAnsiTheme="majorBidi" w:cstheme="majorBidi"/>
+        </w:rPr>
+        <w:t>Treasurer and executive board member</w:t>
+      </w:r>
+      <w:r>
+        <w:rPr>
+          <w:rFonts w:asciiTheme="majorBidi" w:hAnsiTheme="majorBidi" w:cstheme="majorBidi"/>
+        </w:rPr>
+        <w:t xml:space="preserve"> of</w:t>
+      </w:r>
+      <w:r>
+        <w:rPr>
+          <w:rFonts w:asciiTheme="majorBidi" w:hAnsiTheme="majorBidi" w:cstheme="majorBidi"/>
+        </w:rPr>
+        <w:t xml:space="preserve"> the Statistics in Community organization</w:t>
+      </w:r>
+      <w:r>
+        <w:rPr>
+          <w:rFonts w:asciiTheme="majorBidi" w:hAnsiTheme="majorBidi" w:cstheme="majorBidi"/>
+        </w:rPr>
+        <w:t xml:space="preserve"> </w:t>
+      </w:r>
+      <w:r>
+        <w:rPr>
+          <w:rFonts w:asciiTheme="majorBidi" w:hAnsiTheme="majorBidi" w:cstheme="majorBidi"/>
+        </w:rPr>
+        <w:t>(</w:t>
+      </w:r>
+      <w:hyperlink r:id="rId13" w:history="1">
+        <w:r>
+          <w:rPr>
+            <w:rStyle w:val="Hyperlink"/>
+            <w:rFonts w:asciiTheme="majorBidi" w:hAnsiTheme="majorBidi" w:cstheme="majorBidi"/>
+          </w:rPr>
+          <w:t>STATCOM</w:t>
+        </w:r>
+      </w:hyperlink>
+      <w:r>
+        <w:rPr>
+          <w:rFonts w:asciiTheme="majorBidi" w:hAnsiTheme="majorBidi" w:cstheme="majorBidi"/>
+        </w:rPr>
+        <w:t>)</w:t>
       </w:r>
     </w:p>
     <w:p>
@@ -426,16 +582,16 @@
         <w:tabs>
           <w:tab w:val="left" w:pos="720"/>
         </w:tabs>
-        <w:spacing w:line="240" w:lineRule="auto"/>
-        <w:rPr>
-          <w:rFonts w:asciiTheme="majorBidi" w:hAnsiTheme="majorBidi" w:cstheme="majorBidi"/>
-        </w:rPr>
-      </w:pPr>
-      <w:r>
-        <w:rPr>
-          <w:rFonts w:asciiTheme="majorBidi" w:hAnsiTheme="majorBidi" w:cstheme="majorBidi"/>
-        </w:rPr>
-        <w:t>Numerical and Data Analysis: R, SAS, JMP, currently learning SQL, Spark and Scala</w:t>
+        <w:spacing w:after="0" w:line="240" w:lineRule="auto"/>
+        <w:rPr>
+          <w:rFonts w:asciiTheme="majorBidi" w:hAnsiTheme="majorBidi" w:cstheme="majorBidi"/>
+        </w:rPr>
+      </w:pPr>
+      <w:r>
+        <w:rPr>
+          <w:rFonts w:asciiTheme="majorBidi" w:hAnsiTheme="majorBidi" w:cstheme="majorBidi"/>
+        </w:rPr>
+        <w:t>Numerical and Data Analysis: R, SAS, JMP</w:t>
       </w:r>
     </w:p>
     <w:p>
@@ -448,7 +604,7 @@
         <w:tabs>
           <w:tab w:val="left" w:pos="720"/>
         </w:tabs>
-        <w:spacing w:line="240" w:lineRule="auto"/>
+        <w:spacing w:after="0" w:line="240" w:lineRule="auto"/>
         <w:rPr>
           <w:rFonts w:asciiTheme="majorBidi" w:hAnsiTheme="majorBidi" w:cstheme="majorBidi"/>
         </w:rPr>
@@ -503,16 +659,36 @@
         <w:tabs>
           <w:tab w:val="left" w:pos="720"/>
         </w:tabs>
-        <w:spacing w:line="240" w:lineRule="auto"/>
-        <w:rPr>
-          <w:rFonts w:asciiTheme="majorBidi" w:hAnsiTheme="majorBidi" w:cstheme="majorBidi"/>
-        </w:rPr>
-      </w:pPr>
-      <w:r>
-        <w:rPr>
-          <w:rFonts w:asciiTheme="majorBidi" w:hAnsiTheme="majorBidi" w:cstheme="majorBidi"/>
-        </w:rPr>
-        <w:t>Content Management: Git</w:t>
+        <w:spacing w:after="0" w:line="240" w:lineRule="auto"/>
+        <w:rPr>
+          <w:rFonts w:asciiTheme="majorBidi" w:hAnsiTheme="majorBidi" w:cstheme="majorBidi"/>
+        </w:rPr>
+      </w:pPr>
+      <w:r>
+        <w:rPr>
+          <w:rFonts w:asciiTheme="majorBidi" w:hAnsiTheme="majorBidi" w:cstheme="majorBidi"/>
+        </w:rPr>
+        <w:t xml:space="preserve">Content Management: </w:t>
+      </w:r>
+      <w:proofErr w:type="spellStart"/>
+      <w:r>
+        <w:rPr>
+          <w:rFonts w:asciiTheme="majorBidi" w:hAnsiTheme="majorBidi" w:cstheme="majorBidi"/>
+        </w:rPr>
+        <w:t>Git</w:t>
+      </w:r>
+      <w:r>
+        <w:rPr>
+          <w:rFonts w:asciiTheme="majorBidi" w:hAnsiTheme="majorBidi" w:cstheme="majorBidi"/>
+        </w:rPr>
+        <w:t>hub</w:t>
+      </w:r>
+      <w:proofErr w:type="spellEnd"/>
+      <w:r>
+        <w:rPr>
+          <w:rFonts w:asciiTheme="majorBidi" w:hAnsiTheme="majorBidi" w:cstheme="majorBidi"/>
+        </w:rPr>
+        <w:t>, Bitbucket</w:t>
       </w:r>
     </w:p>
     <w:p>
@@ -860,7 +1036,7 @@
     <w:p>
       <w:pPr>
         <w:pStyle w:val="ListParagraph"/>
-        <w:spacing w:line="240" w:lineRule="auto"/>
+        <w:spacing w:after="0" w:line="240" w:lineRule="auto"/>
         <w:rPr>
           <w:rStyle w:val="SubtleReference"/>
           <w:rFonts w:asciiTheme="majorBidi" w:hAnsiTheme="majorBidi" w:cstheme="majorBidi"/>
@@ -986,7 +1162,7 @@
           <w:b/>
           <w:bCs/>
         </w:rPr>
-        <w:t>Big Data</w:t>
+        <w:t>Biostatistics</w:t>
       </w:r>
       <w:r>
         <w:rPr>
@@ -1089,9 +1265,10 @@
         <w:pStyle w:val="ListParagraph"/>
         <w:numPr>
           <w:ilvl w:val="0"/>
-          <w:numId w:val="18"/>
+          <w:numId w:val="35"/>
         </w:numPr>
-        <w:spacing w:line="240" w:lineRule="auto"/>
+        <w:spacing w:after="0" w:line="240" w:lineRule="auto"/>
+        <w:ind w:left="990"/>
         <w:rPr>
           <w:rFonts w:asciiTheme="majorBidi" w:hAnsiTheme="majorBidi" w:cstheme="majorBidi"/>
         </w:rPr>
@@ -1106,13 +1283,13 @@
         <w:rPr>
           <w:rFonts w:asciiTheme="majorBidi" w:hAnsiTheme="majorBidi" w:cstheme="majorBidi"/>
         </w:rPr>
-        <w:t>b</w:t>
-      </w:r>
-      <w:r>
-        <w:rPr>
-          <w:rFonts w:asciiTheme="majorBidi" w:hAnsiTheme="majorBidi" w:cstheme="majorBidi"/>
-        </w:rPr>
-        <w:t xml:space="preserve">ig </w:t>
+        <w:t>gene expressed</w:t>
+      </w:r>
+      <w:r>
+        <w:rPr>
+          <w:rFonts w:asciiTheme="majorBidi" w:hAnsiTheme="majorBidi" w:cstheme="majorBidi"/>
+        </w:rPr>
+        <w:t xml:space="preserve"> </w:t>
       </w:r>
       <w:r>
         <w:rPr>
@@ -1162,18 +1339,37 @@
         <w:pStyle w:val="ListParagraph"/>
         <w:numPr>
           <w:ilvl w:val="0"/>
-          <w:numId w:val="18"/>
+          <w:numId w:val="35"/>
         </w:numPr>
-        <w:spacing w:line="240" w:lineRule="auto"/>
-        <w:rPr>
-          <w:rFonts w:asciiTheme="majorBidi" w:hAnsiTheme="majorBidi" w:cstheme="majorBidi"/>
-        </w:rPr>
-      </w:pPr>
-      <w:r>
-        <w:rPr>
-          <w:rFonts w:asciiTheme="majorBidi" w:hAnsiTheme="majorBidi" w:cstheme="majorBidi"/>
-        </w:rPr>
-        <w:t>High dimensional data sets cleaning utilizing SQL and R</w:t>
+        <w:spacing w:after="0" w:line="240" w:lineRule="auto"/>
+        <w:ind w:left="990"/>
+        <w:rPr>
+          <w:rFonts w:asciiTheme="majorBidi" w:hAnsiTheme="majorBidi" w:cstheme="majorBidi"/>
+        </w:rPr>
+      </w:pPr>
+      <w:r>
+        <w:rPr>
+          <w:rFonts w:asciiTheme="majorBidi" w:hAnsiTheme="majorBidi" w:cstheme="majorBidi"/>
+        </w:rPr>
+        <w:t>Associated</w:t>
+      </w:r>
+      <w:r>
+        <w:rPr>
+          <w:rFonts w:asciiTheme="majorBidi" w:hAnsiTheme="majorBidi" w:cstheme="majorBidi"/>
+        </w:rPr>
+        <w:t xml:space="preserve"> with aerospace department for statistical data analysis in two industrial</w:t>
+      </w:r>
+      <w:r>
+        <w:rPr>
+          <w:rFonts w:asciiTheme="majorBidi" w:hAnsiTheme="majorBidi" w:cstheme="majorBidi"/>
+        </w:rPr>
+        <w:t xml:space="preserve"> </w:t>
+      </w:r>
+      <w:r>
+        <w:rPr>
+          <w:rFonts w:asciiTheme="majorBidi" w:hAnsiTheme="majorBidi" w:cstheme="majorBidi"/>
+        </w:rPr>
+        <w:t>projects</w:t>
       </w:r>
     </w:p>
     <w:p>
@@ -1181,46 +1377,10 @@
         <w:pStyle w:val="ListParagraph"/>
         <w:numPr>
           <w:ilvl w:val="0"/>
-          <w:numId w:val="18"/>
+          <w:numId w:val="35"/>
         </w:numPr>
-        <w:spacing w:line="240" w:lineRule="auto"/>
-        <w:rPr>
-          <w:rFonts w:asciiTheme="majorBidi" w:hAnsiTheme="majorBidi" w:cstheme="majorBidi"/>
-        </w:rPr>
-      </w:pPr>
-      <w:r>
-        <w:rPr>
-          <w:rFonts w:asciiTheme="majorBidi" w:hAnsiTheme="majorBidi" w:cstheme="majorBidi"/>
-        </w:rPr>
-        <w:t>Associated</w:t>
-      </w:r>
-      <w:r>
-        <w:rPr>
-          <w:rFonts w:asciiTheme="majorBidi" w:hAnsiTheme="majorBidi" w:cstheme="majorBidi"/>
-        </w:rPr>
-        <w:t xml:space="preserve"> with aerospace department for statistical data analysis in two industrial</w:t>
-      </w:r>
-      <w:r>
-        <w:rPr>
-          <w:rFonts w:asciiTheme="majorBidi" w:hAnsiTheme="majorBidi" w:cstheme="majorBidi"/>
-        </w:rPr>
-        <w:t xml:space="preserve"> </w:t>
-      </w:r>
-      <w:r>
-        <w:rPr>
-          <w:rFonts w:asciiTheme="majorBidi" w:hAnsiTheme="majorBidi" w:cstheme="majorBidi"/>
-        </w:rPr>
-        <w:t>projects</w:t>
-      </w:r>
-    </w:p>
-    <w:p>
-      <w:pPr>
-        <w:pStyle w:val="ListParagraph"/>
-        <w:numPr>
-          <w:ilvl w:val="0"/>
-          <w:numId w:val="18"/>
-        </w:numPr>
-        <w:spacing w:line="240" w:lineRule="auto"/>
+        <w:spacing w:after="0" w:line="240" w:lineRule="auto"/>
+        <w:ind w:left="990"/>
         <w:rPr>
           <w:rFonts w:asciiTheme="majorBidi" w:hAnsiTheme="majorBidi" w:cstheme="majorBidi"/>
         </w:rPr>
@@ -1241,15 +1401,15 @@
         <w:rPr>
           <w:rFonts w:asciiTheme="majorBidi" w:hAnsiTheme="majorBidi" w:cstheme="majorBidi"/>
         </w:rPr>
-        <w:t xml:space="preserve"> for Engineering Statistics </w:t>
-      </w:r>
-      <w:hyperlink r:id="rId11" w:history="1">
+        <w:t xml:space="preserve"> for </w:t>
+      </w:r>
+      <w:hyperlink r:id="rId14" w:history="1">
         <w:r>
           <w:rPr>
             <w:rStyle w:val="Hyperlink"/>
             <w:rFonts w:asciiTheme="majorBidi" w:hAnsiTheme="majorBidi" w:cstheme="majorBidi"/>
           </w:rPr>
-          <w:t>https://ashirazist.github.io/stat305.github.io/index.html</w:t>
+          <w:t>Engineering Statistics</w:t>
         </w:r>
       </w:hyperlink>
       <w:r>
@@ -1274,7 +1434,19 @@
         <w:rPr>
           <w:rFonts w:asciiTheme="majorBidi" w:hAnsiTheme="majorBidi" w:cstheme="majorBidi"/>
         </w:rPr>
-        <w:t xml:space="preserve"> (Fall 2019)</w:t>
+        <w:t xml:space="preserve"> (Fall 2019</w:t>
+      </w:r>
+      <w:r>
+        <w:rPr>
+          <w:rFonts w:asciiTheme="majorBidi" w:hAnsiTheme="majorBidi" w:cstheme="majorBidi"/>
+        </w:rPr>
+        <w:t xml:space="preserve"> - Spring 2020</w:t>
+      </w:r>
+      <w:r>
+        <w:rPr>
+          <w:rFonts w:asciiTheme="majorBidi" w:hAnsiTheme="majorBidi" w:cstheme="majorBidi"/>
+        </w:rPr>
+        <w:t>)</w:t>
       </w:r>
     </w:p>
     <w:p>
@@ -1282,9 +1454,10 @@
         <w:pStyle w:val="ListParagraph"/>
         <w:numPr>
           <w:ilvl w:val="0"/>
-          <w:numId w:val="18"/>
+          <w:numId w:val="35"/>
         </w:numPr>
-        <w:spacing w:line="240" w:lineRule="auto"/>
+        <w:spacing w:after="0" w:line="240" w:lineRule="auto"/>
+        <w:ind w:left="990"/>
         <w:rPr>
           <w:rFonts w:asciiTheme="majorBidi" w:hAnsiTheme="majorBidi" w:cstheme="majorBidi"/>
         </w:rPr>
@@ -1325,9 +1498,10 @@
         <w:pStyle w:val="ListParagraph"/>
         <w:numPr>
           <w:ilvl w:val="0"/>
-          <w:numId w:val="18"/>
+          <w:numId w:val="35"/>
         </w:numPr>
         <w:spacing w:after="0" w:line="240" w:lineRule="auto"/>
+        <w:ind w:left="990"/>
         <w:rPr>
           <w:rFonts w:asciiTheme="majorBidi" w:hAnsiTheme="majorBidi" w:cstheme="majorBidi"/>
         </w:rPr>
@@ -1372,7 +1546,7 @@
     <w:p>
       <w:pPr>
         <w:spacing w:after="0" w:line="240" w:lineRule="auto"/>
-        <w:ind w:left="450"/>
+        <w:ind w:left="360"/>
         <w:rPr>
           <w:rFonts w:asciiTheme="majorBidi" w:hAnsiTheme="majorBidi" w:cstheme="majorBidi"/>
         </w:rPr>
@@ -1481,9 +1655,10 @@
         <w:pStyle w:val="ListParagraph"/>
         <w:numPr>
           <w:ilvl w:val="0"/>
-          <w:numId w:val="18"/>
+          <w:numId w:val="41"/>
         </w:numPr>
-        <w:spacing w:line="240" w:lineRule="auto"/>
+        <w:spacing w:after="0" w:line="240" w:lineRule="auto"/>
+        <w:ind w:left="990"/>
         <w:rPr>
           <w:rFonts w:asciiTheme="majorBidi" w:hAnsiTheme="majorBidi" w:cstheme="majorBidi"/>
         </w:rPr>
@@ -1500,9 +1675,10 @@
         <w:pStyle w:val="ListParagraph"/>
         <w:numPr>
           <w:ilvl w:val="0"/>
-          <w:numId w:val="18"/>
+          <w:numId w:val="41"/>
         </w:numPr>
-        <w:spacing w:line="240" w:lineRule="auto"/>
+        <w:spacing w:after="0" w:line="240" w:lineRule="auto"/>
+        <w:ind w:left="990"/>
         <w:rPr>
           <w:rFonts w:asciiTheme="majorBidi" w:hAnsiTheme="majorBidi" w:cstheme="majorBidi"/>
         </w:rPr>
@@ -1519,9 +1695,10 @@
         <w:pStyle w:val="ListParagraph"/>
         <w:numPr>
           <w:ilvl w:val="0"/>
-          <w:numId w:val="18"/>
+          <w:numId w:val="41"/>
         </w:numPr>
-        <w:spacing w:line="240" w:lineRule="auto"/>
+        <w:spacing w:after="0" w:line="240" w:lineRule="auto"/>
+        <w:ind w:left="990"/>
         <w:rPr>
           <w:rFonts w:asciiTheme="majorBidi" w:hAnsiTheme="majorBidi" w:cstheme="majorBidi"/>
         </w:rPr>
@@ -1544,9 +1721,10 @@
         <w:pStyle w:val="ListParagraph"/>
         <w:numPr>
           <w:ilvl w:val="0"/>
-          <w:numId w:val="18"/>
+          <w:numId w:val="41"/>
         </w:numPr>
-        <w:spacing w:line="240" w:lineRule="auto"/>
+        <w:spacing w:after="0" w:line="240" w:lineRule="auto"/>
+        <w:ind w:left="990"/>
         <w:rPr>
           <w:rFonts w:asciiTheme="majorBidi" w:hAnsiTheme="majorBidi" w:cstheme="majorBidi"/>
         </w:rPr>
@@ -1572,10 +1750,7 @@
           <w:u w:val="none"/>
         </w:rPr>
       </w:pPr>
-    </w:p>
-    <w:p>
-      <w:pPr>
-        <w:spacing w:after="0" w:line="240" w:lineRule="auto"/>
+      <w:r>
         <w:rPr>
           <w:rStyle w:val="SubtleReference"/>
           <w:rFonts w:asciiTheme="majorBidi" w:hAnsiTheme="majorBidi" w:cstheme="majorBidi"/>
@@ -1586,7 +1761,8 @@
           <w:szCs w:val="24"/>
           <w:u w:val="none"/>
         </w:rPr>
-      </w:pPr>
+        <w:t>Package</w:t>
+      </w:r>
       <w:r>
         <w:rPr>
           <w:rStyle w:val="SubtleReference"/>
@@ -1598,20 +1774,6 @@
           <w:szCs w:val="24"/>
           <w:u w:val="none"/>
         </w:rPr>
-        <w:lastRenderedPageBreak/>
-        <w:t>Package</w:t>
-      </w:r>
-      <w:r>
-        <w:rPr>
-          <w:rStyle w:val="SubtleReference"/>
-          <w:rFonts w:asciiTheme="majorBidi" w:hAnsiTheme="majorBidi" w:cstheme="majorBidi"/>
-          <w:b/>
-          <w:bCs/>
-          <w:color w:val="833C0B" w:themeColor="accent2" w:themeShade="80"/>
-          <w:sz w:val="24"/>
-          <w:szCs w:val="24"/>
-          <w:u w:val="none"/>
-        </w:rPr>
         <w:t xml:space="preserve"> Development </w:t>
       </w:r>
     </w:p>
@@ -1621,11 +1783,8 @@
         <w:ind w:left="720"/>
         <w:jc w:val="both"/>
         <w:rPr>
-          <w:rStyle w:val="SubtleReference"/>
-          <w:rFonts w:asciiTheme="majorBidi" w:hAnsiTheme="majorBidi" w:cstheme="majorBidi"/>
-          <w:smallCaps w:val="0"/>
-          <w:color w:val="auto"/>
-          <w:u w:val="none"/>
+          <w:rStyle w:val="Hyperlink"/>
+          <w:rFonts w:asciiTheme="majorBidi" w:hAnsiTheme="majorBidi" w:cstheme="majorBidi"/>
         </w:rPr>
       </w:pPr>
       <w:proofErr w:type="spellStart"/>
@@ -1668,7 +1827,7 @@
         </w:rPr>
         <w:t xml:space="preserve"> </w:t>
       </w:r>
-      <w:hyperlink r:id="rId12" w:history="1">
+      <w:hyperlink r:id="rId15" w:history="1">
         <w:r>
           <w:rPr>
             <w:rStyle w:val="Hyperlink"/>
@@ -1702,6 +1861,20 @@
     <w:p>
       <w:pPr>
         <w:spacing w:after="0" w:line="240" w:lineRule="auto"/>
+        <w:ind w:left="720"/>
+        <w:jc w:val="both"/>
+        <w:rPr>
+          <w:rStyle w:val="SubtleReference"/>
+          <w:rFonts w:asciiTheme="majorBidi" w:hAnsiTheme="majorBidi" w:cstheme="majorBidi"/>
+          <w:smallCaps w:val="0"/>
+          <w:color w:val="auto"/>
+          <w:u w:val="none"/>
+        </w:rPr>
+      </w:pPr>
+    </w:p>
+    <w:p>
+      <w:pPr>
+        <w:spacing w:after="0" w:line="240" w:lineRule="auto"/>
         <w:rPr>
           <w:rFonts w:asciiTheme="majorBidi" w:hAnsiTheme="majorBidi" w:cstheme="majorBidi"/>
           <w:b/>
@@ -1723,6 +1896,7 @@
           <w:szCs w:val="24"/>
           <w:u w:val="none"/>
         </w:rPr>
+        <w:lastRenderedPageBreak/>
         <w:t>Job Experience</w:t>
       </w:r>
     </w:p>
@@ -1732,15 +1906,200 @@
         <w:ind w:left="360"/>
         <w:rPr>
           <w:rFonts w:asciiTheme="majorBidi" w:hAnsiTheme="majorBidi" w:cstheme="majorBidi"/>
-        </w:rPr>
-      </w:pPr>
-      <w:r>
-        <w:rPr>
-          <w:rFonts w:asciiTheme="majorBidi" w:hAnsiTheme="majorBidi" w:cstheme="majorBidi"/>
-          <w:b/>
-          <w:bCs/>
-        </w:rPr>
-        <w:t>Data Analyst, R&amp;D department</w:t>
+          <w:b/>
+          <w:bCs/>
+        </w:rPr>
+      </w:pPr>
+      <w:r>
+        <w:rPr>
+          <w:rFonts w:asciiTheme="majorBidi" w:hAnsiTheme="majorBidi" w:cstheme="majorBidi"/>
+          <w:b/>
+          <w:bCs/>
+        </w:rPr>
+        <w:t xml:space="preserve">Biostatistics Graduate Intern, </w:t>
+      </w:r>
+      <w:r>
+        <w:rPr>
+          <w:rFonts w:asciiTheme="majorBidi" w:hAnsiTheme="majorBidi" w:cstheme="majorBidi"/>
+          <w:b/>
+          <w:bCs/>
+        </w:rPr>
+        <w:t>Biostatistics and Programming Division</w:t>
+      </w:r>
+      <w:r>
+        <w:rPr>
+          <w:rFonts w:asciiTheme="majorBidi" w:hAnsiTheme="majorBidi" w:cstheme="majorBidi"/>
+          <w:b/>
+          <w:bCs/>
+        </w:rPr>
+        <w:t xml:space="preserve"> </w:t>
+      </w:r>
+      <w:r>
+        <w:rPr>
+          <w:rFonts w:asciiTheme="majorBidi" w:hAnsiTheme="majorBidi" w:cstheme="majorBidi"/>
+          <w:b/>
+          <w:bCs/>
+        </w:rPr>
+        <w:tab/>
+      </w:r>
+      <w:r>
+        <w:rPr>
+          <w:rFonts w:asciiTheme="majorBidi" w:hAnsiTheme="majorBidi" w:cstheme="majorBidi"/>
+          <w:b/>
+          <w:bCs/>
+        </w:rPr>
+        <w:tab/>
+      </w:r>
+      <w:r>
+        <w:rPr>
+          <w:rFonts w:asciiTheme="majorBidi" w:hAnsiTheme="majorBidi" w:cstheme="majorBidi"/>
+          <w:b/>
+          <w:bCs/>
+        </w:rPr>
+        <w:t>Sep.</w:t>
+      </w:r>
+      <w:r>
+        <w:rPr>
+          <w:rFonts w:asciiTheme="majorBidi" w:hAnsiTheme="majorBidi" w:cstheme="majorBidi"/>
+          <w:b/>
+          <w:bCs/>
+        </w:rPr>
+        <w:t xml:space="preserve"> 20</w:t>
+      </w:r>
+      <w:r>
+        <w:rPr>
+          <w:rFonts w:asciiTheme="majorBidi" w:hAnsiTheme="majorBidi" w:cstheme="majorBidi"/>
+          <w:b/>
+          <w:bCs/>
+        </w:rPr>
+        <w:t xml:space="preserve">20 </w:t>
+      </w:r>
+      <w:r>
+        <w:rPr>
+          <w:rFonts w:asciiTheme="majorBidi" w:hAnsiTheme="majorBidi" w:cstheme="majorBidi"/>
+          <w:b/>
+          <w:bCs/>
+        </w:rPr>
+        <w:t xml:space="preserve">– </w:t>
+      </w:r>
+      <w:r>
+        <w:rPr>
+          <w:rFonts w:asciiTheme="majorBidi" w:hAnsiTheme="majorBidi" w:cstheme="majorBidi"/>
+          <w:b/>
+          <w:bCs/>
+        </w:rPr>
+        <w:t>Present</w:t>
+      </w:r>
+      <w:r>
+        <w:rPr>
+          <w:rFonts w:asciiTheme="majorBidi" w:hAnsiTheme="majorBidi" w:cstheme="majorBidi"/>
+          <w:b/>
+          <w:bCs/>
+        </w:rPr>
+        <w:t xml:space="preserve"> </w:t>
+      </w:r>
+    </w:p>
+    <w:p>
+      <w:pPr>
+        <w:spacing w:after="0" w:line="240" w:lineRule="auto"/>
+        <w:ind w:left="360"/>
+        <w:rPr>
+          <w:rFonts w:asciiTheme="majorBidi" w:hAnsiTheme="majorBidi" w:cstheme="majorBidi"/>
+        </w:rPr>
+      </w:pPr>
+      <w:hyperlink r:id="rId16" w:history="1">
+        <w:proofErr w:type="spellStart"/>
+        <w:r>
+          <w:rPr>
+            <w:rStyle w:val="Hyperlink"/>
+            <w:rFonts w:asciiTheme="majorBidi" w:hAnsiTheme="majorBidi" w:cstheme="majorBidi"/>
+          </w:rPr>
+          <w:t>ClinChoice</w:t>
+        </w:r>
+        <w:proofErr w:type="spellEnd"/>
+      </w:hyperlink>
+      <w:r>
+        <w:rPr>
+          <w:rFonts w:asciiTheme="majorBidi" w:hAnsiTheme="majorBidi" w:cstheme="majorBidi"/>
+        </w:rPr>
+        <w:t>, PA, USA</w:t>
+      </w:r>
+    </w:p>
+    <w:p>
+      <w:pPr>
+        <w:pStyle w:val="ListParagraph"/>
+        <w:numPr>
+          <w:ilvl w:val="0"/>
+          <w:numId w:val="42"/>
+        </w:numPr>
+        <w:spacing w:after="0" w:line="240" w:lineRule="auto"/>
+        <w:ind w:left="990"/>
+        <w:rPr>
+          <w:rFonts w:asciiTheme="majorBidi" w:hAnsiTheme="majorBidi" w:cstheme="majorBidi"/>
+        </w:rPr>
+      </w:pPr>
+      <w:r>
+        <w:rPr>
+          <w:rFonts w:asciiTheme="majorBidi" w:hAnsiTheme="majorBidi" w:cstheme="majorBidi"/>
+        </w:rPr>
+        <w:t>Developing unit tests for Group Sequential Design packages</w:t>
+      </w:r>
+    </w:p>
+    <w:p>
+      <w:pPr>
+        <w:pStyle w:val="ListParagraph"/>
+        <w:numPr>
+          <w:ilvl w:val="0"/>
+          <w:numId w:val="42"/>
+        </w:numPr>
+        <w:spacing w:after="0" w:line="240" w:lineRule="auto"/>
+        <w:ind w:left="990"/>
+        <w:rPr>
+          <w:rFonts w:asciiTheme="majorBidi" w:hAnsiTheme="majorBidi" w:cstheme="majorBidi"/>
+        </w:rPr>
+      </w:pPr>
+      <w:r>
+        <w:rPr>
+          <w:rFonts w:asciiTheme="majorBidi" w:hAnsiTheme="majorBidi" w:cstheme="majorBidi"/>
+        </w:rPr>
+        <w:t>Simulation studies for</w:t>
+      </w:r>
+      <w:r>
+        <w:rPr>
+          <w:rFonts w:asciiTheme="majorBidi" w:hAnsiTheme="majorBidi" w:cstheme="majorBidi"/>
+        </w:rPr>
+        <w:t xml:space="preserve"> oncology</w:t>
+      </w:r>
+      <w:r>
+        <w:rPr>
+          <w:rFonts w:asciiTheme="majorBidi" w:hAnsiTheme="majorBidi" w:cstheme="majorBidi"/>
+        </w:rPr>
+        <w:t xml:space="preserve"> </w:t>
+      </w:r>
+      <w:r>
+        <w:rPr>
+          <w:rFonts w:asciiTheme="majorBidi" w:hAnsiTheme="majorBidi" w:cstheme="majorBidi"/>
+        </w:rPr>
+        <w:t xml:space="preserve">clinical trials </w:t>
+      </w:r>
+    </w:p>
+    <w:p>
+      <w:pPr>
+        <w:spacing w:after="0" w:line="240" w:lineRule="auto"/>
+        <w:ind w:left="360"/>
+        <w:rPr>
+          <w:rFonts w:asciiTheme="majorBidi" w:hAnsiTheme="majorBidi" w:cstheme="majorBidi"/>
+          <w:b/>
+          <w:bCs/>
+        </w:rPr>
+      </w:pPr>
+      <w:r>
+        <w:rPr>
+          <w:rFonts w:asciiTheme="majorBidi" w:hAnsiTheme="majorBidi" w:cstheme="majorBidi"/>
+          <w:b/>
+          <w:bCs/>
+        </w:rPr>
+        <w:t>Biostatistics Graduate Intern, Design Methodology Division</w:t>
       </w:r>
       <w:r>
         <w:rPr>
@@ -1773,7 +2132,301 @@
           <w:b/>
           <w:bCs/>
         </w:rPr>
+        <w:t>June</w:t>
+      </w:r>
+      <w:r>
+        <w:rPr>
+          <w:rFonts w:asciiTheme="majorBidi" w:hAnsiTheme="majorBidi" w:cstheme="majorBidi"/>
+          <w:b/>
+          <w:bCs/>
+        </w:rPr>
+        <w:t xml:space="preserve"> 20</w:t>
+      </w:r>
+      <w:r>
+        <w:rPr>
+          <w:rFonts w:asciiTheme="majorBidi" w:hAnsiTheme="majorBidi" w:cstheme="majorBidi"/>
+          <w:b/>
+          <w:bCs/>
+        </w:rPr>
+        <w:t xml:space="preserve">20 </w:t>
+      </w:r>
+      <w:r>
+        <w:rPr>
+          <w:rFonts w:asciiTheme="majorBidi" w:hAnsiTheme="majorBidi" w:cstheme="majorBidi"/>
+          <w:b/>
+          <w:bCs/>
+        </w:rPr>
+        <w:t xml:space="preserve">– </w:t>
+      </w:r>
+      <w:r>
+        <w:rPr>
+          <w:rFonts w:asciiTheme="majorBidi" w:hAnsiTheme="majorBidi" w:cstheme="majorBidi"/>
+          <w:b/>
+          <w:bCs/>
+        </w:rPr>
+        <w:t>Sep. 2020</w:t>
+      </w:r>
+      <w:r>
+        <w:rPr>
+          <w:rFonts w:asciiTheme="majorBidi" w:hAnsiTheme="majorBidi" w:cstheme="majorBidi"/>
+          <w:b/>
+          <w:bCs/>
+        </w:rPr>
+        <w:t xml:space="preserve"> </w:t>
+      </w:r>
+    </w:p>
+    <w:p>
+      <w:pPr>
+        <w:spacing w:after="0" w:line="240" w:lineRule="auto"/>
+        <w:ind w:left="360"/>
+        <w:rPr>
+          <w:rFonts w:asciiTheme="majorBidi" w:hAnsiTheme="majorBidi" w:cstheme="majorBidi"/>
+        </w:rPr>
+      </w:pPr>
+      <w:hyperlink r:id="rId17" w:history="1">
+        <w:r>
+          <w:rPr>
+            <w:rStyle w:val="Hyperlink"/>
+            <w:rFonts w:asciiTheme="majorBidi" w:hAnsiTheme="majorBidi" w:cstheme="majorBidi"/>
+          </w:rPr>
+          <w:t>Merck &amp; Co</w:t>
+        </w:r>
+      </w:hyperlink>
+      <w:r>
+        <w:rPr>
+          <w:rFonts w:asciiTheme="majorBidi" w:hAnsiTheme="majorBidi" w:cstheme="majorBidi"/>
+        </w:rPr>
+        <w:t>, PA, USA</w:t>
+      </w:r>
+    </w:p>
+    <w:p>
+      <w:pPr>
+        <w:pStyle w:val="ListParagraph"/>
+        <w:numPr>
+          <w:ilvl w:val="0"/>
+          <w:numId w:val="43"/>
+        </w:numPr>
+        <w:spacing w:after="0" w:line="240" w:lineRule="auto"/>
+        <w:ind w:left="990"/>
+        <w:rPr>
+          <w:rFonts w:asciiTheme="majorBidi" w:hAnsiTheme="majorBidi" w:cstheme="majorBidi"/>
+        </w:rPr>
+      </w:pPr>
+      <w:r>
+        <w:rPr>
+          <w:rFonts w:asciiTheme="majorBidi" w:hAnsiTheme="majorBidi" w:cstheme="majorBidi"/>
+        </w:rPr>
+        <w:t xml:space="preserve">Collaboration in package development at </w:t>
+      </w:r>
+      <w:hyperlink r:id="rId18" w:history="1">
+        <w:r>
+          <w:rPr>
+            <w:rStyle w:val="Hyperlink"/>
+            <w:rFonts w:asciiTheme="majorBidi" w:hAnsiTheme="majorBidi" w:cstheme="majorBidi"/>
+          </w:rPr>
+          <w:t>Merck &amp; Co</w:t>
+        </w:r>
+      </w:hyperlink>
+      <w:r>
+        <w:rPr>
+          <w:rFonts w:asciiTheme="majorBidi" w:hAnsiTheme="majorBidi" w:cstheme="majorBidi"/>
+        </w:rPr>
+        <w:t xml:space="preserve">. in 3 different packages: </w:t>
+      </w:r>
+      <w:hyperlink r:id="rId19" w:history="1">
+        <w:proofErr w:type="spellStart"/>
+        <w:r>
+          <w:rPr>
+            <w:rStyle w:val="Hyperlink"/>
+            <w:rFonts w:asciiTheme="majorBidi" w:hAnsiTheme="majorBidi" w:cstheme="majorBidi"/>
+          </w:rPr>
+          <w:t>simtrial</w:t>
+        </w:r>
+        <w:proofErr w:type="spellEnd"/>
+      </w:hyperlink>
+      <w:r>
+        <w:rPr>
+          <w:rFonts w:asciiTheme="majorBidi" w:hAnsiTheme="majorBidi" w:cstheme="majorBidi"/>
+        </w:rPr>
+        <w:t xml:space="preserve">, </w:t>
+      </w:r>
+      <w:hyperlink r:id="rId20" w:history="1">
+        <w:r>
+          <w:rPr>
+            <w:rStyle w:val="Hyperlink"/>
+            <w:rFonts w:asciiTheme="majorBidi" w:hAnsiTheme="majorBidi" w:cstheme="majorBidi"/>
+          </w:rPr>
+          <w:t>gsDesign2</w:t>
+        </w:r>
+      </w:hyperlink>
+      <w:r>
+        <w:rPr>
+          <w:rFonts w:asciiTheme="majorBidi" w:hAnsiTheme="majorBidi" w:cstheme="majorBidi"/>
+        </w:rPr>
+        <w:t xml:space="preserve"> and </w:t>
+      </w:r>
+      <w:hyperlink r:id="rId21" w:history="1">
+        <w:proofErr w:type="spellStart"/>
+        <w:r>
+          <w:rPr>
+            <w:rStyle w:val="Hyperlink"/>
+            <w:rFonts w:asciiTheme="majorBidi" w:hAnsiTheme="majorBidi" w:cstheme="majorBidi"/>
+          </w:rPr>
+          <w:t>gsdmvn</w:t>
+        </w:r>
+        <w:proofErr w:type="spellEnd"/>
+      </w:hyperlink>
+    </w:p>
+    <w:p>
+      <w:pPr>
+        <w:pStyle w:val="ListParagraph"/>
+        <w:numPr>
+          <w:ilvl w:val="0"/>
+          <w:numId w:val="43"/>
+        </w:numPr>
+        <w:spacing w:after="0" w:line="240" w:lineRule="auto"/>
+        <w:ind w:left="990"/>
+        <w:rPr>
+          <w:rFonts w:asciiTheme="majorBidi" w:hAnsiTheme="majorBidi" w:cstheme="majorBidi"/>
+        </w:rPr>
+      </w:pPr>
+      <w:r>
+        <w:rPr>
+          <w:rFonts w:asciiTheme="majorBidi" w:hAnsiTheme="majorBidi" w:cstheme="majorBidi"/>
+        </w:rPr>
+        <w:t>Managing branches of the three packages under development</w:t>
+      </w:r>
+    </w:p>
+    <w:p>
+      <w:pPr>
+        <w:pStyle w:val="ListParagraph"/>
+        <w:numPr>
+          <w:ilvl w:val="0"/>
+          <w:numId w:val="43"/>
+        </w:numPr>
+        <w:spacing w:after="0" w:line="240" w:lineRule="auto"/>
+        <w:ind w:left="990"/>
+        <w:rPr>
+          <w:rFonts w:asciiTheme="majorBidi" w:hAnsiTheme="majorBidi" w:cstheme="majorBidi"/>
+        </w:rPr>
+      </w:pPr>
+      <w:r>
+        <w:rPr>
+          <w:rFonts w:asciiTheme="majorBidi" w:hAnsiTheme="majorBidi" w:cstheme="majorBidi"/>
+        </w:rPr>
+        <w:t>Simulation studies for group sequential designs under non-proportional hazard assumption</w:t>
+      </w:r>
+    </w:p>
+    <w:p>
+      <w:pPr>
+        <w:pStyle w:val="ListParagraph"/>
+        <w:numPr>
+          <w:ilvl w:val="0"/>
+          <w:numId w:val="43"/>
+        </w:numPr>
+        <w:spacing w:after="0" w:line="240" w:lineRule="auto"/>
+        <w:ind w:left="990"/>
+        <w:rPr>
+          <w:rFonts w:asciiTheme="majorBidi" w:hAnsiTheme="majorBidi" w:cstheme="majorBidi"/>
+        </w:rPr>
+      </w:pPr>
+      <w:r>
+        <w:rPr>
+          <w:rFonts w:asciiTheme="majorBidi" w:hAnsiTheme="majorBidi" w:cstheme="majorBidi"/>
+        </w:rPr>
+        <w:t>Research in design methodology for group sequential designs for time-to-</w:t>
+      </w:r>
+      <w:proofErr w:type="gramStart"/>
+      <w:r>
+        <w:rPr>
+          <w:rFonts w:asciiTheme="majorBidi" w:hAnsiTheme="majorBidi" w:cstheme="majorBidi"/>
+        </w:rPr>
+        <w:t>event  endpoint</w:t>
+      </w:r>
+      <w:proofErr w:type="gramEnd"/>
+      <w:r>
+        <w:rPr>
+          <w:rFonts w:asciiTheme="majorBidi" w:hAnsiTheme="majorBidi" w:cstheme="majorBidi"/>
+        </w:rPr>
+        <w:t xml:space="preserve"> trials</w:t>
+      </w:r>
+    </w:p>
+    <w:p>
+      <w:pPr>
+        <w:pStyle w:val="ListParagraph"/>
+        <w:numPr>
+          <w:ilvl w:val="0"/>
+          <w:numId w:val="43"/>
+        </w:numPr>
+        <w:spacing w:after="0" w:line="240" w:lineRule="auto"/>
+        <w:ind w:left="990"/>
+        <w:rPr>
+          <w:rFonts w:asciiTheme="majorBidi" w:hAnsiTheme="majorBidi" w:cstheme="majorBidi"/>
+        </w:rPr>
+      </w:pPr>
+      <w:r>
+        <w:rPr>
+          <w:rFonts w:asciiTheme="majorBidi" w:hAnsiTheme="majorBidi" w:cstheme="majorBidi"/>
+        </w:rPr>
+        <w:t xml:space="preserve">Managing </w:t>
+      </w:r>
+      <w:r>
+        <w:rPr>
+          <w:rFonts w:asciiTheme="majorBidi" w:hAnsiTheme="majorBidi" w:cstheme="majorBidi"/>
+        </w:rPr>
+        <w:t xml:space="preserve">System Development Life Cycle </w:t>
+      </w:r>
+      <w:r>
+        <w:rPr>
+          <w:rFonts w:asciiTheme="majorBidi" w:hAnsiTheme="majorBidi" w:cstheme="majorBidi"/>
+        </w:rPr>
+        <w:t>for the package development team</w:t>
+      </w:r>
+    </w:p>
+    <w:p>
+      <w:pPr>
+        <w:pStyle w:val="ListParagraph"/>
+        <w:numPr>
+          <w:ilvl w:val="0"/>
+          <w:numId w:val="43"/>
+        </w:numPr>
+        <w:spacing w:after="0" w:line="240" w:lineRule="auto"/>
+        <w:ind w:left="990"/>
+        <w:rPr>
+          <w:rFonts w:asciiTheme="majorBidi" w:hAnsiTheme="majorBidi" w:cstheme="majorBidi"/>
+        </w:rPr>
+      </w:pPr>
+      <w:r>
+        <w:rPr>
+          <w:rFonts w:asciiTheme="majorBidi" w:hAnsiTheme="majorBidi" w:cstheme="majorBidi"/>
+        </w:rPr>
+        <w:t>Assessing R packages vs. SAS Macro testing strategy</w:t>
+      </w:r>
+    </w:p>
+    <w:p>
+      <w:pPr>
+        <w:spacing w:after="0" w:line="240" w:lineRule="auto"/>
+        <w:ind w:left="360"/>
+        <w:rPr>
+          <w:rFonts w:asciiTheme="majorBidi" w:hAnsiTheme="majorBidi" w:cstheme="majorBidi"/>
+        </w:rPr>
+      </w:pPr>
+      <w:r>
+        <w:rPr>
+          <w:rFonts w:asciiTheme="majorBidi" w:hAnsiTheme="majorBidi" w:cstheme="majorBidi"/>
+          <w:b/>
+          <w:bCs/>
+        </w:rPr>
+        <w:t>Data Analyst, R&amp;D department</w:t>
+      </w:r>
+      <w:r>
+        <w:rPr>
+          <w:rFonts w:asciiTheme="majorBidi" w:hAnsiTheme="majorBidi" w:cstheme="majorBidi"/>
+          <w:b/>
+          <w:bCs/>
+        </w:rPr>
         <w:tab/>
+        <w:t xml:space="preserve"> </w:t>
       </w:r>
       <w:r>
         <w:rPr>
@@ -1791,8 +2444,6 @@
         </w:rPr>
         <w:tab/>
       </w:r>
-      <w:bookmarkStart w:id="0" w:name="_GoBack"/>
-      <w:bookmarkEnd w:id="0"/>
       <w:r>
         <w:rPr>
           <w:rFonts w:asciiTheme="majorBidi" w:hAnsiTheme="majorBidi" w:cstheme="majorBidi"/>
@@ -1807,6 +2458,30 @@
           <w:b/>
           <w:bCs/>
         </w:rPr>
+        <w:tab/>
+      </w:r>
+      <w:r>
+        <w:rPr>
+          <w:rFonts w:asciiTheme="majorBidi" w:hAnsiTheme="majorBidi" w:cstheme="majorBidi"/>
+          <w:b/>
+          <w:bCs/>
+        </w:rPr>
+        <w:tab/>
+      </w:r>
+      <w:r>
+        <w:rPr>
+          <w:rFonts w:asciiTheme="majorBidi" w:hAnsiTheme="majorBidi" w:cstheme="majorBidi"/>
+          <w:b/>
+          <w:bCs/>
+        </w:rPr>
+        <w:tab/>
+      </w:r>
+      <w:r>
+        <w:rPr>
+          <w:rFonts w:asciiTheme="majorBidi" w:hAnsiTheme="majorBidi" w:cstheme="majorBidi"/>
+          <w:b/>
+          <w:bCs/>
+        </w:rPr>
         <w:t xml:space="preserve">  </w:t>
       </w:r>
       <w:r>
@@ -1857,7 +2532,7 @@
         </w:rPr>
         <w:br/>
       </w:r>
-      <w:hyperlink r:id="rId13" w:history="1">
+      <w:hyperlink r:id="rId22" w:history="1">
         <w:proofErr w:type="spellStart"/>
         <w:r>
           <w:rPr>
@@ -1872,21 +2547,525 @@
             <w:rStyle w:val="Hyperlink"/>
             <w:rFonts w:asciiTheme="majorBidi" w:hAnsiTheme="majorBidi" w:cstheme="majorBidi"/>
           </w:rPr>
-          <w:t xml:space="preserve"> Setare</w:t>
+          <w:t xml:space="preserve"> Setareh Iranian International Co</w:t>
         </w:r>
+      </w:hyperlink>
+      <w:r>
+        <w:rPr>
+          <w:rFonts w:asciiTheme="majorBidi" w:hAnsiTheme="majorBidi" w:cstheme="majorBidi"/>
+        </w:rPr>
+        <w:t>, Tehran, Iran</w:t>
+      </w:r>
+    </w:p>
+    <w:p>
+      <w:pPr>
+        <w:pStyle w:val="ListParagraph"/>
+        <w:numPr>
+          <w:ilvl w:val="0"/>
+          <w:numId w:val="36"/>
+        </w:numPr>
+        <w:spacing w:after="0" w:line="240" w:lineRule="auto"/>
+        <w:ind w:left="990"/>
+        <w:rPr>
+          <w:rFonts w:asciiTheme="majorBidi" w:hAnsiTheme="majorBidi" w:cstheme="majorBidi"/>
+        </w:rPr>
+      </w:pPr>
+      <w:r>
+        <w:rPr>
+          <w:rFonts w:asciiTheme="majorBidi" w:hAnsiTheme="majorBidi" w:cstheme="majorBidi"/>
+        </w:rPr>
+        <w:t>Benefited</w:t>
+      </w:r>
+      <w:r>
+        <w:rPr>
+          <w:rFonts w:asciiTheme="majorBidi" w:hAnsiTheme="majorBidi" w:cstheme="majorBidi"/>
+        </w:rPr>
+        <w:t xml:space="preserve"> statistical </w:t>
+      </w:r>
+      <w:r>
+        <w:rPr>
+          <w:rFonts w:asciiTheme="majorBidi" w:hAnsiTheme="majorBidi" w:cstheme="majorBidi"/>
+        </w:rPr>
+        <w:t>skills</w:t>
+      </w:r>
+      <w:r>
+        <w:rPr>
+          <w:rFonts w:asciiTheme="majorBidi" w:hAnsiTheme="majorBidi" w:cstheme="majorBidi"/>
+        </w:rPr>
+        <w:t xml:space="preserve"> to interpret market data in </w:t>
+      </w:r>
+      <w:r>
+        <w:rPr>
+          <w:rFonts w:asciiTheme="majorBidi" w:hAnsiTheme="majorBidi" w:cstheme="majorBidi"/>
+        </w:rPr>
+        <w:t>corporation</w:t>
+      </w:r>
+      <w:r>
+        <w:rPr>
+          <w:rFonts w:asciiTheme="majorBidi" w:hAnsiTheme="majorBidi" w:cstheme="majorBidi"/>
+        </w:rPr>
+        <w:t xml:space="preserve"> with sales and marketing department</w:t>
+      </w:r>
+    </w:p>
+    <w:p>
+      <w:pPr>
+        <w:pStyle w:val="ListParagraph"/>
+        <w:numPr>
+          <w:ilvl w:val="0"/>
+          <w:numId w:val="36"/>
+        </w:numPr>
+        <w:spacing w:after="0" w:line="240" w:lineRule="auto"/>
+        <w:ind w:left="990"/>
+        <w:rPr>
+          <w:rFonts w:asciiTheme="majorBidi" w:hAnsiTheme="majorBidi" w:cstheme="majorBidi"/>
+        </w:rPr>
+      </w:pPr>
+      <w:r>
+        <w:rPr>
+          <w:rFonts w:asciiTheme="majorBidi" w:hAnsiTheme="majorBidi" w:cstheme="majorBidi"/>
+        </w:rPr>
+        <w:t>Modelling</w:t>
+      </w:r>
+      <w:r>
+        <w:rPr>
+          <w:rFonts w:asciiTheme="majorBidi" w:hAnsiTheme="majorBidi" w:cstheme="majorBidi"/>
+        </w:rPr>
+        <w:t xml:space="preserve"> generalized linear model to data from market research </w:t>
+      </w:r>
+    </w:p>
+    <w:p>
+      <w:pPr>
+        <w:pStyle w:val="ListParagraph"/>
+        <w:numPr>
+          <w:ilvl w:val="0"/>
+          <w:numId w:val="36"/>
+        </w:numPr>
+        <w:spacing w:after="0" w:line="240" w:lineRule="auto"/>
+        <w:ind w:left="990"/>
+        <w:rPr>
+          <w:rFonts w:asciiTheme="majorBidi" w:hAnsiTheme="majorBidi" w:cstheme="majorBidi"/>
+        </w:rPr>
+      </w:pPr>
+      <w:r>
+        <w:rPr>
+          <w:rFonts w:asciiTheme="majorBidi" w:hAnsiTheme="majorBidi" w:cstheme="majorBidi"/>
+        </w:rPr>
+        <w:t>Supervised and accurately p</w:t>
+      </w:r>
+      <w:r>
+        <w:rPr>
+          <w:rFonts w:asciiTheme="majorBidi" w:hAnsiTheme="majorBidi" w:cstheme="majorBidi"/>
+        </w:rPr>
+        <w:t>redic</w:t>
+      </w:r>
+      <w:r>
+        <w:rPr>
+          <w:rFonts w:asciiTheme="majorBidi" w:hAnsiTheme="majorBidi" w:cstheme="majorBidi"/>
+        </w:rPr>
+        <w:t>ted</w:t>
+      </w:r>
+      <w:r>
+        <w:rPr>
+          <w:rFonts w:asciiTheme="majorBidi" w:hAnsiTheme="majorBidi" w:cstheme="majorBidi"/>
+        </w:rPr>
+        <w:t xml:space="preserve"> demands for products and services</w:t>
+      </w:r>
+      <w:r>
+        <w:rPr>
+          <w:rFonts w:asciiTheme="majorBidi" w:hAnsiTheme="majorBidi" w:cstheme="majorBidi"/>
+        </w:rPr>
+        <w:t xml:space="preserve"> </w:t>
+      </w:r>
+      <w:r>
+        <w:rPr>
+          <w:rFonts w:asciiTheme="majorBidi" w:hAnsiTheme="majorBidi" w:cstheme="majorBidi"/>
+        </w:rPr>
+        <w:t xml:space="preserve"> </w:t>
+      </w:r>
+    </w:p>
+    <w:p>
+      <w:pPr>
+        <w:pStyle w:val="ListParagraph"/>
+        <w:numPr>
+          <w:ilvl w:val="0"/>
+          <w:numId w:val="36"/>
+        </w:numPr>
+        <w:spacing w:after="0" w:line="240" w:lineRule="auto"/>
+        <w:ind w:left="990"/>
+        <w:rPr>
+          <w:rFonts w:asciiTheme="majorBidi" w:hAnsiTheme="majorBidi" w:cstheme="majorBidi"/>
+        </w:rPr>
+      </w:pPr>
+      <w:r>
+        <w:rPr>
+          <w:rFonts w:asciiTheme="majorBidi" w:hAnsiTheme="majorBidi" w:cstheme="majorBidi"/>
+        </w:rPr>
+        <w:t xml:space="preserve">Sales analysis and predicting future trends using data analytical methods </w:t>
+      </w:r>
+    </w:p>
+    <w:p>
+      <w:pPr>
+        <w:pStyle w:val="ListParagraph"/>
+        <w:numPr>
+          <w:ilvl w:val="0"/>
+          <w:numId w:val="36"/>
+        </w:numPr>
+        <w:spacing w:after="0" w:line="240" w:lineRule="auto"/>
+        <w:ind w:left="990"/>
+        <w:rPr>
+          <w:rFonts w:asciiTheme="majorBidi" w:hAnsiTheme="majorBidi" w:cstheme="majorBidi"/>
+        </w:rPr>
+      </w:pPr>
+      <w:r>
+        <w:rPr>
+          <w:rFonts w:asciiTheme="majorBidi" w:hAnsiTheme="majorBidi" w:cstheme="majorBidi"/>
+        </w:rPr>
+        <w:t>Generat</w:t>
+      </w:r>
+      <w:r>
+        <w:rPr>
+          <w:rFonts w:asciiTheme="majorBidi" w:hAnsiTheme="majorBidi" w:cstheme="majorBidi"/>
+        </w:rPr>
+        <w:t>ed</w:t>
+      </w:r>
+      <w:r>
+        <w:rPr>
+          <w:rFonts w:asciiTheme="majorBidi" w:hAnsiTheme="majorBidi" w:cstheme="majorBidi"/>
+        </w:rPr>
+        <w:t xml:space="preserve"> </w:t>
+      </w:r>
+      <w:r>
+        <w:rPr>
+          <w:rFonts w:asciiTheme="majorBidi" w:hAnsiTheme="majorBidi" w:cstheme="majorBidi"/>
+        </w:rPr>
+        <w:t>creative</w:t>
+      </w:r>
+      <w:r>
+        <w:rPr>
+          <w:rFonts w:asciiTheme="majorBidi" w:hAnsiTheme="majorBidi" w:cstheme="majorBidi"/>
+        </w:rPr>
+        <w:t xml:space="preserve"> business reports, tables, charts, and graphs </w:t>
+      </w:r>
+      <w:r>
+        <w:rPr>
+          <w:rFonts w:asciiTheme="majorBidi" w:hAnsiTheme="majorBidi" w:cstheme="majorBidi"/>
+        </w:rPr>
+        <w:t>for</w:t>
+      </w:r>
+      <w:r>
+        <w:rPr>
+          <w:rFonts w:asciiTheme="majorBidi" w:hAnsiTheme="majorBidi" w:cstheme="majorBidi"/>
+        </w:rPr>
+        <w:t xml:space="preserve"> the logistic department</w:t>
+      </w:r>
+    </w:p>
+    <w:p>
+      <w:pPr>
+        <w:spacing w:after="0" w:line="240" w:lineRule="auto"/>
+        <w:ind w:left="360"/>
+        <w:rPr>
+          <w:rFonts w:asciiTheme="majorBidi" w:hAnsiTheme="majorBidi" w:cstheme="majorBidi"/>
+        </w:rPr>
+      </w:pPr>
+      <w:r>
+        <w:rPr>
+          <w:rFonts w:asciiTheme="majorBidi" w:hAnsiTheme="majorBidi" w:cstheme="majorBidi"/>
+          <w:b/>
+          <w:bCs/>
+        </w:rPr>
+        <w:t>Data Analyst, R&amp;D department</w:t>
+      </w:r>
+      <w:r>
+        <w:rPr>
+          <w:rFonts w:asciiTheme="majorBidi" w:hAnsiTheme="majorBidi" w:cstheme="majorBidi"/>
+          <w:b/>
+          <w:bCs/>
+        </w:rPr>
+        <w:tab/>
+      </w:r>
+      <w:r>
+        <w:rPr>
+          <w:rFonts w:asciiTheme="majorBidi" w:hAnsiTheme="majorBidi" w:cstheme="majorBidi"/>
+          <w:b/>
+          <w:bCs/>
+        </w:rPr>
+        <w:tab/>
+      </w:r>
+      <w:r>
+        <w:rPr>
+          <w:rFonts w:asciiTheme="majorBidi" w:hAnsiTheme="majorBidi" w:cstheme="majorBidi"/>
+          <w:b/>
+          <w:bCs/>
+        </w:rPr>
+        <w:tab/>
+      </w:r>
+      <w:r>
+        <w:rPr>
+          <w:rFonts w:asciiTheme="majorBidi" w:hAnsiTheme="majorBidi" w:cstheme="majorBidi"/>
+          <w:b/>
+          <w:bCs/>
+        </w:rPr>
+        <w:tab/>
+      </w:r>
+      <w:r>
+        <w:rPr>
+          <w:rFonts w:asciiTheme="majorBidi" w:hAnsiTheme="majorBidi" w:cstheme="majorBidi"/>
+          <w:b/>
+          <w:bCs/>
+        </w:rPr>
+        <w:tab/>
+      </w:r>
+      <w:r>
+        <w:rPr>
+          <w:rFonts w:asciiTheme="majorBidi" w:hAnsiTheme="majorBidi" w:cstheme="majorBidi"/>
+          <w:b/>
+          <w:bCs/>
+        </w:rPr>
+        <w:tab/>
+        <w:t xml:space="preserve">          </w:t>
+      </w:r>
+      <w:r>
+        <w:rPr>
+          <w:rFonts w:asciiTheme="majorBidi" w:hAnsiTheme="majorBidi" w:cstheme="majorBidi"/>
+          <w:b/>
+          <w:bCs/>
+        </w:rPr>
+        <w:t xml:space="preserve">    </w:t>
+      </w:r>
+      <w:r>
+        <w:rPr>
+          <w:rFonts w:asciiTheme="majorBidi" w:hAnsiTheme="majorBidi" w:cstheme="majorBidi"/>
+          <w:b/>
+          <w:bCs/>
+        </w:rPr>
+        <w:t>Sep. 2014 – Jun</w:t>
+      </w:r>
+      <w:r>
+        <w:rPr>
+          <w:rFonts w:asciiTheme="majorBidi" w:hAnsiTheme="majorBidi" w:cstheme="majorBidi"/>
+          <w:b/>
+          <w:bCs/>
+        </w:rPr>
+        <w:t>e</w:t>
+      </w:r>
+      <w:r>
+        <w:rPr>
+          <w:rFonts w:asciiTheme="majorBidi" w:hAnsiTheme="majorBidi" w:cstheme="majorBidi"/>
+          <w:b/>
+          <w:bCs/>
+        </w:rPr>
+        <w:t xml:space="preserve"> 2015</w:t>
+      </w:r>
+      <w:r>
+        <w:rPr>
+          <w:rFonts w:asciiTheme="majorBidi" w:hAnsiTheme="majorBidi" w:cstheme="majorBidi"/>
+        </w:rPr>
+        <w:br/>
+        <w:t xml:space="preserve">Iranian </w:t>
+      </w:r>
+      <w:proofErr w:type="spellStart"/>
+      <w:r>
+        <w:rPr>
+          <w:rFonts w:asciiTheme="majorBidi" w:hAnsiTheme="majorBidi" w:cstheme="majorBidi"/>
+        </w:rPr>
+        <w:t>Shaygan</w:t>
+      </w:r>
+      <w:proofErr w:type="spellEnd"/>
+      <w:r>
+        <w:rPr>
+          <w:rFonts w:asciiTheme="majorBidi" w:hAnsiTheme="majorBidi" w:cstheme="majorBidi"/>
+        </w:rPr>
+        <w:t xml:space="preserve"> Pars, Tehran, Iran</w:t>
+      </w:r>
+    </w:p>
+    <w:p>
+      <w:pPr>
+        <w:pStyle w:val="ListParagraph"/>
+        <w:numPr>
+          <w:ilvl w:val="0"/>
+          <w:numId w:val="37"/>
+        </w:numPr>
+        <w:spacing w:after="0" w:line="240" w:lineRule="auto"/>
+        <w:ind w:left="990"/>
+        <w:rPr>
+          <w:rFonts w:asciiTheme="majorBidi" w:hAnsiTheme="majorBidi" w:cstheme="majorBidi"/>
+        </w:rPr>
+      </w:pPr>
+      <w:r>
+        <w:rPr>
+          <w:rFonts w:asciiTheme="majorBidi" w:hAnsiTheme="majorBidi" w:cstheme="majorBidi"/>
+        </w:rPr>
+        <w:t>Interpret</w:t>
+      </w:r>
+      <w:r>
+        <w:rPr>
+          <w:rFonts w:asciiTheme="majorBidi" w:hAnsiTheme="majorBidi" w:cstheme="majorBidi"/>
+        </w:rPr>
+        <w:t>ed</w:t>
+      </w:r>
+      <w:r>
+        <w:rPr>
+          <w:rFonts w:asciiTheme="majorBidi" w:hAnsiTheme="majorBidi" w:cstheme="majorBidi"/>
+        </w:rPr>
+        <w:t xml:space="preserve"> sales data </w:t>
+      </w:r>
+      <w:r>
+        <w:rPr>
+          <w:rFonts w:asciiTheme="majorBidi" w:hAnsiTheme="majorBidi" w:cstheme="majorBidi"/>
+        </w:rPr>
+        <w:t>applying</w:t>
+      </w:r>
+      <w:r>
+        <w:rPr>
+          <w:rFonts w:asciiTheme="majorBidi" w:hAnsiTheme="majorBidi" w:cstheme="majorBidi"/>
+        </w:rPr>
+        <w:t xml:space="preserve"> statistical models as a teamwork with sales department </w:t>
+      </w:r>
+    </w:p>
+    <w:p>
+      <w:pPr>
+        <w:pStyle w:val="ListParagraph"/>
+        <w:numPr>
+          <w:ilvl w:val="0"/>
+          <w:numId w:val="37"/>
+        </w:numPr>
+        <w:spacing w:after="0" w:line="240" w:lineRule="auto"/>
+        <w:ind w:left="990"/>
+        <w:rPr>
+          <w:rFonts w:asciiTheme="majorBidi" w:hAnsiTheme="majorBidi" w:cstheme="majorBidi"/>
+        </w:rPr>
+      </w:pPr>
+      <w:r>
+        <w:rPr>
+          <w:rFonts w:asciiTheme="majorBidi" w:hAnsiTheme="majorBidi" w:cstheme="majorBidi"/>
+        </w:rPr>
+        <w:t>Present</w:t>
+      </w:r>
+      <w:r>
+        <w:rPr>
+          <w:rFonts w:asciiTheme="majorBidi" w:hAnsiTheme="majorBidi" w:cstheme="majorBidi"/>
+        </w:rPr>
+        <w:t>ed</w:t>
+      </w:r>
+      <w:r>
+        <w:rPr>
+          <w:rFonts w:asciiTheme="majorBidi" w:hAnsiTheme="majorBidi" w:cstheme="majorBidi"/>
+        </w:rPr>
+        <w:t xml:space="preserve"> results to senior managers and regulatory authorities </w:t>
+      </w:r>
+    </w:p>
+    <w:p>
+      <w:pPr>
+        <w:pStyle w:val="ListParagraph"/>
+        <w:numPr>
+          <w:ilvl w:val="0"/>
+          <w:numId w:val="37"/>
+        </w:numPr>
+        <w:spacing w:after="0" w:line="240" w:lineRule="auto"/>
+        <w:ind w:left="990"/>
+        <w:rPr>
+          <w:rFonts w:asciiTheme="majorBidi" w:hAnsiTheme="majorBidi" w:cstheme="majorBidi"/>
+        </w:rPr>
+      </w:pPr>
+      <w:r>
+        <w:rPr>
+          <w:rFonts w:asciiTheme="majorBidi" w:hAnsiTheme="majorBidi" w:cstheme="majorBidi"/>
+        </w:rPr>
+        <w:t>Forecasted</w:t>
+      </w:r>
+      <w:r>
+        <w:rPr>
+          <w:rFonts w:asciiTheme="majorBidi" w:hAnsiTheme="majorBidi" w:cstheme="majorBidi"/>
+        </w:rPr>
+        <w:t xml:space="preserve"> demands for products and services </w:t>
+      </w:r>
+    </w:p>
+    <w:p>
+      <w:pPr>
+        <w:spacing w:after="0" w:line="240" w:lineRule="auto"/>
+        <w:ind w:left="360"/>
+        <w:rPr>
+          <w:rFonts w:asciiTheme="majorBidi" w:hAnsiTheme="majorBidi" w:cstheme="majorBidi"/>
+        </w:rPr>
+      </w:pPr>
+      <w:r>
+        <w:rPr>
+          <w:rFonts w:asciiTheme="majorBidi" w:hAnsiTheme="majorBidi" w:cstheme="majorBidi"/>
+          <w:b/>
+          <w:bCs/>
+        </w:rPr>
+        <w:t>Statistical Consultant and Data Analyst</w:t>
+      </w:r>
+      <w:r>
+        <w:rPr>
+          <w:rFonts w:asciiTheme="majorBidi" w:hAnsiTheme="majorBidi" w:cstheme="majorBidi"/>
+          <w:b/>
+          <w:bCs/>
+        </w:rPr>
+        <w:tab/>
+      </w:r>
+      <w:r>
+        <w:rPr>
+          <w:rFonts w:asciiTheme="majorBidi" w:hAnsiTheme="majorBidi" w:cstheme="majorBidi"/>
+          <w:b/>
+          <w:bCs/>
+        </w:rPr>
+        <w:tab/>
+      </w:r>
+      <w:r>
+        <w:rPr>
+          <w:rFonts w:asciiTheme="majorBidi" w:hAnsiTheme="majorBidi" w:cstheme="majorBidi"/>
+          <w:b/>
+          <w:bCs/>
+        </w:rPr>
+        <w:tab/>
+      </w:r>
+      <w:r>
+        <w:rPr>
+          <w:rFonts w:asciiTheme="majorBidi" w:hAnsiTheme="majorBidi" w:cstheme="majorBidi"/>
+          <w:b/>
+          <w:bCs/>
+        </w:rPr>
+        <w:tab/>
+      </w:r>
+      <w:r>
+        <w:rPr>
+          <w:rFonts w:asciiTheme="majorBidi" w:hAnsiTheme="majorBidi" w:cstheme="majorBidi"/>
+          <w:b/>
+          <w:bCs/>
+        </w:rPr>
+        <w:tab/>
+        <w:t xml:space="preserve">          </w:t>
+      </w:r>
+      <w:r>
+        <w:rPr>
+          <w:rFonts w:asciiTheme="majorBidi" w:hAnsiTheme="majorBidi" w:cstheme="majorBidi"/>
+          <w:b/>
+          <w:bCs/>
+        </w:rPr>
+        <w:t xml:space="preserve">     </w:t>
+      </w:r>
+      <w:r>
+        <w:rPr>
+          <w:rFonts w:asciiTheme="majorBidi" w:hAnsiTheme="majorBidi" w:cstheme="majorBidi"/>
+          <w:b/>
+          <w:bCs/>
+        </w:rPr>
+        <w:t>May 2014 – Sep. 2014</w:t>
+      </w:r>
+      <w:r>
+        <w:rPr>
+          <w:rFonts w:asciiTheme="majorBidi" w:hAnsiTheme="majorBidi" w:cstheme="majorBidi"/>
+        </w:rPr>
+        <w:br/>
+      </w:r>
+      <w:hyperlink r:id="rId23" w:history="1">
         <w:r>
           <w:rPr>
             <w:rStyle w:val="Hyperlink"/>
             <w:rFonts w:asciiTheme="majorBidi" w:hAnsiTheme="majorBidi" w:cstheme="majorBidi"/>
           </w:rPr>
-          <w:t>h</w:t>
-        </w:r>
-        <w:r>
-          <w:rPr>
-            <w:rStyle w:val="Hyperlink"/>
-            <w:rFonts w:asciiTheme="majorBidi" w:hAnsiTheme="majorBidi" w:cstheme="majorBidi"/>
-          </w:rPr>
-          <w:t xml:space="preserve"> Iranian International Co</w:t>
+          <w:t>Info Tech International Company</w:t>
         </w:r>
       </w:hyperlink>
       <w:r>
@@ -1901,48 +3080,19 @@
         <w:pStyle w:val="ListParagraph"/>
         <w:numPr>
           <w:ilvl w:val="0"/>
-          <w:numId w:val="25"/>
+          <w:numId w:val="38"/>
         </w:numPr>
         <w:spacing w:after="0" w:line="240" w:lineRule="auto"/>
-        <w:rPr>
-          <w:rFonts w:asciiTheme="majorBidi" w:hAnsiTheme="majorBidi" w:cstheme="majorBidi"/>
-        </w:rPr>
-      </w:pPr>
-      <w:r>
-        <w:rPr>
-          <w:rFonts w:asciiTheme="majorBidi" w:hAnsiTheme="majorBidi" w:cstheme="majorBidi"/>
-        </w:rPr>
-        <w:t>Benefited</w:t>
-      </w:r>
-      <w:r>
-        <w:rPr>
-          <w:rFonts w:asciiTheme="majorBidi" w:hAnsiTheme="majorBidi" w:cstheme="majorBidi"/>
-        </w:rPr>
-        <w:t xml:space="preserve"> statistical </w:t>
-      </w:r>
-      <w:r>
-        <w:rPr>
-          <w:rFonts w:asciiTheme="majorBidi" w:hAnsiTheme="majorBidi" w:cstheme="majorBidi"/>
-        </w:rPr>
-        <w:t>skills</w:t>
-      </w:r>
-      <w:r>
-        <w:rPr>
-          <w:rFonts w:asciiTheme="majorBidi" w:hAnsiTheme="majorBidi" w:cstheme="majorBidi"/>
-        </w:rPr>
-        <w:t xml:space="preserve"> to interpret market data in </w:t>
-      </w:r>
-      <w:r>
-        <w:rPr>
-          <w:rFonts w:asciiTheme="majorBidi" w:hAnsiTheme="majorBidi" w:cstheme="majorBidi"/>
-        </w:rPr>
-        <w:t>corporation</w:t>
-      </w:r>
-      <w:r>
-        <w:rPr>
-          <w:rFonts w:asciiTheme="majorBidi" w:hAnsiTheme="majorBidi" w:cstheme="majorBidi"/>
-        </w:rPr>
-        <w:t xml:space="preserve"> with sales and marketing department</w:t>
+        <w:ind w:left="990"/>
+        <w:rPr>
+          <w:rFonts w:asciiTheme="majorBidi" w:hAnsiTheme="majorBidi" w:cstheme="majorBidi"/>
+        </w:rPr>
+      </w:pPr>
+      <w:r>
+        <w:rPr>
+          <w:rFonts w:asciiTheme="majorBidi" w:hAnsiTheme="majorBidi" w:cstheme="majorBidi"/>
+        </w:rPr>
+        <w:t>Programmed software codes to identify trends and relationships within the data utilizing R</w:t>
       </w:r>
     </w:p>
     <w:p>
@@ -1950,18 +3100,43 @@
         <w:pStyle w:val="ListParagraph"/>
         <w:numPr>
           <w:ilvl w:val="0"/>
-          <w:numId w:val="25"/>
+          <w:numId w:val="38"/>
         </w:numPr>
         <w:spacing w:after="0" w:line="240" w:lineRule="auto"/>
-        <w:rPr>
-          <w:rFonts w:asciiTheme="majorBidi" w:hAnsiTheme="majorBidi" w:cstheme="majorBidi"/>
-        </w:rPr>
-      </w:pPr>
-      <w:r>
-        <w:rPr>
-          <w:rFonts w:asciiTheme="majorBidi" w:hAnsiTheme="majorBidi" w:cstheme="majorBidi"/>
-        </w:rPr>
-        <w:t xml:space="preserve">Fitted generalized linear model to data from market research </w:t>
+        <w:ind w:left="990"/>
+        <w:rPr>
+          <w:rFonts w:asciiTheme="majorBidi" w:hAnsiTheme="majorBidi" w:cstheme="majorBidi"/>
+        </w:rPr>
+      </w:pPr>
+      <w:r>
+        <w:rPr>
+          <w:rFonts w:asciiTheme="majorBidi" w:hAnsiTheme="majorBidi" w:cstheme="majorBidi"/>
+        </w:rPr>
+        <w:t>Conduct</w:t>
+      </w:r>
+      <w:r>
+        <w:rPr>
+          <w:rFonts w:asciiTheme="majorBidi" w:hAnsiTheme="majorBidi" w:cstheme="majorBidi"/>
+        </w:rPr>
+        <w:t>ed</w:t>
+      </w:r>
+      <w:r>
+        <w:rPr>
+          <w:rFonts w:asciiTheme="majorBidi" w:hAnsiTheme="majorBidi" w:cstheme="majorBidi"/>
+        </w:rPr>
+        <w:t xml:space="preserve"> tests for </w:t>
+      </w:r>
+      <w:r>
+        <w:rPr>
+          <w:rFonts w:asciiTheme="majorBidi" w:hAnsiTheme="majorBidi" w:cstheme="majorBidi"/>
+        </w:rPr>
+        <w:t>survey</w:t>
+      </w:r>
+      <w:r>
+        <w:rPr>
+          <w:rFonts w:asciiTheme="majorBidi" w:hAnsiTheme="majorBidi" w:cstheme="majorBidi"/>
+        </w:rPr>
+        <w:t xml:space="preserve"> data validation using statistical knowledge and analytical methods </w:t>
       </w:r>
     </w:p>
     <w:p>
@@ -1969,48 +3144,19 @@
         <w:pStyle w:val="ListParagraph"/>
         <w:numPr>
           <w:ilvl w:val="0"/>
-          <w:numId w:val="25"/>
+          <w:numId w:val="38"/>
         </w:numPr>
-        <w:spacing w:line="240" w:lineRule="auto"/>
-        <w:rPr>
-          <w:rFonts w:asciiTheme="majorBidi" w:hAnsiTheme="majorBidi" w:cstheme="majorBidi"/>
-        </w:rPr>
-      </w:pPr>
-      <w:r>
-        <w:rPr>
-          <w:rFonts w:asciiTheme="majorBidi" w:hAnsiTheme="majorBidi" w:cstheme="majorBidi"/>
-        </w:rPr>
-        <w:t>Supervised and accurately p</w:t>
-      </w:r>
-      <w:r>
-        <w:rPr>
-          <w:rFonts w:asciiTheme="majorBidi" w:hAnsiTheme="majorBidi" w:cstheme="majorBidi"/>
-        </w:rPr>
-        <w:t>redic</w:t>
-      </w:r>
-      <w:r>
-        <w:rPr>
-          <w:rFonts w:asciiTheme="majorBidi" w:hAnsiTheme="majorBidi" w:cstheme="majorBidi"/>
-        </w:rPr>
-        <w:t>ted</w:t>
-      </w:r>
-      <w:r>
-        <w:rPr>
-          <w:rFonts w:asciiTheme="majorBidi" w:hAnsiTheme="majorBidi" w:cstheme="majorBidi"/>
-        </w:rPr>
-        <w:t xml:space="preserve"> demands for products and services</w:t>
-      </w:r>
-      <w:r>
-        <w:rPr>
-          <w:rFonts w:asciiTheme="majorBidi" w:hAnsiTheme="majorBidi" w:cstheme="majorBidi"/>
-        </w:rPr>
-        <w:t xml:space="preserve"> </w:t>
-      </w:r>
-      <w:r>
-        <w:rPr>
-          <w:rFonts w:asciiTheme="majorBidi" w:hAnsiTheme="majorBidi" w:cstheme="majorBidi"/>
-        </w:rPr>
-        <w:t xml:space="preserve"> </w:t>
+        <w:spacing w:after="0" w:line="240" w:lineRule="auto"/>
+        <w:ind w:left="990"/>
+        <w:rPr>
+          <w:rFonts w:asciiTheme="majorBidi" w:hAnsiTheme="majorBidi" w:cstheme="majorBidi"/>
+        </w:rPr>
+      </w:pPr>
+      <w:r>
+        <w:rPr>
+          <w:rFonts w:asciiTheme="majorBidi" w:hAnsiTheme="majorBidi" w:cstheme="majorBidi"/>
+        </w:rPr>
+        <w:t>Design of experiment methods in optimization</w:t>
       </w:r>
     </w:p>
     <w:p>
@@ -2018,18 +3164,165 @@
         <w:pStyle w:val="ListParagraph"/>
         <w:numPr>
           <w:ilvl w:val="0"/>
-          <w:numId w:val="25"/>
+          <w:numId w:val="38"/>
         </w:numPr>
         <w:spacing w:after="0" w:line="240" w:lineRule="auto"/>
-        <w:rPr>
-          <w:rFonts w:asciiTheme="majorBidi" w:hAnsiTheme="majorBidi" w:cstheme="majorBidi"/>
-        </w:rPr>
-      </w:pPr>
-      <w:r>
-        <w:rPr>
-          <w:rFonts w:asciiTheme="majorBidi" w:hAnsiTheme="majorBidi" w:cstheme="majorBidi"/>
-        </w:rPr>
-        <w:t xml:space="preserve">Sales analysis and predicting future trends using data analytical methods </w:t>
+        <w:ind w:left="990"/>
+        <w:rPr>
+          <w:rFonts w:asciiTheme="majorBidi" w:hAnsiTheme="majorBidi" w:cstheme="majorBidi"/>
+        </w:rPr>
+      </w:pPr>
+      <w:r>
+        <w:rPr>
+          <w:rFonts w:asciiTheme="majorBidi" w:hAnsiTheme="majorBidi" w:cstheme="majorBidi"/>
+        </w:rPr>
+        <w:t>Call center consultant for designing, collecting and analysis of customer satisfaction survey</w:t>
+      </w:r>
+      <w:r>
+        <w:rPr>
+          <w:rFonts w:asciiTheme="majorBidi" w:hAnsiTheme="majorBidi" w:cstheme="majorBidi"/>
+          <w:b/>
+          <w:bCs/>
+        </w:rPr>
+        <w:t xml:space="preserve"> </w:t>
+      </w:r>
+    </w:p>
+    <w:p>
+      <w:pPr>
+        <w:spacing w:after="0" w:line="240" w:lineRule="auto"/>
+        <w:ind w:left="360"/>
+        <w:rPr>
+          <w:rFonts w:asciiTheme="majorBidi" w:hAnsiTheme="majorBidi" w:cstheme="majorBidi"/>
+        </w:rPr>
+      </w:pPr>
+      <w:r>
+        <w:rPr>
+          <w:rFonts w:asciiTheme="majorBidi" w:hAnsiTheme="majorBidi" w:cstheme="majorBidi"/>
+          <w:b/>
+          <w:bCs/>
+        </w:rPr>
+        <w:t>Director Consultant and Technical Instructor</w:t>
+      </w:r>
+      <w:r>
+        <w:rPr>
+          <w:rFonts w:asciiTheme="majorBidi" w:hAnsiTheme="majorBidi" w:cstheme="majorBidi"/>
+          <w:b/>
+          <w:bCs/>
+        </w:rPr>
+        <w:tab/>
+      </w:r>
+      <w:r>
+        <w:rPr>
+          <w:rFonts w:asciiTheme="majorBidi" w:hAnsiTheme="majorBidi" w:cstheme="majorBidi"/>
+          <w:b/>
+          <w:bCs/>
+        </w:rPr>
+        <w:tab/>
+      </w:r>
+      <w:r>
+        <w:rPr>
+          <w:rFonts w:asciiTheme="majorBidi" w:hAnsiTheme="majorBidi" w:cstheme="majorBidi"/>
+          <w:b/>
+          <w:bCs/>
+        </w:rPr>
+        <w:tab/>
+      </w:r>
+      <w:r>
+        <w:rPr>
+          <w:rFonts w:asciiTheme="majorBidi" w:hAnsiTheme="majorBidi" w:cstheme="majorBidi"/>
+          <w:b/>
+          <w:bCs/>
+        </w:rPr>
+        <w:tab/>
+      </w:r>
+      <w:proofErr w:type="gramStart"/>
+      <w:r>
+        <w:rPr>
+          <w:rFonts w:asciiTheme="majorBidi" w:hAnsiTheme="majorBidi" w:cstheme="majorBidi"/>
+          <w:b/>
+          <w:bCs/>
+        </w:rPr>
+        <w:tab/>
+        <w:t xml:space="preserve">  </w:t>
+      </w:r>
+      <w:r>
+        <w:rPr>
+          <w:rFonts w:asciiTheme="majorBidi" w:hAnsiTheme="majorBidi" w:cstheme="majorBidi"/>
+          <w:b/>
+          <w:bCs/>
+        </w:rPr>
+        <w:t>Sep.</w:t>
+      </w:r>
+      <w:proofErr w:type="gramEnd"/>
+      <w:r>
+        <w:rPr>
+          <w:rFonts w:asciiTheme="majorBidi" w:hAnsiTheme="majorBidi" w:cstheme="majorBidi"/>
+          <w:b/>
+          <w:bCs/>
+        </w:rPr>
+        <w:t xml:space="preserve"> 201</w:t>
+      </w:r>
+      <w:r>
+        <w:rPr>
+          <w:rFonts w:asciiTheme="majorBidi" w:hAnsiTheme="majorBidi" w:cstheme="majorBidi"/>
+          <w:b/>
+          <w:bCs/>
+        </w:rPr>
+        <w:t>1</w:t>
+      </w:r>
+      <w:r>
+        <w:rPr>
+          <w:rFonts w:asciiTheme="majorBidi" w:hAnsiTheme="majorBidi" w:cstheme="majorBidi"/>
+          <w:b/>
+          <w:bCs/>
+        </w:rPr>
+        <w:t xml:space="preserve"> – </w:t>
+      </w:r>
+      <w:r>
+        <w:rPr>
+          <w:rFonts w:asciiTheme="majorBidi" w:hAnsiTheme="majorBidi" w:cstheme="majorBidi"/>
+          <w:b/>
+          <w:bCs/>
+        </w:rPr>
+        <w:t>Apr</w:t>
+      </w:r>
+      <w:r>
+        <w:rPr>
+          <w:rFonts w:asciiTheme="majorBidi" w:hAnsiTheme="majorBidi" w:cstheme="majorBidi"/>
+          <w:b/>
+          <w:bCs/>
+        </w:rPr>
+        <w:t>. 201</w:t>
+      </w:r>
+      <w:r>
+        <w:rPr>
+          <w:rFonts w:asciiTheme="majorBidi" w:hAnsiTheme="majorBidi" w:cstheme="majorBidi"/>
+          <w:b/>
+          <w:bCs/>
+        </w:rPr>
+        <w:t>2</w:t>
+      </w:r>
+      <w:r>
+        <w:rPr>
+          <w:rFonts w:asciiTheme="majorBidi" w:hAnsiTheme="majorBidi" w:cstheme="majorBidi"/>
+          <w:b/>
+          <w:bCs/>
+        </w:rPr>
+        <w:br/>
+      </w:r>
+      <w:proofErr w:type="spellStart"/>
+      <w:r>
+        <w:rPr>
+          <w:rFonts w:asciiTheme="majorBidi" w:hAnsiTheme="majorBidi" w:cstheme="majorBidi"/>
+        </w:rPr>
+        <w:t>Mahestan</w:t>
+      </w:r>
+      <w:proofErr w:type="spellEnd"/>
+      <w:r>
+        <w:rPr>
+          <w:rFonts w:asciiTheme="majorBidi" w:hAnsiTheme="majorBidi" w:cstheme="majorBidi"/>
+        </w:rPr>
+        <w:t xml:space="preserve"> Educational Institute, Tehran, Iran</w:t>
       </w:r>
     </w:p>
     <w:p>
@@ -2037,173 +3330,19 @@
         <w:pStyle w:val="ListParagraph"/>
         <w:numPr>
           <w:ilvl w:val="0"/>
-          <w:numId w:val="25"/>
+          <w:numId w:val="39"/>
         </w:numPr>
         <w:spacing w:after="0" w:line="240" w:lineRule="auto"/>
-        <w:rPr>
-          <w:rFonts w:asciiTheme="majorBidi" w:hAnsiTheme="majorBidi" w:cstheme="majorBidi"/>
-        </w:rPr>
-      </w:pPr>
-      <w:r>
-        <w:rPr>
-          <w:rFonts w:asciiTheme="majorBidi" w:hAnsiTheme="majorBidi" w:cstheme="majorBidi"/>
-        </w:rPr>
-        <w:t>Generat</w:t>
-      </w:r>
-      <w:r>
-        <w:rPr>
-          <w:rFonts w:asciiTheme="majorBidi" w:hAnsiTheme="majorBidi" w:cstheme="majorBidi"/>
-        </w:rPr>
-        <w:t>ed</w:t>
-      </w:r>
-      <w:r>
-        <w:rPr>
-          <w:rFonts w:asciiTheme="majorBidi" w:hAnsiTheme="majorBidi" w:cstheme="majorBidi"/>
-        </w:rPr>
-        <w:t xml:space="preserve"> </w:t>
-      </w:r>
-      <w:r>
-        <w:rPr>
-          <w:rFonts w:asciiTheme="majorBidi" w:hAnsiTheme="majorBidi" w:cstheme="majorBidi"/>
-        </w:rPr>
-        <w:t>creative</w:t>
-      </w:r>
-      <w:r>
-        <w:rPr>
-          <w:rFonts w:asciiTheme="majorBidi" w:hAnsiTheme="majorBidi" w:cstheme="majorBidi"/>
-        </w:rPr>
-        <w:t xml:space="preserve"> business reports, tables, charts, and graphs </w:t>
-      </w:r>
-      <w:r>
-        <w:rPr>
-          <w:rFonts w:asciiTheme="majorBidi" w:hAnsiTheme="majorBidi" w:cstheme="majorBidi"/>
-        </w:rPr>
-        <w:t>for</w:t>
-      </w:r>
-      <w:r>
-        <w:rPr>
-          <w:rFonts w:asciiTheme="majorBidi" w:hAnsiTheme="majorBidi" w:cstheme="majorBidi"/>
-        </w:rPr>
-        <w:t xml:space="preserve"> the logistic department and management board</w:t>
-      </w:r>
-    </w:p>
-    <w:p>
-      <w:pPr>
-        <w:spacing w:after="0" w:line="240" w:lineRule="auto"/>
-        <w:ind w:left="360"/>
-        <w:rPr>
-          <w:rFonts w:asciiTheme="majorBidi" w:hAnsiTheme="majorBidi" w:cstheme="majorBidi"/>
-        </w:rPr>
-      </w:pPr>
-      <w:r>
-        <w:rPr>
-          <w:rFonts w:asciiTheme="majorBidi" w:hAnsiTheme="majorBidi" w:cstheme="majorBidi"/>
-          <w:b/>
-          <w:bCs/>
-        </w:rPr>
-        <w:t>Data Analyst, R&amp;D department</w:t>
-      </w:r>
-      <w:r>
-        <w:rPr>
-          <w:rFonts w:asciiTheme="majorBidi" w:hAnsiTheme="majorBidi" w:cstheme="majorBidi"/>
-          <w:b/>
-          <w:bCs/>
-        </w:rPr>
-        <w:tab/>
-      </w:r>
-      <w:r>
-        <w:rPr>
-          <w:rFonts w:asciiTheme="majorBidi" w:hAnsiTheme="majorBidi" w:cstheme="majorBidi"/>
-          <w:b/>
-          <w:bCs/>
-        </w:rPr>
-        <w:tab/>
-      </w:r>
-      <w:r>
-        <w:rPr>
-          <w:rFonts w:asciiTheme="majorBidi" w:hAnsiTheme="majorBidi" w:cstheme="majorBidi"/>
-          <w:b/>
-          <w:bCs/>
-        </w:rPr>
-        <w:tab/>
-      </w:r>
-      <w:r>
-        <w:rPr>
-          <w:rFonts w:asciiTheme="majorBidi" w:hAnsiTheme="majorBidi" w:cstheme="majorBidi"/>
-          <w:b/>
-          <w:bCs/>
-        </w:rPr>
-        <w:tab/>
-      </w:r>
-      <w:r>
-        <w:rPr>
-          <w:rFonts w:asciiTheme="majorBidi" w:hAnsiTheme="majorBidi" w:cstheme="majorBidi"/>
-          <w:b/>
-          <w:bCs/>
-        </w:rPr>
-        <w:tab/>
-      </w:r>
-      <w:r>
-        <w:rPr>
-          <w:rFonts w:asciiTheme="majorBidi" w:hAnsiTheme="majorBidi" w:cstheme="majorBidi"/>
-          <w:b/>
-          <w:bCs/>
-        </w:rPr>
-        <w:tab/>
-        <w:t xml:space="preserve">          </w:t>
-      </w:r>
-      <w:r>
-        <w:rPr>
-          <w:rFonts w:asciiTheme="majorBidi" w:hAnsiTheme="majorBidi" w:cstheme="majorBidi"/>
-          <w:b/>
-          <w:bCs/>
-        </w:rPr>
-        <w:t xml:space="preserve">    </w:t>
-      </w:r>
-      <w:r>
-        <w:rPr>
-          <w:rFonts w:asciiTheme="majorBidi" w:hAnsiTheme="majorBidi" w:cstheme="majorBidi"/>
-          <w:b/>
-          <w:bCs/>
-        </w:rPr>
-        <w:t>Sep. 2014 – Jun</w:t>
-      </w:r>
-      <w:r>
-        <w:rPr>
-          <w:rFonts w:asciiTheme="majorBidi" w:hAnsiTheme="majorBidi" w:cstheme="majorBidi"/>
-          <w:b/>
-          <w:bCs/>
-        </w:rPr>
-        <w:t>e</w:t>
-      </w:r>
-      <w:r>
-        <w:rPr>
-          <w:rFonts w:asciiTheme="majorBidi" w:hAnsiTheme="majorBidi" w:cstheme="majorBidi"/>
-          <w:b/>
-          <w:bCs/>
-        </w:rPr>
-        <w:t xml:space="preserve"> 2015</w:t>
-      </w:r>
-      <w:r>
-        <w:rPr>
-          <w:rFonts w:asciiTheme="majorBidi" w:hAnsiTheme="majorBidi" w:cstheme="majorBidi"/>
-        </w:rPr>
-        <w:br/>
-        <w:t xml:space="preserve">Iranian </w:t>
-      </w:r>
-      <w:proofErr w:type="spellStart"/>
-      <w:r>
-        <w:rPr>
-          <w:rFonts w:asciiTheme="majorBidi" w:hAnsiTheme="majorBidi" w:cstheme="majorBidi"/>
-        </w:rPr>
-        <w:t>Shaygan</w:t>
-      </w:r>
-      <w:proofErr w:type="spellEnd"/>
-      <w:r>
-        <w:rPr>
-          <w:rFonts w:asciiTheme="majorBidi" w:hAnsiTheme="majorBidi" w:cstheme="majorBidi"/>
-        </w:rPr>
-        <w:t xml:space="preserve"> Pars, Tehran, Iran</w:t>
+        <w:ind w:left="990"/>
+        <w:rPr>
+          <w:rFonts w:asciiTheme="majorBidi" w:hAnsiTheme="majorBidi" w:cstheme="majorBidi"/>
+        </w:rPr>
+      </w:pPr>
+      <w:r>
+        <w:rPr>
+          <w:rFonts w:asciiTheme="majorBidi" w:hAnsiTheme="majorBidi" w:cstheme="majorBidi"/>
+        </w:rPr>
+        <w:t>Instructor of statistical core courses, approximately 100 undergraduate students</w:t>
       </w:r>
     </w:p>
     <w:p>
@@ -2211,548 +3350,10 @@
         <w:pStyle w:val="ListParagraph"/>
         <w:numPr>
           <w:ilvl w:val="0"/>
-          <w:numId w:val="26"/>
+          <w:numId w:val="39"/>
         </w:numPr>
         <w:spacing w:after="0" w:line="240" w:lineRule="auto"/>
-        <w:rPr>
-          <w:rFonts w:asciiTheme="majorBidi" w:hAnsiTheme="majorBidi" w:cstheme="majorBidi"/>
-        </w:rPr>
-      </w:pPr>
-      <w:r>
-        <w:rPr>
-          <w:rFonts w:asciiTheme="majorBidi" w:hAnsiTheme="majorBidi" w:cstheme="majorBidi"/>
-        </w:rPr>
-        <w:t>Interpret</w:t>
-      </w:r>
-      <w:r>
-        <w:rPr>
-          <w:rFonts w:asciiTheme="majorBidi" w:hAnsiTheme="majorBidi" w:cstheme="majorBidi"/>
-        </w:rPr>
-        <w:t>ed</w:t>
-      </w:r>
-      <w:r>
-        <w:rPr>
-          <w:rFonts w:asciiTheme="majorBidi" w:hAnsiTheme="majorBidi" w:cstheme="majorBidi"/>
-        </w:rPr>
-        <w:t xml:space="preserve"> sales data </w:t>
-      </w:r>
-      <w:r>
-        <w:rPr>
-          <w:rFonts w:asciiTheme="majorBidi" w:hAnsiTheme="majorBidi" w:cstheme="majorBidi"/>
-        </w:rPr>
-        <w:t>applying</w:t>
-      </w:r>
-      <w:r>
-        <w:rPr>
-          <w:rFonts w:asciiTheme="majorBidi" w:hAnsiTheme="majorBidi" w:cstheme="majorBidi"/>
-        </w:rPr>
-        <w:t xml:space="preserve"> statistical models as a teamwork with sales department </w:t>
-      </w:r>
-    </w:p>
-    <w:p>
-      <w:pPr>
-        <w:pStyle w:val="ListParagraph"/>
-        <w:numPr>
-          <w:ilvl w:val="0"/>
-          <w:numId w:val="26"/>
-        </w:numPr>
-        <w:spacing w:after="0" w:line="240" w:lineRule="auto"/>
-        <w:rPr>
-          <w:rFonts w:asciiTheme="majorBidi" w:hAnsiTheme="majorBidi" w:cstheme="majorBidi"/>
-        </w:rPr>
-      </w:pPr>
-      <w:r>
-        <w:rPr>
-          <w:rFonts w:asciiTheme="majorBidi" w:hAnsiTheme="majorBidi" w:cstheme="majorBidi"/>
-        </w:rPr>
-        <w:t>Present</w:t>
-      </w:r>
-      <w:r>
-        <w:rPr>
-          <w:rFonts w:asciiTheme="majorBidi" w:hAnsiTheme="majorBidi" w:cstheme="majorBidi"/>
-        </w:rPr>
-        <w:t>ed</w:t>
-      </w:r>
-      <w:r>
-        <w:rPr>
-          <w:rFonts w:asciiTheme="majorBidi" w:hAnsiTheme="majorBidi" w:cstheme="majorBidi"/>
-        </w:rPr>
-        <w:t xml:space="preserve"> results to senior managers and regulatory authorities </w:t>
-      </w:r>
-    </w:p>
-    <w:p>
-      <w:pPr>
-        <w:pStyle w:val="ListParagraph"/>
-        <w:numPr>
-          <w:ilvl w:val="0"/>
-          <w:numId w:val="26"/>
-        </w:numPr>
-        <w:spacing w:line="240" w:lineRule="auto"/>
-        <w:rPr>
-          <w:rFonts w:asciiTheme="majorBidi" w:hAnsiTheme="majorBidi" w:cstheme="majorBidi"/>
-        </w:rPr>
-      </w:pPr>
-      <w:r>
-        <w:rPr>
-          <w:rFonts w:asciiTheme="majorBidi" w:hAnsiTheme="majorBidi" w:cstheme="majorBidi"/>
-        </w:rPr>
-        <w:t>Forecasted</w:t>
-      </w:r>
-      <w:r>
-        <w:rPr>
-          <w:rFonts w:asciiTheme="majorBidi" w:hAnsiTheme="majorBidi" w:cstheme="majorBidi"/>
-        </w:rPr>
-        <w:t xml:space="preserve"> demands for products and services </w:t>
-      </w:r>
-    </w:p>
-    <w:p>
-      <w:pPr>
-        <w:pStyle w:val="ListParagraph"/>
-        <w:numPr>
-          <w:ilvl w:val="0"/>
-          <w:numId w:val="26"/>
-        </w:numPr>
-        <w:spacing w:after="0" w:line="240" w:lineRule="auto"/>
-        <w:rPr>
-          <w:rFonts w:asciiTheme="majorBidi" w:hAnsiTheme="majorBidi" w:cstheme="majorBidi"/>
-        </w:rPr>
-      </w:pPr>
-      <w:r>
-        <w:rPr>
-          <w:rFonts w:asciiTheme="majorBidi" w:hAnsiTheme="majorBidi" w:cstheme="majorBidi"/>
-        </w:rPr>
-        <w:t>Collect</w:t>
-      </w:r>
-      <w:r>
-        <w:rPr>
-          <w:rFonts w:asciiTheme="majorBidi" w:hAnsiTheme="majorBidi" w:cstheme="majorBidi"/>
-        </w:rPr>
-        <w:t>ed</w:t>
-      </w:r>
-      <w:r>
-        <w:rPr>
-          <w:rFonts w:asciiTheme="majorBidi" w:hAnsiTheme="majorBidi" w:cstheme="majorBidi"/>
-        </w:rPr>
-        <w:t xml:space="preserve"> data to monitor levels of progress in sales and customer satisfaction</w:t>
-      </w:r>
-    </w:p>
-    <w:p>
-      <w:pPr>
-        <w:spacing w:after="0" w:line="240" w:lineRule="auto"/>
-        <w:ind w:left="360"/>
-        <w:rPr>
-          <w:rFonts w:asciiTheme="majorBidi" w:hAnsiTheme="majorBidi" w:cstheme="majorBidi"/>
-        </w:rPr>
-      </w:pPr>
-      <w:r>
-        <w:rPr>
-          <w:rFonts w:asciiTheme="majorBidi" w:hAnsiTheme="majorBidi" w:cstheme="majorBidi"/>
-          <w:b/>
-          <w:bCs/>
-        </w:rPr>
-        <w:t>Statistical Consultant and Data Analyst</w:t>
-      </w:r>
-      <w:r>
-        <w:rPr>
-          <w:rFonts w:asciiTheme="majorBidi" w:hAnsiTheme="majorBidi" w:cstheme="majorBidi"/>
-          <w:b/>
-          <w:bCs/>
-        </w:rPr>
-        <w:tab/>
-      </w:r>
-      <w:r>
-        <w:rPr>
-          <w:rFonts w:asciiTheme="majorBidi" w:hAnsiTheme="majorBidi" w:cstheme="majorBidi"/>
-          <w:b/>
-          <w:bCs/>
-        </w:rPr>
-        <w:tab/>
-      </w:r>
-      <w:r>
-        <w:rPr>
-          <w:rFonts w:asciiTheme="majorBidi" w:hAnsiTheme="majorBidi" w:cstheme="majorBidi"/>
-          <w:b/>
-          <w:bCs/>
-        </w:rPr>
-        <w:tab/>
-      </w:r>
-      <w:r>
-        <w:rPr>
-          <w:rFonts w:asciiTheme="majorBidi" w:hAnsiTheme="majorBidi" w:cstheme="majorBidi"/>
-          <w:b/>
-          <w:bCs/>
-        </w:rPr>
-        <w:tab/>
-      </w:r>
-      <w:r>
-        <w:rPr>
-          <w:rFonts w:asciiTheme="majorBidi" w:hAnsiTheme="majorBidi" w:cstheme="majorBidi"/>
-          <w:b/>
-          <w:bCs/>
-        </w:rPr>
-        <w:tab/>
-        <w:t xml:space="preserve">          </w:t>
-      </w:r>
-      <w:r>
-        <w:rPr>
-          <w:rFonts w:asciiTheme="majorBidi" w:hAnsiTheme="majorBidi" w:cstheme="majorBidi"/>
-          <w:b/>
-          <w:bCs/>
-        </w:rPr>
-        <w:t xml:space="preserve">     </w:t>
-      </w:r>
-      <w:r>
-        <w:rPr>
-          <w:rFonts w:asciiTheme="majorBidi" w:hAnsiTheme="majorBidi" w:cstheme="majorBidi"/>
-          <w:b/>
-          <w:bCs/>
-        </w:rPr>
-        <w:t>May 2014 – Sep. 2014</w:t>
-      </w:r>
-      <w:r>
-        <w:rPr>
-          <w:rFonts w:asciiTheme="majorBidi" w:hAnsiTheme="majorBidi" w:cstheme="majorBidi"/>
-        </w:rPr>
-        <w:br/>
-      </w:r>
-      <w:hyperlink r:id="rId14" w:history="1">
-        <w:r>
-          <w:rPr>
-            <w:rStyle w:val="Hyperlink"/>
-            <w:rFonts w:asciiTheme="majorBidi" w:hAnsiTheme="majorBidi" w:cstheme="majorBidi"/>
-          </w:rPr>
-          <w:t xml:space="preserve">Info Tech </w:t>
-        </w:r>
-        <w:r>
-          <w:rPr>
-            <w:rStyle w:val="Hyperlink"/>
-            <w:rFonts w:asciiTheme="majorBidi" w:hAnsiTheme="majorBidi" w:cstheme="majorBidi"/>
-          </w:rPr>
-          <w:t>I</w:t>
-        </w:r>
-        <w:r>
-          <w:rPr>
-            <w:rStyle w:val="Hyperlink"/>
-            <w:rFonts w:asciiTheme="majorBidi" w:hAnsiTheme="majorBidi" w:cstheme="majorBidi"/>
-          </w:rPr>
-          <w:t>nternati</w:t>
-        </w:r>
-        <w:r>
-          <w:rPr>
-            <w:rStyle w:val="Hyperlink"/>
-            <w:rFonts w:asciiTheme="majorBidi" w:hAnsiTheme="majorBidi" w:cstheme="majorBidi"/>
-          </w:rPr>
-          <w:t>o</w:t>
-        </w:r>
-        <w:r>
-          <w:rPr>
-            <w:rStyle w:val="Hyperlink"/>
-            <w:rFonts w:asciiTheme="majorBidi" w:hAnsiTheme="majorBidi" w:cstheme="majorBidi"/>
-          </w:rPr>
-          <w:t>nal Company</w:t>
-        </w:r>
-      </w:hyperlink>
-      <w:r>
-        <w:rPr>
-          <w:rFonts w:asciiTheme="majorBidi" w:hAnsiTheme="majorBidi" w:cstheme="majorBidi"/>
-        </w:rPr>
-        <w:t>, Tehran, Iran</w:t>
-      </w:r>
-    </w:p>
-    <w:p>
-      <w:pPr>
-        <w:pStyle w:val="ListParagraph"/>
-        <w:numPr>
-          <w:ilvl w:val="0"/>
-          <w:numId w:val="34"/>
-        </w:numPr>
-        <w:spacing w:after="0" w:line="240" w:lineRule="auto"/>
-        <w:rPr>
-          <w:rFonts w:asciiTheme="majorBidi" w:hAnsiTheme="majorBidi" w:cstheme="majorBidi"/>
-        </w:rPr>
-      </w:pPr>
-      <w:r>
-        <w:rPr>
-          <w:rFonts w:asciiTheme="majorBidi" w:hAnsiTheme="majorBidi" w:cstheme="majorBidi"/>
-        </w:rPr>
-        <w:t>Designed opinion polls to collect and analyze data using SAS</w:t>
-      </w:r>
-    </w:p>
-    <w:p>
-      <w:pPr>
-        <w:pStyle w:val="ListParagraph"/>
-        <w:numPr>
-          <w:ilvl w:val="0"/>
-          <w:numId w:val="34"/>
-        </w:numPr>
-        <w:spacing w:after="0" w:line="240" w:lineRule="auto"/>
-        <w:rPr>
-          <w:rFonts w:asciiTheme="majorBidi" w:hAnsiTheme="majorBidi" w:cstheme="majorBidi"/>
-        </w:rPr>
-      </w:pPr>
-      <w:r>
-        <w:rPr>
-          <w:rFonts w:asciiTheme="majorBidi" w:hAnsiTheme="majorBidi" w:cstheme="majorBidi"/>
-        </w:rPr>
-        <w:t>Programmed software codes to identify trends and relationships within the data utilizing R</w:t>
-      </w:r>
-    </w:p>
-    <w:p>
-      <w:pPr>
-        <w:pStyle w:val="ListParagraph"/>
-        <w:numPr>
-          <w:ilvl w:val="0"/>
-          <w:numId w:val="34"/>
-        </w:numPr>
-        <w:spacing w:after="0" w:line="240" w:lineRule="auto"/>
-        <w:rPr>
-          <w:rFonts w:asciiTheme="majorBidi" w:hAnsiTheme="majorBidi" w:cstheme="majorBidi"/>
-        </w:rPr>
-      </w:pPr>
-      <w:r>
-        <w:rPr>
-          <w:rFonts w:asciiTheme="majorBidi" w:hAnsiTheme="majorBidi" w:cstheme="majorBidi"/>
-        </w:rPr>
-        <w:t>Conduct</w:t>
-      </w:r>
-      <w:r>
-        <w:rPr>
-          <w:rFonts w:asciiTheme="majorBidi" w:hAnsiTheme="majorBidi" w:cstheme="majorBidi"/>
-        </w:rPr>
-        <w:t>ed</w:t>
-      </w:r>
-      <w:r>
-        <w:rPr>
-          <w:rFonts w:asciiTheme="majorBidi" w:hAnsiTheme="majorBidi" w:cstheme="majorBidi"/>
-        </w:rPr>
-        <w:t xml:space="preserve"> tests for big data validation using statistical knowledge and analytical methods </w:t>
-      </w:r>
-    </w:p>
-    <w:p>
-      <w:pPr>
-        <w:pStyle w:val="ListParagraph"/>
-        <w:numPr>
-          <w:ilvl w:val="0"/>
-          <w:numId w:val="34"/>
-        </w:numPr>
-        <w:spacing w:after="0" w:line="240" w:lineRule="auto"/>
-        <w:rPr>
-          <w:rFonts w:asciiTheme="majorBidi" w:hAnsiTheme="majorBidi" w:cstheme="majorBidi"/>
-        </w:rPr>
-      </w:pPr>
-      <w:r>
-        <w:rPr>
-          <w:rFonts w:asciiTheme="majorBidi" w:hAnsiTheme="majorBidi" w:cstheme="majorBidi"/>
-        </w:rPr>
-        <w:t>Design of experiment methods in optimization</w:t>
-      </w:r>
-    </w:p>
-    <w:p>
-      <w:pPr>
-        <w:pStyle w:val="ListParagraph"/>
-        <w:numPr>
-          <w:ilvl w:val="0"/>
-          <w:numId w:val="34"/>
-        </w:numPr>
-        <w:spacing w:after="0" w:line="240" w:lineRule="auto"/>
-        <w:rPr>
-          <w:rFonts w:asciiTheme="majorBidi" w:hAnsiTheme="majorBidi" w:cstheme="majorBidi"/>
-        </w:rPr>
-      </w:pPr>
-      <w:r>
-        <w:rPr>
-          <w:rFonts w:asciiTheme="majorBidi" w:hAnsiTheme="majorBidi" w:cstheme="majorBidi"/>
-        </w:rPr>
-        <w:t>Call center consultant for designing, collecting and analysis of customer satisfaction survey</w:t>
-      </w:r>
-      <w:r>
-        <w:rPr>
-          <w:rFonts w:asciiTheme="majorBidi" w:hAnsiTheme="majorBidi" w:cstheme="majorBidi"/>
-          <w:b/>
-          <w:bCs/>
-        </w:rPr>
-        <w:t xml:space="preserve"> </w:t>
-      </w:r>
-    </w:p>
-    <w:p>
-      <w:pPr>
-        <w:spacing w:after="0" w:line="240" w:lineRule="auto"/>
-        <w:ind w:left="360"/>
-        <w:rPr>
-          <w:rFonts w:asciiTheme="majorBidi" w:hAnsiTheme="majorBidi" w:cstheme="majorBidi"/>
-        </w:rPr>
-      </w:pPr>
-      <w:r>
-        <w:rPr>
-          <w:rFonts w:asciiTheme="majorBidi" w:hAnsiTheme="majorBidi" w:cstheme="majorBidi"/>
-          <w:b/>
-          <w:bCs/>
-        </w:rPr>
-        <w:t>Director Consultant and Technical Instructor</w:t>
-      </w:r>
-      <w:r>
-        <w:rPr>
-          <w:rFonts w:asciiTheme="majorBidi" w:hAnsiTheme="majorBidi" w:cstheme="majorBidi"/>
-          <w:b/>
-          <w:bCs/>
-        </w:rPr>
-        <w:tab/>
-      </w:r>
-      <w:r>
-        <w:rPr>
-          <w:rFonts w:asciiTheme="majorBidi" w:hAnsiTheme="majorBidi" w:cstheme="majorBidi"/>
-          <w:b/>
-          <w:bCs/>
-        </w:rPr>
-        <w:tab/>
-      </w:r>
-      <w:r>
-        <w:rPr>
-          <w:rFonts w:asciiTheme="majorBidi" w:hAnsiTheme="majorBidi" w:cstheme="majorBidi"/>
-          <w:b/>
-          <w:bCs/>
-        </w:rPr>
-        <w:tab/>
-      </w:r>
-      <w:r>
-        <w:rPr>
-          <w:rFonts w:asciiTheme="majorBidi" w:hAnsiTheme="majorBidi" w:cstheme="majorBidi"/>
-          <w:b/>
-          <w:bCs/>
-        </w:rPr>
-        <w:tab/>
-      </w:r>
-      <w:proofErr w:type="gramStart"/>
-      <w:r>
-        <w:rPr>
-          <w:rFonts w:asciiTheme="majorBidi" w:hAnsiTheme="majorBidi" w:cstheme="majorBidi"/>
-          <w:b/>
-          <w:bCs/>
-        </w:rPr>
-        <w:tab/>
-        <w:t xml:space="preserve">  </w:t>
-      </w:r>
-      <w:r>
-        <w:rPr>
-          <w:rFonts w:asciiTheme="majorBidi" w:hAnsiTheme="majorBidi" w:cstheme="majorBidi"/>
-          <w:b/>
-          <w:bCs/>
-        </w:rPr>
-        <w:t>Sep.</w:t>
-      </w:r>
-      <w:proofErr w:type="gramEnd"/>
-      <w:r>
-        <w:rPr>
-          <w:rFonts w:asciiTheme="majorBidi" w:hAnsiTheme="majorBidi" w:cstheme="majorBidi"/>
-          <w:b/>
-          <w:bCs/>
-        </w:rPr>
-        <w:t xml:space="preserve"> 201</w:t>
-      </w:r>
-      <w:r>
-        <w:rPr>
-          <w:rFonts w:asciiTheme="majorBidi" w:hAnsiTheme="majorBidi" w:cstheme="majorBidi"/>
-          <w:b/>
-          <w:bCs/>
-        </w:rPr>
-        <w:t>1</w:t>
-      </w:r>
-      <w:r>
-        <w:rPr>
-          <w:rFonts w:asciiTheme="majorBidi" w:hAnsiTheme="majorBidi" w:cstheme="majorBidi"/>
-          <w:b/>
-          <w:bCs/>
-        </w:rPr>
-        <w:t xml:space="preserve"> – </w:t>
-      </w:r>
-      <w:r>
-        <w:rPr>
-          <w:rFonts w:asciiTheme="majorBidi" w:hAnsiTheme="majorBidi" w:cstheme="majorBidi"/>
-          <w:b/>
-          <w:bCs/>
-        </w:rPr>
-        <w:t>Apr</w:t>
-      </w:r>
-      <w:r>
-        <w:rPr>
-          <w:rFonts w:asciiTheme="majorBidi" w:hAnsiTheme="majorBidi" w:cstheme="majorBidi"/>
-          <w:b/>
-          <w:bCs/>
-        </w:rPr>
-        <w:t>. 201</w:t>
-      </w:r>
-      <w:r>
-        <w:rPr>
-          <w:rFonts w:asciiTheme="majorBidi" w:hAnsiTheme="majorBidi" w:cstheme="majorBidi"/>
-          <w:b/>
-          <w:bCs/>
-        </w:rPr>
-        <w:t>2</w:t>
-      </w:r>
-      <w:r>
-        <w:rPr>
-          <w:rFonts w:asciiTheme="majorBidi" w:hAnsiTheme="majorBidi" w:cstheme="majorBidi"/>
-          <w:b/>
-          <w:bCs/>
-        </w:rPr>
-        <w:br/>
-      </w:r>
-      <w:proofErr w:type="spellStart"/>
-      <w:r>
-        <w:rPr>
-          <w:rFonts w:asciiTheme="majorBidi" w:hAnsiTheme="majorBidi" w:cstheme="majorBidi"/>
-        </w:rPr>
-        <w:t>Mahestan</w:t>
-      </w:r>
-      <w:proofErr w:type="spellEnd"/>
-      <w:r>
-        <w:rPr>
-          <w:rFonts w:asciiTheme="majorBidi" w:hAnsiTheme="majorBidi" w:cstheme="majorBidi"/>
-        </w:rPr>
-        <w:t xml:space="preserve"> Educational Institute, Tehran, Iran</w:t>
-      </w:r>
-    </w:p>
-    <w:p>
-      <w:pPr>
-        <w:pStyle w:val="ListParagraph"/>
-        <w:numPr>
-          <w:ilvl w:val="0"/>
-          <w:numId w:val="27"/>
-        </w:numPr>
-        <w:spacing w:after="0" w:line="240" w:lineRule="auto"/>
-        <w:rPr>
-          <w:rFonts w:asciiTheme="majorBidi" w:hAnsiTheme="majorBidi" w:cstheme="majorBidi"/>
-        </w:rPr>
-      </w:pPr>
-      <w:r>
-        <w:rPr>
-          <w:rFonts w:asciiTheme="majorBidi" w:hAnsiTheme="majorBidi" w:cstheme="majorBidi"/>
-        </w:rPr>
-        <w:t xml:space="preserve">Instructor of statistical core courses, </w:t>
-      </w:r>
-      <w:proofErr w:type="gramStart"/>
-      <w:r>
-        <w:rPr>
-          <w:rFonts w:asciiTheme="majorBidi" w:hAnsiTheme="majorBidi" w:cstheme="majorBidi"/>
-        </w:rPr>
-        <w:t>approximately 100</w:t>
-      </w:r>
-      <w:proofErr w:type="gramEnd"/>
-      <w:r>
-        <w:rPr>
-          <w:rFonts w:asciiTheme="majorBidi" w:hAnsiTheme="majorBidi" w:cstheme="majorBidi"/>
-        </w:rPr>
-        <w:t xml:space="preserve"> undergraduate students</w:t>
-      </w:r>
-    </w:p>
-    <w:p>
-      <w:pPr>
-        <w:pStyle w:val="ListParagraph"/>
-        <w:numPr>
-          <w:ilvl w:val="0"/>
-          <w:numId w:val="27"/>
-        </w:numPr>
-        <w:spacing w:line="240" w:lineRule="auto"/>
+        <w:ind w:left="990"/>
         <w:rPr>
           <w:rFonts w:asciiTheme="majorBidi" w:hAnsiTheme="majorBidi" w:cstheme="majorBidi"/>
         </w:rPr>
@@ -2809,57 +3410,39 @@
           <w:b/>
           <w:bCs/>
         </w:rPr>
-        <w:t>Statistics in the Community (</w:t>
-      </w:r>
-      <w:proofErr w:type="spellStart"/>
-      <w:r>
-        <w:rPr>
-          <w:rFonts w:asciiTheme="majorBidi" w:hAnsiTheme="majorBidi" w:cstheme="majorBidi"/>
-          <w:b/>
-          <w:bCs/>
-        </w:rPr>
-        <w:t>StatCom</w:t>
-      </w:r>
-      <w:proofErr w:type="spellEnd"/>
-      <w:r>
-        <w:rPr>
-          <w:rFonts w:asciiTheme="majorBidi" w:hAnsiTheme="majorBidi" w:cstheme="majorBidi"/>
-          <w:b/>
-          <w:bCs/>
-        </w:rPr>
-        <w:t xml:space="preserve">) Executive Committee </w:t>
-      </w:r>
-      <w:r>
-        <w:rPr>
-          <w:rFonts w:asciiTheme="majorBidi" w:hAnsiTheme="majorBidi" w:cstheme="majorBidi"/>
-          <w:b/>
-          <w:bCs/>
-        </w:rPr>
-        <w:tab/>
-      </w:r>
-      <w:r>
-        <w:rPr>
-          <w:rFonts w:asciiTheme="majorBidi" w:hAnsiTheme="majorBidi" w:cstheme="majorBidi"/>
-          <w:b/>
-          <w:bCs/>
-        </w:rPr>
-        <w:tab/>
-      </w:r>
-      <w:r>
-        <w:rPr>
-          <w:rFonts w:asciiTheme="majorBidi" w:hAnsiTheme="majorBidi" w:cstheme="majorBidi"/>
-          <w:b/>
-          <w:bCs/>
-        </w:rPr>
-        <w:tab/>
-      </w:r>
-      <w:r>
-        <w:rPr>
-          <w:rFonts w:asciiTheme="majorBidi" w:hAnsiTheme="majorBidi" w:cstheme="majorBidi"/>
-          <w:b/>
-          <w:bCs/>
-        </w:rPr>
-        <w:t xml:space="preserve">     </w:t>
+        <w:t xml:space="preserve">Statistics in the </w:t>
+      </w:r>
+      <w:r>
+        <w:rPr>
+          <w:rFonts w:asciiTheme="majorBidi" w:hAnsiTheme="majorBidi" w:cstheme="majorBidi"/>
+          <w:b/>
+          <w:bCs/>
+        </w:rPr>
+        <w:t>Community</w:t>
+      </w:r>
+      <w:r>
+        <w:rPr>
+          <w:rFonts w:asciiTheme="majorBidi" w:hAnsiTheme="majorBidi" w:cstheme="majorBidi"/>
+          <w:b/>
+          <w:bCs/>
+        </w:rPr>
+        <w:t>, Treasurer and</w:t>
+      </w:r>
+      <w:r>
+        <w:rPr>
+          <w:rFonts w:asciiTheme="majorBidi" w:hAnsiTheme="majorBidi" w:cstheme="majorBidi"/>
+          <w:b/>
+          <w:bCs/>
+        </w:rPr>
+        <w:t xml:space="preserve"> Executive Committee</w:t>
+      </w:r>
+      <w:r>
+        <w:rPr>
+          <w:rFonts w:asciiTheme="majorBidi" w:hAnsiTheme="majorBidi" w:cstheme="majorBidi"/>
+          <w:b/>
+          <w:bCs/>
+        </w:rPr>
+        <w:t xml:space="preserve"> member              </w:t>
       </w:r>
       <w:r>
         <w:rPr>
@@ -2909,25 +3492,6 @@
           <w:rFonts w:asciiTheme="majorBidi" w:hAnsiTheme="majorBidi" w:cstheme="majorBidi"/>
         </w:rPr>
         <w:t>nonprofit groups in the local community</w:t>
-      </w:r>
-    </w:p>
-    <w:p>
-      <w:pPr>
-        <w:pStyle w:val="ListParagraph"/>
-        <w:numPr>
-          <w:ilvl w:val="0"/>
-          <w:numId w:val="29"/>
-        </w:numPr>
-        <w:spacing w:after="0" w:line="240" w:lineRule="auto"/>
-        <w:rPr>
-          <w:rFonts w:asciiTheme="majorBidi" w:hAnsiTheme="majorBidi" w:cstheme="majorBidi"/>
-        </w:rPr>
-      </w:pPr>
-      <w:r>
-        <w:rPr>
-          <w:rFonts w:asciiTheme="majorBidi" w:hAnsiTheme="majorBidi" w:cstheme="majorBidi"/>
-        </w:rPr>
-        <w:t>Currently working on a project with Ames Public Library to conduct and analyze a survey on their services to library members</w:t>
       </w:r>
     </w:p>
     <w:p>
@@ -3103,15 +3667,7 @@
           <w:b/>
           <w:bCs/>
         </w:rPr>
-        <w:t>Iranian Students and Scholars' Association</w:t>
-      </w:r>
-      <w:r>
-        <w:rPr>
-          <w:rFonts w:asciiTheme="majorBidi" w:hAnsiTheme="majorBidi" w:cstheme="majorBidi"/>
-          <w:b/>
-          <w:bCs/>
-        </w:rPr>
-        <w:t xml:space="preserve">, </w:t>
+        <w:t xml:space="preserve">Iranian Students and Scholars' Association, </w:t>
       </w:r>
       <w:r>
         <w:rPr>
@@ -3162,7 +3718,7 @@
           <w:ilvl w:val="0"/>
           <w:numId w:val="33"/>
         </w:numPr>
-        <w:spacing w:line="240" w:lineRule="auto"/>
+        <w:spacing w:after="0" w:line="240" w:lineRule="auto"/>
         <w:rPr>
           <w:rFonts w:asciiTheme="majorBidi" w:hAnsiTheme="majorBidi" w:cstheme="majorBidi"/>
         </w:rPr>
@@ -3217,7 +3773,7 @@
           <w:ilvl w:val="0"/>
           <w:numId w:val="28"/>
         </w:numPr>
-        <w:spacing w:line="240" w:lineRule="auto"/>
+        <w:spacing w:after="0" w:line="240" w:lineRule="auto"/>
         <w:rPr>
           <w:rFonts w:asciiTheme="majorBidi" w:hAnsiTheme="majorBidi" w:cstheme="majorBidi"/>
         </w:rPr>
@@ -3250,21 +3806,7 @@
         <w:rPr>
           <w:rFonts w:asciiTheme="majorBidi" w:hAnsiTheme="majorBidi" w:cstheme="majorBidi"/>
         </w:rPr>
-        <w:t xml:space="preserve"> </w:t>
-      </w:r>
-      <w:proofErr w:type="gramStart"/>
-      <w:r>
-        <w:rPr>
-          <w:rFonts w:asciiTheme="majorBidi" w:hAnsiTheme="majorBidi" w:cstheme="majorBidi"/>
-        </w:rPr>
-        <w:t>approximately 300</w:t>
-      </w:r>
-      <w:proofErr w:type="gramEnd"/>
-      <w:r>
-        <w:rPr>
-          <w:rFonts w:asciiTheme="majorBidi" w:hAnsiTheme="majorBidi" w:cstheme="majorBidi"/>
-        </w:rPr>
-        <w:t xml:space="preserve"> people</w:t>
+        <w:t xml:space="preserve"> approximately 300 people</w:t>
       </w:r>
     </w:p>
     <w:p>
@@ -3274,7 +3816,7 @@
           <w:ilvl w:val="0"/>
           <w:numId w:val="28"/>
         </w:numPr>
-        <w:spacing w:line="240" w:lineRule="auto"/>
+        <w:spacing w:after="0" w:line="240" w:lineRule="auto"/>
         <w:rPr>
           <w:rFonts w:asciiTheme="majorBidi" w:hAnsiTheme="majorBidi" w:cstheme="majorBidi"/>
         </w:rPr>
@@ -3314,7 +3856,7 @@
           <w:ilvl w:val="0"/>
           <w:numId w:val="31"/>
         </w:numPr>
-        <w:spacing w:line="240" w:lineRule="auto"/>
+        <w:spacing w:after="0" w:line="240" w:lineRule="auto"/>
         <w:jc w:val="both"/>
         <w:rPr>
           <w:smallCaps/>
@@ -3334,7 +3876,7 @@
           <w:ilvl w:val="0"/>
           <w:numId w:val="31"/>
         </w:numPr>
-        <w:spacing w:line="240" w:lineRule="auto"/>
+        <w:spacing w:after="0" w:line="240" w:lineRule="auto"/>
         <w:jc w:val="both"/>
         <w:rPr>
           <w:smallCaps/>
@@ -3348,9 +3890,10 @@
       </w:r>
     </w:p>
     <w:sectPr>
-      <w:footerReference w:type="default" r:id="rId15"/>
+      <w:headerReference w:type="default" r:id="rId24"/>
+      <w:footerReference w:type="default" r:id="rId25"/>
       <w:pgSz w:w="12240" w:h="15840"/>
-      <w:pgMar w:top="1080" w:right="1080" w:bottom="1080" w:left="1080" w:header="720" w:footer="720" w:gutter="0"/>
+      <w:pgMar w:top="729" w:right="1080" w:bottom="1080" w:left="1080" w:header="180" w:footer="159" w:gutter="0"/>
       <w:cols w:space="720"/>
       <w:docGrid w:linePitch="360"/>
     </w:sectPr>
@@ -3359,7 +3902,7 @@
 </file>
 
 <file path=word/endnotes.xml><?xml version="1.0" encoding="utf-8"?>
-<w:endnotes xmlns:wpc="http://schemas.microsoft.com/office/word/2010/wordprocessingCanvas" xmlns:cx="http://schemas.microsoft.com/office/drawing/2014/chartex" xmlns:cx1="http://schemas.microsoft.com/office/drawing/2015/9/8/chartex" xmlns:cx2="http://schemas.microsoft.com/office/drawing/2015/10/21/chartex" xmlns:cx3="http://schemas.microsoft.com/office/drawing/2016/5/9/chartex" xmlns:cx4="http://schemas.microsoft.com/office/drawing/2016/5/10/chartex" xmlns:cx5="http://schemas.microsoft.com/office/drawing/2016/5/11/chartex" xmlns:cx6="http://schemas.microsoft.com/office/drawing/2016/5/12/chartex" xmlns:cx7="http://schemas.microsoft.com/office/drawing/2016/5/13/chartex" xmlns:cx8="http://schemas.microsoft.com/office/drawing/2016/5/14/chartex" xmlns:mc="http://schemas.openxmlformats.org/markup-compatibility/2006" xmlns:aink="http://schemas.microsoft.com/office/drawing/2016/ink" xmlns:am3d="http://schemas.microsoft.com/office/drawing/2017/model3d" xmlns:o="urn:schemas-microsoft-com:office:office" xmlns:r="http://schemas.openxmlformats.org/officeDocument/2006/relationships" xmlns:m="http://schemas.openxmlformats.org/officeDocument/2006/math" xmlns:v="urn:schemas-microsoft-com:vml" xmlns:wp14="http://schemas.microsoft.com/office/word/2010/wordprocessingDrawing" xmlns:wp="http://schemas.openxmlformats.org/drawingml/2006/wordprocessingDrawing" xmlns:w10="urn:schemas-microsoft-com:office:word" xmlns:w="http://schemas.openxmlformats.org/wordprocessingml/2006/main" xmlns:w14="http://schemas.microsoft.com/office/word/2010/wordml" xmlns:w15="http://schemas.microsoft.com/office/word/2012/wordml" xmlns:w16cid="http://schemas.microsoft.com/office/word/2016/wordml/cid" xmlns:w16se="http://schemas.microsoft.com/office/word/2015/wordml/symex" xmlns:wpg="http://schemas.microsoft.com/office/word/2010/wordprocessingGroup" xmlns:wpi="http://schemas.microsoft.com/office/word/2010/wordprocessingInk" xmlns:wne="http://schemas.microsoft.com/office/word/2006/wordml" xmlns:wps="http://schemas.microsoft.com/office/word/2010/wordprocessingShape" mc:Ignorable="w14 w15 w16se w16cid wp14">
+<w:endnotes xmlns:wpc="http://schemas.microsoft.com/office/word/2010/wordprocessingCanvas" xmlns:cx="http://schemas.microsoft.com/office/drawing/2014/chartex" xmlns:cx1="http://schemas.microsoft.com/office/drawing/2015/9/8/chartex" xmlns:cx2="http://schemas.microsoft.com/office/drawing/2015/10/21/chartex" xmlns:cx3="http://schemas.microsoft.com/office/drawing/2016/5/9/chartex" xmlns:cx4="http://schemas.microsoft.com/office/drawing/2016/5/10/chartex" xmlns:cx5="http://schemas.microsoft.com/office/drawing/2016/5/11/chartex" xmlns:cx6="http://schemas.microsoft.com/office/drawing/2016/5/12/chartex" xmlns:cx7="http://schemas.microsoft.com/office/drawing/2016/5/13/chartex" xmlns:cx8="http://schemas.microsoft.com/office/drawing/2016/5/14/chartex" xmlns:mc="http://schemas.openxmlformats.org/markup-compatibility/2006" xmlns:aink="http://schemas.microsoft.com/office/drawing/2016/ink" xmlns:am3d="http://schemas.microsoft.com/office/drawing/2017/model3d" xmlns:o="urn:schemas-microsoft-com:office:office" xmlns:r="http://schemas.openxmlformats.org/officeDocument/2006/relationships" xmlns:m="http://schemas.openxmlformats.org/officeDocument/2006/math" xmlns:v="urn:schemas-microsoft-com:vml" xmlns:wp14="http://schemas.microsoft.com/office/word/2010/wordprocessingDrawing" xmlns:wp="http://schemas.openxmlformats.org/drawingml/2006/wordprocessingDrawing" xmlns:w10="urn:schemas-microsoft-com:office:word" xmlns:w="http://schemas.openxmlformats.org/wordprocessingml/2006/main" xmlns:w14="http://schemas.microsoft.com/office/word/2010/wordml" xmlns:w15="http://schemas.microsoft.com/office/word/2012/wordml" xmlns:w16cex="http://schemas.microsoft.com/office/word/2018/wordml/cex" xmlns:w16cid="http://schemas.microsoft.com/office/word/2016/wordml/cid" xmlns:w16="http://schemas.microsoft.com/office/word/2018/wordml" xmlns:w16se="http://schemas.microsoft.com/office/word/2015/wordml/symex" xmlns:wpg="http://schemas.microsoft.com/office/word/2010/wordprocessingGroup" xmlns:wpi="http://schemas.microsoft.com/office/word/2010/wordprocessingInk" xmlns:wne="http://schemas.microsoft.com/office/word/2006/wordml" xmlns:wps="http://schemas.microsoft.com/office/word/2010/wordprocessingShape" mc:Ignorable="w14 w15 w16se w16cid w16 w16cex wp14">
   <w:endnote w:type="separator" w:id="-1">
     <w:p>
       <w:pPr>
@@ -3384,17 +3927,30 @@
 </file>
 
 <file path=word/footer1.xml><?xml version="1.0" encoding="utf-8"?>
-<w:ftr xmlns:wpc="http://schemas.microsoft.com/office/word/2010/wordprocessingCanvas" xmlns:cx="http://schemas.microsoft.com/office/drawing/2014/chartex" xmlns:cx1="http://schemas.microsoft.com/office/drawing/2015/9/8/chartex" xmlns:cx2="http://schemas.microsoft.com/office/drawing/2015/10/21/chartex" xmlns:cx3="http://schemas.microsoft.com/office/drawing/2016/5/9/chartex" xmlns:cx4="http://schemas.microsoft.com/office/drawing/2016/5/10/chartex" xmlns:cx5="http://schemas.microsoft.com/office/drawing/2016/5/11/chartex" xmlns:cx6="http://schemas.microsoft.com/office/drawing/2016/5/12/chartex" xmlns:cx7="http://schemas.microsoft.com/office/drawing/2016/5/13/chartex" xmlns:cx8="http://schemas.microsoft.com/office/drawing/2016/5/14/chartex" xmlns:mc="http://schemas.openxmlformats.org/markup-compatibility/2006" xmlns:aink="http://schemas.microsoft.com/office/drawing/2016/ink" xmlns:am3d="http://schemas.microsoft.com/office/drawing/2017/model3d" xmlns:o="urn:schemas-microsoft-com:office:office" xmlns:r="http://schemas.openxmlformats.org/officeDocument/2006/relationships" xmlns:m="http://schemas.openxmlformats.org/officeDocument/2006/math" xmlns:v="urn:schemas-microsoft-com:vml" xmlns:wp14="http://schemas.microsoft.com/office/word/2010/wordprocessingDrawing" xmlns:wp="http://schemas.openxmlformats.org/drawingml/2006/wordprocessingDrawing" xmlns:w10="urn:schemas-microsoft-com:office:word" xmlns:w="http://schemas.openxmlformats.org/wordprocessingml/2006/main" xmlns:w14="http://schemas.microsoft.com/office/word/2010/wordml" xmlns:w15="http://schemas.microsoft.com/office/word/2012/wordml" xmlns:w16cid="http://schemas.microsoft.com/office/word/2016/wordml/cid" xmlns:w16se="http://schemas.microsoft.com/office/word/2015/wordml/symex" xmlns:wpg="http://schemas.microsoft.com/office/word/2010/wordprocessingGroup" xmlns:wpi="http://schemas.microsoft.com/office/word/2010/wordprocessingInk" xmlns:wne="http://schemas.microsoft.com/office/word/2006/wordml" xmlns:wps="http://schemas.microsoft.com/office/word/2010/wordprocessingShape" mc:Ignorable="w14 w15 w16se w16cid wp14">
+<w:ftr xmlns:wpc="http://schemas.microsoft.com/office/word/2010/wordprocessingCanvas" xmlns:cx="http://schemas.microsoft.com/office/drawing/2014/chartex" xmlns:cx1="http://schemas.microsoft.com/office/drawing/2015/9/8/chartex" xmlns:cx2="http://schemas.microsoft.com/office/drawing/2015/10/21/chartex" xmlns:cx3="http://schemas.microsoft.com/office/drawing/2016/5/9/chartex" xmlns:cx4="http://schemas.microsoft.com/office/drawing/2016/5/10/chartex" xmlns:cx5="http://schemas.microsoft.com/office/drawing/2016/5/11/chartex" xmlns:cx6="http://schemas.microsoft.com/office/drawing/2016/5/12/chartex" xmlns:cx7="http://schemas.microsoft.com/office/drawing/2016/5/13/chartex" xmlns:cx8="http://schemas.microsoft.com/office/drawing/2016/5/14/chartex" xmlns:mc="http://schemas.openxmlformats.org/markup-compatibility/2006" xmlns:aink="http://schemas.microsoft.com/office/drawing/2016/ink" xmlns:am3d="http://schemas.microsoft.com/office/drawing/2017/model3d" xmlns:o="urn:schemas-microsoft-com:office:office" xmlns:r="http://schemas.openxmlformats.org/officeDocument/2006/relationships" xmlns:m="http://schemas.openxmlformats.org/officeDocument/2006/math" xmlns:v="urn:schemas-microsoft-com:vml" xmlns:wp14="http://schemas.microsoft.com/office/word/2010/wordprocessingDrawing" xmlns:wp="http://schemas.openxmlformats.org/drawingml/2006/wordprocessingDrawing" xmlns:w10="urn:schemas-microsoft-com:office:word" xmlns:w="http://schemas.openxmlformats.org/wordprocessingml/2006/main" xmlns:w14="http://schemas.microsoft.com/office/word/2010/wordml" xmlns:w15="http://schemas.microsoft.com/office/word/2012/wordml" xmlns:w16cex="http://schemas.microsoft.com/office/word/2018/wordml/cex" xmlns:w16cid="http://schemas.microsoft.com/office/word/2016/wordml/cid" xmlns:w16="http://schemas.microsoft.com/office/word/2018/wordml" xmlns:w16se="http://schemas.microsoft.com/office/word/2015/wordml/symex" xmlns:wpg="http://schemas.microsoft.com/office/word/2010/wordprocessingGroup" xmlns:wpi="http://schemas.microsoft.com/office/word/2010/wordprocessingInk" xmlns:wne="http://schemas.microsoft.com/office/word/2006/wordml" xmlns:wps="http://schemas.microsoft.com/office/word/2010/wordprocessingShape" mc:Ignorable="w14 w15 w16se w16cid w16 w16cex wp14">
   <w:p>
     <w:pPr>
       <w:pStyle w:val="Footer"/>
+      <w:rPr>
+        <w:color w:val="FFFFFF" w:themeColor="background1"/>
+        <w:sz w:val="12"/>
+        <w:szCs w:val="12"/>
+      </w:rPr>
     </w:pPr>
+    <w:r>
+      <w:rPr>
+        <w:color w:val="FFFFFF" w:themeColor="background1"/>
+        <w:sz w:val="12"/>
+        <w:szCs w:val="12"/>
+      </w:rPr>
+      <w:t xml:space="preserve">Programming, machine learning, communication, data wrangling , software engineering, linear algebra, Hadoop platform, SQL, Apache Spark, Python, Critical Thinking, Microsoft excel, presentation skills ,Data Intuition, learning Experience, Strong Deep techniques, Applied skills solving ,machine development, Excellent programming skills in Java, Python, C/C++, CUDA  GPGPU </w:t>
+    </w:r>
   </w:p>
 </w:ftr>
 </file>
 
 <file path=word/footnotes.xml><?xml version="1.0" encoding="utf-8"?>
-<w:footnotes xmlns:wpc="http://schemas.microsoft.com/office/word/2010/wordprocessingCanvas" xmlns:cx="http://schemas.microsoft.com/office/drawing/2014/chartex" xmlns:cx1="http://schemas.microsoft.com/office/drawing/2015/9/8/chartex" xmlns:cx2="http://schemas.microsoft.com/office/drawing/2015/10/21/chartex" xmlns:cx3="http://schemas.microsoft.com/office/drawing/2016/5/9/chartex" xmlns:cx4="http://schemas.microsoft.com/office/drawing/2016/5/10/chartex" xmlns:cx5="http://schemas.microsoft.com/office/drawing/2016/5/11/chartex" xmlns:cx6="http://schemas.microsoft.com/office/drawing/2016/5/12/chartex" xmlns:cx7="http://schemas.microsoft.com/office/drawing/2016/5/13/chartex" xmlns:cx8="http://schemas.microsoft.com/office/drawing/2016/5/14/chartex" xmlns:mc="http://schemas.openxmlformats.org/markup-compatibility/2006" xmlns:aink="http://schemas.microsoft.com/office/drawing/2016/ink" xmlns:am3d="http://schemas.microsoft.com/office/drawing/2017/model3d" xmlns:o="urn:schemas-microsoft-com:office:office" xmlns:r="http://schemas.openxmlformats.org/officeDocument/2006/relationships" xmlns:m="http://schemas.openxmlformats.org/officeDocument/2006/math" xmlns:v="urn:schemas-microsoft-com:vml" xmlns:wp14="http://schemas.microsoft.com/office/word/2010/wordprocessingDrawing" xmlns:wp="http://schemas.openxmlformats.org/drawingml/2006/wordprocessingDrawing" xmlns:w10="urn:schemas-microsoft-com:office:word" xmlns:w="http://schemas.openxmlformats.org/wordprocessingml/2006/main" xmlns:w14="http://schemas.microsoft.com/office/word/2010/wordml" xmlns:w15="http://schemas.microsoft.com/office/word/2012/wordml" xmlns:w16cid="http://schemas.microsoft.com/office/word/2016/wordml/cid" xmlns:w16se="http://schemas.microsoft.com/office/word/2015/wordml/symex" xmlns:wpg="http://schemas.microsoft.com/office/word/2010/wordprocessingGroup" xmlns:wpi="http://schemas.microsoft.com/office/word/2010/wordprocessingInk" xmlns:wne="http://schemas.microsoft.com/office/word/2006/wordml" xmlns:wps="http://schemas.microsoft.com/office/word/2010/wordprocessingShape" mc:Ignorable="w14 w15 w16se w16cid wp14">
+<w:footnotes xmlns:wpc="http://schemas.microsoft.com/office/word/2010/wordprocessingCanvas" xmlns:cx="http://schemas.microsoft.com/office/drawing/2014/chartex" xmlns:cx1="http://schemas.microsoft.com/office/drawing/2015/9/8/chartex" xmlns:cx2="http://schemas.microsoft.com/office/drawing/2015/10/21/chartex" xmlns:cx3="http://schemas.microsoft.com/office/drawing/2016/5/9/chartex" xmlns:cx4="http://schemas.microsoft.com/office/drawing/2016/5/10/chartex" xmlns:cx5="http://schemas.microsoft.com/office/drawing/2016/5/11/chartex" xmlns:cx6="http://schemas.microsoft.com/office/drawing/2016/5/12/chartex" xmlns:cx7="http://schemas.microsoft.com/office/drawing/2016/5/13/chartex" xmlns:cx8="http://schemas.microsoft.com/office/drawing/2016/5/14/chartex" xmlns:mc="http://schemas.openxmlformats.org/markup-compatibility/2006" xmlns:aink="http://schemas.microsoft.com/office/drawing/2016/ink" xmlns:am3d="http://schemas.microsoft.com/office/drawing/2017/model3d" xmlns:o="urn:schemas-microsoft-com:office:office" xmlns:r="http://schemas.openxmlformats.org/officeDocument/2006/relationships" xmlns:m="http://schemas.openxmlformats.org/officeDocument/2006/math" xmlns:v="urn:schemas-microsoft-com:vml" xmlns:wp14="http://schemas.microsoft.com/office/word/2010/wordprocessingDrawing" xmlns:wp="http://schemas.openxmlformats.org/drawingml/2006/wordprocessingDrawing" xmlns:w10="urn:schemas-microsoft-com:office:word" xmlns:w="http://schemas.openxmlformats.org/wordprocessingml/2006/main" xmlns:w14="http://schemas.microsoft.com/office/word/2010/wordml" xmlns:w15="http://schemas.microsoft.com/office/word/2012/wordml" xmlns:w16cex="http://schemas.microsoft.com/office/word/2018/wordml/cex" xmlns:w16cid="http://schemas.microsoft.com/office/word/2016/wordml/cid" xmlns:w16="http://schemas.microsoft.com/office/word/2018/wordml" xmlns:w16se="http://schemas.microsoft.com/office/word/2015/wordml/symex" xmlns:wpg="http://schemas.microsoft.com/office/word/2010/wordprocessingGroup" xmlns:wpi="http://schemas.microsoft.com/office/word/2010/wordprocessingInk" xmlns:wne="http://schemas.microsoft.com/office/word/2006/wordml" xmlns:wps="http://schemas.microsoft.com/office/word/2010/wordprocessingShape" mc:Ignorable="w14 w15 w16se w16cid w16 w16cex wp14">
   <w:footnote w:type="separator" w:id="-1">
     <w:p>
       <w:pPr>
@@ -3418,9 +3974,116 @@
 </w:footnotes>
 </file>
 
+<file path=word/header1.xml><?xml version="1.0" encoding="utf-8"?>
+<w:hdr xmlns:wpc="http://schemas.microsoft.com/office/word/2010/wordprocessingCanvas" xmlns:cx="http://schemas.microsoft.com/office/drawing/2014/chartex" xmlns:cx1="http://schemas.microsoft.com/office/drawing/2015/9/8/chartex" xmlns:cx2="http://schemas.microsoft.com/office/drawing/2015/10/21/chartex" xmlns:cx3="http://schemas.microsoft.com/office/drawing/2016/5/9/chartex" xmlns:cx4="http://schemas.microsoft.com/office/drawing/2016/5/10/chartex" xmlns:cx5="http://schemas.microsoft.com/office/drawing/2016/5/11/chartex" xmlns:cx6="http://schemas.microsoft.com/office/drawing/2016/5/12/chartex" xmlns:cx7="http://schemas.microsoft.com/office/drawing/2016/5/13/chartex" xmlns:cx8="http://schemas.microsoft.com/office/drawing/2016/5/14/chartex" xmlns:mc="http://schemas.openxmlformats.org/markup-compatibility/2006" xmlns:aink="http://schemas.microsoft.com/office/drawing/2016/ink" xmlns:am3d="http://schemas.microsoft.com/office/drawing/2017/model3d" xmlns:o="urn:schemas-microsoft-com:office:office" xmlns:r="http://schemas.openxmlformats.org/officeDocument/2006/relationships" xmlns:m="http://schemas.openxmlformats.org/officeDocument/2006/math" xmlns:v="urn:schemas-microsoft-com:vml" xmlns:wp14="http://schemas.microsoft.com/office/word/2010/wordprocessingDrawing" xmlns:wp="http://schemas.openxmlformats.org/drawingml/2006/wordprocessingDrawing" xmlns:w10="urn:schemas-microsoft-com:office:word" xmlns:w="http://schemas.openxmlformats.org/wordprocessingml/2006/main" xmlns:w14="http://schemas.microsoft.com/office/word/2010/wordml" xmlns:w15="http://schemas.microsoft.com/office/word/2012/wordml" xmlns:w16cex="http://schemas.microsoft.com/office/word/2018/wordml/cex" xmlns:w16cid="http://schemas.microsoft.com/office/word/2016/wordml/cid" xmlns:w16="http://schemas.microsoft.com/office/word/2018/wordml" xmlns:w16se="http://schemas.microsoft.com/office/word/2015/wordml/symex" xmlns:wpg="http://schemas.microsoft.com/office/word/2010/wordprocessingGroup" xmlns:wpi="http://schemas.microsoft.com/office/word/2010/wordprocessingInk" xmlns:wne="http://schemas.microsoft.com/office/word/2006/wordml" xmlns:wps="http://schemas.microsoft.com/office/word/2010/wordprocessingShape" mc:Ignorable="w14 w15 w16se w16cid w16 w16cex wp14">
+  <w:p>
+    <w:pPr>
+      <w:pStyle w:val="Header"/>
+      <w:rPr>
+        <w:color w:val="FFFFFF" w:themeColor="background1"/>
+      </w:rPr>
+    </w:pPr>
+    <w:r>
+      <w:rPr>
+        <w:color w:val="FFFFFF" w:themeColor="background1"/>
+        <w:sz w:val="12"/>
+        <w:szCs w:val="12"/>
+      </w:rPr>
+      <w:t>Knowledge of common ML frameworks Creative, collaborative, and product focused Expertise in one or more of CV, NLP, information retrieval/search and speech optimization, RL, time series, generative models, signals, pattern recognition fields, and/or computer graphics fields  In-depth expertise in deep learning (DL) and statistical machine learning (ML) Strong publication record demonstrating innovative research</w:t>
+    </w:r>
+  </w:p>
+</w:hdr>
+</file>
+
 <file path=word/numbering.xml><?xml version="1.0" encoding="utf-8"?>
-<w:numbering xmlns:wpc="http://schemas.microsoft.com/office/word/2010/wordprocessingCanvas" xmlns:cx="http://schemas.microsoft.com/office/drawing/2014/chartex" xmlns:cx1="http://schemas.microsoft.com/office/drawing/2015/9/8/chartex" xmlns:cx2="http://schemas.microsoft.com/office/drawing/2015/10/21/chartex" xmlns:cx3="http://schemas.microsoft.com/office/drawing/2016/5/9/chartex" xmlns:cx4="http://schemas.microsoft.com/office/drawing/2016/5/10/chartex" xmlns:cx5="http://schemas.microsoft.com/office/drawing/2016/5/11/chartex" xmlns:cx6="http://schemas.microsoft.com/office/drawing/2016/5/12/chartex" xmlns:cx7="http://schemas.microsoft.com/office/drawing/2016/5/13/chartex" xmlns:cx8="http://schemas.microsoft.com/office/drawing/2016/5/14/chartex" xmlns:mc="http://schemas.openxmlformats.org/markup-compatibility/2006" xmlns:aink="http://schemas.microsoft.com/office/drawing/2016/ink" xmlns:am3d="http://schemas.microsoft.com/office/drawing/2017/model3d" xmlns:o="urn:schemas-microsoft-com:office:office" xmlns:r="http://schemas.openxmlformats.org/officeDocument/2006/relationships" xmlns:m="http://schemas.openxmlformats.org/officeDocument/2006/math" xmlns:v="urn:schemas-microsoft-com:vml" xmlns:wp14="http://schemas.microsoft.com/office/word/2010/wordprocessingDrawing" xmlns:wp="http://schemas.openxmlformats.org/drawingml/2006/wordprocessingDrawing" xmlns:w10="urn:schemas-microsoft-com:office:word" xmlns:w="http://schemas.openxmlformats.org/wordprocessingml/2006/main" xmlns:w14="http://schemas.microsoft.com/office/word/2010/wordml" xmlns:w15="http://schemas.microsoft.com/office/word/2012/wordml" xmlns:w16cid="http://schemas.microsoft.com/office/word/2016/wordml/cid" xmlns:w16se="http://schemas.microsoft.com/office/word/2015/wordml/symex" xmlns:wpg="http://schemas.microsoft.com/office/word/2010/wordprocessingGroup" xmlns:wpi="http://schemas.microsoft.com/office/word/2010/wordprocessingInk" xmlns:wne="http://schemas.microsoft.com/office/word/2006/wordml" xmlns:wps="http://schemas.microsoft.com/office/word/2010/wordprocessingShape" mc:Ignorable="w14 w15 w16se w16cid wp14">
+<w:numbering xmlns:wpc="http://schemas.microsoft.com/office/word/2010/wordprocessingCanvas" xmlns:cx="http://schemas.microsoft.com/office/drawing/2014/chartex" xmlns:cx1="http://schemas.microsoft.com/office/drawing/2015/9/8/chartex" xmlns:cx2="http://schemas.microsoft.com/office/drawing/2015/10/21/chartex" xmlns:cx3="http://schemas.microsoft.com/office/drawing/2016/5/9/chartex" xmlns:cx4="http://schemas.microsoft.com/office/drawing/2016/5/10/chartex" xmlns:cx5="http://schemas.microsoft.com/office/drawing/2016/5/11/chartex" xmlns:cx6="http://schemas.microsoft.com/office/drawing/2016/5/12/chartex" xmlns:cx7="http://schemas.microsoft.com/office/drawing/2016/5/13/chartex" xmlns:cx8="http://schemas.microsoft.com/office/drawing/2016/5/14/chartex" xmlns:mc="http://schemas.openxmlformats.org/markup-compatibility/2006" xmlns:aink="http://schemas.microsoft.com/office/drawing/2016/ink" xmlns:am3d="http://schemas.microsoft.com/office/drawing/2017/model3d" xmlns:o="urn:schemas-microsoft-com:office:office" xmlns:r="http://schemas.openxmlformats.org/officeDocument/2006/relationships" xmlns:m="http://schemas.openxmlformats.org/officeDocument/2006/math" xmlns:v="urn:schemas-microsoft-com:vml" xmlns:wp14="http://schemas.microsoft.com/office/word/2010/wordprocessingDrawing" xmlns:wp="http://schemas.openxmlformats.org/drawingml/2006/wordprocessingDrawing" xmlns:w10="urn:schemas-microsoft-com:office:word" xmlns:w="http://schemas.openxmlformats.org/wordprocessingml/2006/main" xmlns:w14="http://schemas.microsoft.com/office/word/2010/wordml" xmlns:w15="http://schemas.microsoft.com/office/word/2012/wordml" xmlns:w16cex="http://schemas.microsoft.com/office/word/2018/wordml/cex" xmlns:w16cid="http://schemas.microsoft.com/office/word/2016/wordml/cid" xmlns:w16="http://schemas.microsoft.com/office/word/2018/wordml" xmlns:w16se="http://schemas.microsoft.com/office/word/2015/wordml/symex" xmlns:wpg="http://schemas.microsoft.com/office/word/2010/wordprocessingGroup" xmlns:wpi="http://schemas.microsoft.com/office/word/2010/wordprocessingInk" xmlns:wne="http://schemas.microsoft.com/office/word/2006/wordml" xmlns:wps="http://schemas.microsoft.com/office/word/2010/wordprocessingShape" mc:Ignorable="w14 w15 w16se w16cid w16 w16cex wp14">
   <w:abstractNum w:abstractNumId="0" w15:restartNumberingAfterBreak="0">
+    <w:nsid w:val="0093347D"/>
+    <w:multiLevelType w:val="hybridMultilevel"/>
+    <w:tmpl w:val="B1521670"/>
+    <w:lvl w:ilvl="0" w:tplc="0409000F">
+      <w:start w:val="1"/>
+      <w:numFmt w:val="decimal"/>
+      <w:lvlText w:val="%1."/>
+      <w:lvlJc w:val="left"/>
+      <w:pPr>
+        <w:ind w:left="1440" w:hanging="360"/>
+      </w:pPr>
+    </w:lvl>
+    <w:lvl w:ilvl="1" w:tplc="04090019" w:tentative="1">
+      <w:start w:val="1"/>
+      <w:numFmt w:val="lowerLetter"/>
+      <w:lvlText w:val="%2."/>
+      <w:lvlJc w:val="left"/>
+      <w:pPr>
+        <w:ind w:left="2160" w:hanging="360"/>
+      </w:pPr>
+    </w:lvl>
+    <w:lvl w:ilvl="2" w:tplc="0409001B" w:tentative="1">
+      <w:start w:val="1"/>
+      <w:numFmt w:val="lowerRoman"/>
+      <w:lvlText w:val="%3."/>
+      <w:lvlJc w:val="right"/>
+      <w:pPr>
+        <w:ind w:left="2880" w:hanging="180"/>
+      </w:pPr>
+    </w:lvl>
+    <w:lvl w:ilvl="3" w:tplc="0409000F" w:tentative="1">
+      <w:start w:val="1"/>
+      <w:numFmt w:val="decimal"/>
+      <w:lvlText w:val="%4."/>
+      <w:lvlJc w:val="left"/>
+      <w:pPr>
+        <w:ind w:left="3600" w:hanging="360"/>
+      </w:pPr>
+    </w:lvl>
+    <w:lvl w:ilvl="4" w:tplc="04090019" w:tentative="1">
+      <w:start w:val="1"/>
+      <w:numFmt w:val="lowerLetter"/>
+      <w:lvlText w:val="%5."/>
+      <w:lvlJc w:val="left"/>
+      <w:pPr>
+        <w:ind w:left="4320" w:hanging="360"/>
+      </w:pPr>
+    </w:lvl>
+    <w:lvl w:ilvl="5" w:tplc="0409001B" w:tentative="1">
+      <w:start w:val="1"/>
+      <w:numFmt w:val="lowerRoman"/>
+      <w:lvlText w:val="%6."/>
+      <w:lvlJc w:val="right"/>
+      <w:pPr>
+        <w:ind w:left="5040" w:hanging="180"/>
+      </w:pPr>
+    </w:lvl>
+    <w:lvl w:ilvl="6" w:tplc="0409000F" w:tentative="1">
+      <w:start w:val="1"/>
+      <w:numFmt w:val="decimal"/>
+      <w:lvlText w:val="%7."/>
+      <w:lvlJc w:val="left"/>
+      <w:pPr>
+        <w:ind w:left="5760" w:hanging="360"/>
+      </w:pPr>
+    </w:lvl>
+    <w:lvl w:ilvl="7" w:tplc="04090019" w:tentative="1">
+      <w:start w:val="1"/>
+      <w:numFmt w:val="lowerLetter"/>
+      <w:lvlText w:val="%8."/>
+      <w:lvlJc w:val="left"/>
+      <w:pPr>
+        <w:ind w:left="6480" w:hanging="360"/>
+      </w:pPr>
+    </w:lvl>
+    <w:lvl w:ilvl="8" w:tplc="0409001B" w:tentative="1">
+      <w:start w:val="1"/>
+      <w:numFmt w:val="lowerRoman"/>
+      <w:lvlText w:val="%9."/>
+      <w:lvlJc w:val="right"/>
+      <w:pPr>
+        <w:ind w:left="7200" w:hanging="180"/>
+      </w:pPr>
+    </w:lvl>
+  </w:abstractNum>
+  <w:abstractNum w:abstractNumId="1" w15:restartNumberingAfterBreak="0">
     <w:nsid w:val="022D2E53"/>
     <w:multiLevelType w:val="hybridMultilevel"/>
     <w:tmpl w:val="ECDC7B2C"/>
@@ -3533,7 +4196,93 @@
       </w:rPr>
     </w:lvl>
   </w:abstractNum>
-  <w:abstractNum w:abstractNumId="1" w15:restartNumberingAfterBreak="0">
+  <w:abstractNum w:abstractNumId="2" w15:restartNumberingAfterBreak="0">
+    <w:nsid w:val="06BA2FDD"/>
+    <w:multiLevelType w:val="hybridMultilevel"/>
+    <w:tmpl w:val="D73235C2"/>
+    <w:lvl w:ilvl="0" w:tplc="0409000F">
+      <w:start w:val="1"/>
+      <w:numFmt w:val="decimal"/>
+      <w:lvlText w:val="%1."/>
+      <w:lvlJc w:val="left"/>
+      <w:pPr>
+        <w:ind w:left="1440" w:hanging="360"/>
+      </w:pPr>
+    </w:lvl>
+    <w:lvl w:ilvl="1" w:tplc="04090019" w:tentative="1">
+      <w:start w:val="1"/>
+      <w:numFmt w:val="lowerLetter"/>
+      <w:lvlText w:val="%2."/>
+      <w:lvlJc w:val="left"/>
+      <w:pPr>
+        <w:ind w:left="2160" w:hanging="360"/>
+      </w:pPr>
+    </w:lvl>
+    <w:lvl w:ilvl="2" w:tplc="0409001B" w:tentative="1">
+      <w:start w:val="1"/>
+      <w:numFmt w:val="lowerRoman"/>
+      <w:lvlText w:val="%3."/>
+      <w:lvlJc w:val="right"/>
+      <w:pPr>
+        <w:ind w:left="2880" w:hanging="180"/>
+      </w:pPr>
+    </w:lvl>
+    <w:lvl w:ilvl="3" w:tplc="0409000F" w:tentative="1">
+      <w:start w:val="1"/>
+      <w:numFmt w:val="decimal"/>
+      <w:lvlText w:val="%4."/>
+      <w:lvlJc w:val="left"/>
+      <w:pPr>
+        <w:ind w:left="3600" w:hanging="360"/>
+      </w:pPr>
+    </w:lvl>
+    <w:lvl w:ilvl="4" w:tplc="04090019" w:tentative="1">
+      <w:start w:val="1"/>
+      <w:numFmt w:val="lowerLetter"/>
+      <w:lvlText w:val="%5."/>
+      <w:lvlJc w:val="left"/>
+      <w:pPr>
+        <w:ind w:left="4320" w:hanging="360"/>
+      </w:pPr>
+    </w:lvl>
+    <w:lvl w:ilvl="5" w:tplc="0409001B" w:tentative="1">
+      <w:start w:val="1"/>
+      <w:numFmt w:val="lowerRoman"/>
+      <w:lvlText w:val="%6."/>
+      <w:lvlJc w:val="right"/>
+      <w:pPr>
+        <w:ind w:left="5040" w:hanging="180"/>
+      </w:pPr>
+    </w:lvl>
+    <w:lvl w:ilvl="6" w:tplc="0409000F" w:tentative="1">
+      <w:start w:val="1"/>
+      <w:numFmt w:val="decimal"/>
+      <w:lvlText w:val="%7."/>
+      <w:lvlJc w:val="left"/>
+      <w:pPr>
+        <w:ind w:left="5760" w:hanging="360"/>
+      </w:pPr>
+    </w:lvl>
+    <w:lvl w:ilvl="7" w:tplc="04090019" w:tentative="1">
+      <w:start w:val="1"/>
+      <w:numFmt w:val="lowerLetter"/>
+      <w:lvlText w:val="%8."/>
+      <w:lvlJc w:val="left"/>
+      <w:pPr>
+        <w:ind w:left="6480" w:hanging="360"/>
+      </w:pPr>
+    </w:lvl>
+    <w:lvl w:ilvl="8" w:tplc="0409001B" w:tentative="1">
+      <w:start w:val="1"/>
+      <w:numFmt w:val="lowerRoman"/>
+      <w:lvlText w:val="%9."/>
+      <w:lvlJc w:val="right"/>
+      <w:pPr>
+        <w:ind w:left="7200" w:hanging="180"/>
+      </w:pPr>
+    </w:lvl>
+  </w:abstractNum>
+  <w:abstractNum w:abstractNumId="3" w15:restartNumberingAfterBreak="0">
     <w:nsid w:val="07C94CF0"/>
     <w:multiLevelType w:val="hybridMultilevel"/>
     <w:tmpl w:val="B8B6AB2A"/>
@@ -3646,7 +4395,7 @@
       </w:rPr>
     </w:lvl>
   </w:abstractNum>
-  <w:abstractNum w:abstractNumId="2" w15:restartNumberingAfterBreak="0">
+  <w:abstractNum w:abstractNumId="4" w15:restartNumberingAfterBreak="0">
     <w:nsid w:val="09372E4E"/>
     <w:multiLevelType w:val="hybridMultilevel"/>
     <w:tmpl w:val="80361266"/>
@@ -3759,7 +4508,7 @@
       </w:rPr>
     </w:lvl>
   </w:abstractNum>
-  <w:abstractNum w:abstractNumId="3" w15:restartNumberingAfterBreak="0">
+  <w:abstractNum w:abstractNumId="5" w15:restartNumberingAfterBreak="0">
     <w:nsid w:val="0BD8169A"/>
     <w:multiLevelType w:val="hybridMultilevel"/>
     <w:tmpl w:val="0E10B65C"/>
@@ -3872,7 +4621,93 @@
       </w:rPr>
     </w:lvl>
   </w:abstractNum>
-  <w:abstractNum w:abstractNumId="4" w15:restartNumberingAfterBreak="0">
+  <w:abstractNum w:abstractNumId="6" w15:restartNumberingAfterBreak="0">
+    <w:nsid w:val="0CC761A6"/>
+    <w:multiLevelType w:val="hybridMultilevel"/>
+    <w:tmpl w:val="411409A8"/>
+    <w:lvl w:ilvl="0" w:tplc="0409000F">
+      <w:start w:val="1"/>
+      <w:numFmt w:val="decimal"/>
+      <w:lvlText w:val="%1."/>
+      <w:lvlJc w:val="left"/>
+      <w:pPr>
+        <w:ind w:left="1440" w:hanging="360"/>
+      </w:pPr>
+    </w:lvl>
+    <w:lvl w:ilvl="1" w:tplc="04090019" w:tentative="1">
+      <w:start w:val="1"/>
+      <w:numFmt w:val="lowerLetter"/>
+      <w:lvlText w:val="%2."/>
+      <w:lvlJc w:val="left"/>
+      <w:pPr>
+        <w:ind w:left="2160" w:hanging="360"/>
+      </w:pPr>
+    </w:lvl>
+    <w:lvl w:ilvl="2" w:tplc="0409001B" w:tentative="1">
+      <w:start w:val="1"/>
+      <w:numFmt w:val="lowerRoman"/>
+      <w:lvlText w:val="%3."/>
+      <w:lvlJc w:val="right"/>
+      <w:pPr>
+        <w:ind w:left="2880" w:hanging="180"/>
+      </w:pPr>
+    </w:lvl>
+    <w:lvl w:ilvl="3" w:tplc="0409000F" w:tentative="1">
+      <w:start w:val="1"/>
+      <w:numFmt w:val="decimal"/>
+      <w:lvlText w:val="%4."/>
+      <w:lvlJc w:val="left"/>
+      <w:pPr>
+        <w:ind w:left="3600" w:hanging="360"/>
+      </w:pPr>
+    </w:lvl>
+    <w:lvl w:ilvl="4" w:tplc="04090019" w:tentative="1">
+      <w:start w:val="1"/>
+      <w:numFmt w:val="lowerLetter"/>
+      <w:lvlText w:val="%5."/>
+      <w:lvlJc w:val="left"/>
+      <w:pPr>
+        <w:ind w:left="4320" w:hanging="360"/>
+      </w:pPr>
+    </w:lvl>
+    <w:lvl w:ilvl="5" w:tplc="0409001B" w:tentative="1">
+      <w:start w:val="1"/>
+      <w:numFmt w:val="lowerRoman"/>
+      <w:lvlText w:val="%6."/>
+      <w:lvlJc w:val="right"/>
+      <w:pPr>
+        <w:ind w:left="5040" w:hanging="180"/>
+      </w:pPr>
+    </w:lvl>
+    <w:lvl w:ilvl="6" w:tplc="0409000F" w:tentative="1">
+      <w:start w:val="1"/>
+      <w:numFmt w:val="decimal"/>
+      <w:lvlText w:val="%7."/>
+      <w:lvlJc w:val="left"/>
+      <w:pPr>
+        <w:ind w:left="5760" w:hanging="360"/>
+      </w:pPr>
+    </w:lvl>
+    <w:lvl w:ilvl="7" w:tplc="04090019" w:tentative="1">
+      <w:start w:val="1"/>
+      <w:numFmt w:val="lowerLetter"/>
+      <w:lvlText w:val="%8."/>
+      <w:lvlJc w:val="left"/>
+      <w:pPr>
+        <w:ind w:left="6480" w:hanging="360"/>
+      </w:pPr>
+    </w:lvl>
+    <w:lvl w:ilvl="8" w:tplc="0409001B" w:tentative="1">
+      <w:start w:val="1"/>
+      <w:numFmt w:val="lowerRoman"/>
+      <w:lvlText w:val="%9."/>
+      <w:lvlJc w:val="right"/>
+      <w:pPr>
+        <w:ind w:left="7200" w:hanging="180"/>
+      </w:pPr>
+    </w:lvl>
+  </w:abstractNum>
+  <w:abstractNum w:abstractNumId="7" w15:restartNumberingAfterBreak="0">
     <w:nsid w:val="0EB61D27"/>
     <w:multiLevelType w:val="hybridMultilevel"/>
     <w:tmpl w:val="0A2C973E"/>
@@ -3985,7 +4820,93 @@
       </w:rPr>
     </w:lvl>
   </w:abstractNum>
-  <w:abstractNum w:abstractNumId="5" w15:restartNumberingAfterBreak="0">
+  <w:abstractNum w:abstractNumId="8" w15:restartNumberingAfterBreak="0">
+    <w:nsid w:val="15DA1043"/>
+    <w:multiLevelType w:val="hybridMultilevel"/>
+    <w:tmpl w:val="411409A8"/>
+    <w:lvl w:ilvl="0" w:tplc="0409000F">
+      <w:start w:val="1"/>
+      <w:numFmt w:val="decimal"/>
+      <w:lvlText w:val="%1."/>
+      <w:lvlJc w:val="left"/>
+      <w:pPr>
+        <w:ind w:left="1440" w:hanging="360"/>
+      </w:pPr>
+    </w:lvl>
+    <w:lvl w:ilvl="1" w:tplc="04090019" w:tentative="1">
+      <w:start w:val="1"/>
+      <w:numFmt w:val="lowerLetter"/>
+      <w:lvlText w:val="%2."/>
+      <w:lvlJc w:val="left"/>
+      <w:pPr>
+        <w:ind w:left="2160" w:hanging="360"/>
+      </w:pPr>
+    </w:lvl>
+    <w:lvl w:ilvl="2" w:tplc="0409001B" w:tentative="1">
+      <w:start w:val="1"/>
+      <w:numFmt w:val="lowerRoman"/>
+      <w:lvlText w:val="%3."/>
+      <w:lvlJc w:val="right"/>
+      <w:pPr>
+        <w:ind w:left="2880" w:hanging="180"/>
+      </w:pPr>
+    </w:lvl>
+    <w:lvl w:ilvl="3" w:tplc="0409000F" w:tentative="1">
+      <w:start w:val="1"/>
+      <w:numFmt w:val="decimal"/>
+      <w:lvlText w:val="%4."/>
+      <w:lvlJc w:val="left"/>
+      <w:pPr>
+        <w:ind w:left="3600" w:hanging="360"/>
+      </w:pPr>
+    </w:lvl>
+    <w:lvl w:ilvl="4" w:tplc="04090019" w:tentative="1">
+      <w:start w:val="1"/>
+      <w:numFmt w:val="lowerLetter"/>
+      <w:lvlText w:val="%5."/>
+      <w:lvlJc w:val="left"/>
+      <w:pPr>
+        <w:ind w:left="4320" w:hanging="360"/>
+      </w:pPr>
+    </w:lvl>
+    <w:lvl w:ilvl="5" w:tplc="0409001B" w:tentative="1">
+      <w:start w:val="1"/>
+      <w:numFmt w:val="lowerRoman"/>
+      <w:lvlText w:val="%6."/>
+      <w:lvlJc w:val="right"/>
+      <w:pPr>
+        <w:ind w:left="5040" w:hanging="180"/>
+      </w:pPr>
+    </w:lvl>
+    <w:lvl w:ilvl="6" w:tplc="0409000F" w:tentative="1">
+      <w:start w:val="1"/>
+      <w:numFmt w:val="decimal"/>
+      <w:lvlText w:val="%7."/>
+      <w:lvlJc w:val="left"/>
+      <w:pPr>
+        <w:ind w:left="5760" w:hanging="360"/>
+      </w:pPr>
+    </w:lvl>
+    <w:lvl w:ilvl="7" w:tplc="04090019" w:tentative="1">
+      <w:start w:val="1"/>
+      <w:numFmt w:val="lowerLetter"/>
+      <w:lvlText w:val="%8."/>
+      <w:lvlJc w:val="left"/>
+      <w:pPr>
+        <w:ind w:left="6480" w:hanging="360"/>
+      </w:pPr>
+    </w:lvl>
+    <w:lvl w:ilvl="8" w:tplc="0409001B" w:tentative="1">
+      <w:start w:val="1"/>
+      <w:numFmt w:val="lowerRoman"/>
+      <w:lvlText w:val="%9."/>
+      <w:lvlJc w:val="right"/>
+      <w:pPr>
+        <w:ind w:left="7200" w:hanging="180"/>
+      </w:pPr>
+    </w:lvl>
+  </w:abstractNum>
+  <w:abstractNum w:abstractNumId="9" w15:restartNumberingAfterBreak="0">
     <w:nsid w:val="187034F6"/>
     <w:multiLevelType w:val="hybridMultilevel"/>
     <w:tmpl w:val="3DA8E634"/>
@@ -4098,7 +5019,7 @@
       </w:rPr>
     </w:lvl>
   </w:abstractNum>
-  <w:abstractNum w:abstractNumId="6" w15:restartNumberingAfterBreak="0">
+  <w:abstractNum w:abstractNumId="10" w15:restartNumberingAfterBreak="0">
     <w:nsid w:val="1E5C64EB"/>
     <w:multiLevelType w:val="hybridMultilevel"/>
     <w:tmpl w:val="C068DA80"/>
@@ -4211,7 +5132,93 @@
       </w:rPr>
     </w:lvl>
   </w:abstractNum>
-  <w:abstractNum w:abstractNumId="7" w15:restartNumberingAfterBreak="0">
+  <w:abstractNum w:abstractNumId="11" w15:restartNumberingAfterBreak="0">
+    <w:nsid w:val="20AA5E42"/>
+    <w:multiLevelType w:val="hybridMultilevel"/>
+    <w:tmpl w:val="BB1A6D02"/>
+    <w:lvl w:ilvl="0" w:tplc="0409000F">
+      <w:start w:val="1"/>
+      <w:numFmt w:val="decimal"/>
+      <w:lvlText w:val="%1."/>
+      <w:lvlJc w:val="left"/>
+      <w:pPr>
+        <w:ind w:left="1440" w:hanging="360"/>
+      </w:pPr>
+    </w:lvl>
+    <w:lvl w:ilvl="1" w:tplc="04090019" w:tentative="1">
+      <w:start w:val="1"/>
+      <w:numFmt w:val="lowerLetter"/>
+      <w:lvlText w:val="%2."/>
+      <w:lvlJc w:val="left"/>
+      <w:pPr>
+        <w:ind w:left="2160" w:hanging="360"/>
+      </w:pPr>
+    </w:lvl>
+    <w:lvl w:ilvl="2" w:tplc="0409001B" w:tentative="1">
+      <w:start w:val="1"/>
+      <w:numFmt w:val="lowerRoman"/>
+      <w:lvlText w:val="%3."/>
+      <w:lvlJc w:val="right"/>
+      <w:pPr>
+        <w:ind w:left="2880" w:hanging="180"/>
+      </w:pPr>
+    </w:lvl>
+    <w:lvl w:ilvl="3" w:tplc="0409000F" w:tentative="1">
+      <w:start w:val="1"/>
+      <w:numFmt w:val="decimal"/>
+      <w:lvlText w:val="%4."/>
+      <w:lvlJc w:val="left"/>
+      <w:pPr>
+        <w:ind w:left="3600" w:hanging="360"/>
+      </w:pPr>
+    </w:lvl>
+    <w:lvl w:ilvl="4" w:tplc="04090019" w:tentative="1">
+      <w:start w:val="1"/>
+      <w:numFmt w:val="lowerLetter"/>
+      <w:lvlText w:val="%5."/>
+      <w:lvlJc w:val="left"/>
+      <w:pPr>
+        <w:ind w:left="4320" w:hanging="360"/>
+      </w:pPr>
+    </w:lvl>
+    <w:lvl w:ilvl="5" w:tplc="0409001B" w:tentative="1">
+      <w:start w:val="1"/>
+      <w:numFmt w:val="lowerRoman"/>
+      <w:lvlText w:val="%6."/>
+      <w:lvlJc w:val="right"/>
+      <w:pPr>
+        <w:ind w:left="5040" w:hanging="180"/>
+      </w:pPr>
+    </w:lvl>
+    <w:lvl w:ilvl="6" w:tplc="0409000F" w:tentative="1">
+      <w:start w:val="1"/>
+      <w:numFmt w:val="decimal"/>
+      <w:lvlText w:val="%7."/>
+      <w:lvlJc w:val="left"/>
+      <w:pPr>
+        <w:ind w:left="5760" w:hanging="360"/>
+      </w:pPr>
+    </w:lvl>
+    <w:lvl w:ilvl="7" w:tplc="04090019" w:tentative="1">
+      <w:start w:val="1"/>
+      <w:numFmt w:val="lowerLetter"/>
+      <w:lvlText w:val="%8."/>
+      <w:lvlJc w:val="left"/>
+      <w:pPr>
+        <w:ind w:left="6480" w:hanging="360"/>
+      </w:pPr>
+    </w:lvl>
+    <w:lvl w:ilvl="8" w:tplc="0409001B" w:tentative="1">
+      <w:start w:val="1"/>
+      <w:numFmt w:val="lowerRoman"/>
+      <w:lvlText w:val="%9."/>
+      <w:lvlJc w:val="right"/>
+      <w:pPr>
+        <w:ind w:left="7200" w:hanging="180"/>
+      </w:pPr>
+    </w:lvl>
+  </w:abstractNum>
+  <w:abstractNum w:abstractNumId="12" w15:restartNumberingAfterBreak="0">
     <w:nsid w:val="22C219E5"/>
     <w:multiLevelType w:val="hybridMultilevel"/>
     <w:tmpl w:val="63DA2CE4"/>
@@ -4324,7 +5331,93 @@
       </w:rPr>
     </w:lvl>
   </w:abstractNum>
-  <w:abstractNum w:abstractNumId="8" w15:restartNumberingAfterBreak="0">
+  <w:abstractNum w:abstractNumId="13" w15:restartNumberingAfterBreak="0">
+    <w:nsid w:val="24936252"/>
+    <w:multiLevelType w:val="hybridMultilevel"/>
+    <w:tmpl w:val="4AB8E0D2"/>
+    <w:lvl w:ilvl="0" w:tplc="0409000F">
+      <w:start w:val="1"/>
+      <w:numFmt w:val="decimal"/>
+      <w:lvlText w:val="%1."/>
+      <w:lvlJc w:val="left"/>
+      <w:pPr>
+        <w:ind w:left="1440" w:hanging="360"/>
+      </w:pPr>
+    </w:lvl>
+    <w:lvl w:ilvl="1" w:tplc="04090019" w:tentative="1">
+      <w:start w:val="1"/>
+      <w:numFmt w:val="lowerLetter"/>
+      <w:lvlText w:val="%2."/>
+      <w:lvlJc w:val="left"/>
+      <w:pPr>
+        <w:ind w:left="2160" w:hanging="360"/>
+      </w:pPr>
+    </w:lvl>
+    <w:lvl w:ilvl="2" w:tplc="0409001B" w:tentative="1">
+      <w:start w:val="1"/>
+      <w:numFmt w:val="lowerRoman"/>
+      <w:lvlText w:val="%3."/>
+      <w:lvlJc w:val="right"/>
+      <w:pPr>
+        <w:ind w:left="2880" w:hanging="180"/>
+      </w:pPr>
+    </w:lvl>
+    <w:lvl w:ilvl="3" w:tplc="0409000F" w:tentative="1">
+      <w:start w:val="1"/>
+      <w:numFmt w:val="decimal"/>
+      <w:lvlText w:val="%4."/>
+      <w:lvlJc w:val="left"/>
+      <w:pPr>
+        <w:ind w:left="3600" w:hanging="360"/>
+      </w:pPr>
+    </w:lvl>
+    <w:lvl w:ilvl="4" w:tplc="04090019" w:tentative="1">
+      <w:start w:val="1"/>
+      <w:numFmt w:val="lowerLetter"/>
+      <w:lvlText w:val="%5."/>
+      <w:lvlJc w:val="left"/>
+      <w:pPr>
+        <w:ind w:left="4320" w:hanging="360"/>
+      </w:pPr>
+    </w:lvl>
+    <w:lvl w:ilvl="5" w:tplc="0409001B" w:tentative="1">
+      <w:start w:val="1"/>
+      <w:numFmt w:val="lowerRoman"/>
+      <w:lvlText w:val="%6."/>
+      <w:lvlJc w:val="right"/>
+      <w:pPr>
+        <w:ind w:left="5040" w:hanging="180"/>
+      </w:pPr>
+    </w:lvl>
+    <w:lvl w:ilvl="6" w:tplc="0409000F" w:tentative="1">
+      <w:start w:val="1"/>
+      <w:numFmt w:val="decimal"/>
+      <w:lvlText w:val="%7."/>
+      <w:lvlJc w:val="left"/>
+      <w:pPr>
+        <w:ind w:left="5760" w:hanging="360"/>
+      </w:pPr>
+    </w:lvl>
+    <w:lvl w:ilvl="7" w:tplc="04090019" w:tentative="1">
+      <w:start w:val="1"/>
+      <w:numFmt w:val="lowerLetter"/>
+      <w:lvlText w:val="%8."/>
+      <w:lvlJc w:val="left"/>
+      <w:pPr>
+        <w:ind w:left="6480" w:hanging="360"/>
+      </w:pPr>
+    </w:lvl>
+    <w:lvl w:ilvl="8" w:tplc="0409001B" w:tentative="1">
+      <w:start w:val="1"/>
+      <w:numFmt w:val="lowerRoman"/>
+      <w:lvlText w:val="%9."/>
+      <w:lvlJc w:val="right"/>
+      <w:pPr>
+        <w:ind w:left="7200" w:hanging="180"/>
+      </w:pPr>
+    </w:lvl>
+  </w:abstractNum>
+  <w:abstractNum w:abstractNumId="14" w15:restartNumberingAfterBreak="0">
     <w:nsid w:val="29460A3D"/>
     <w:multiLevelType w:val="hybridMultilevel"/>
     <w:tmpl w:val="D02EEA4C"/>
@@ -4437,7 +5530,7 @@
       </w:rPr>
     </w:lvl>
   </w:abstractNum>
-  <w:abstractNum w:abstractNumId="9" w15:restartNumberingAfterBreak="0">
+  <w:abstractNum w:abstractNumId="15" w15:restartNumberingAfterBreak="0">
     <w:nsid w:val="2F806CB8"/>
     <w:multiLevelType w:val="multilevel"/>
     <w:tmpl w:val="1C960922"/>
@@ -4550,7 +5643,7 @@
       </w:pPr>
     </w:lvl>
   </w:abstractNum>
-  <w:abstractNum w:abstractNumId="10" w15:restartNumberingAfterBreak="0">
+  <w:abstractNum w:abstractNumId="16" w15:restartNumberingAfterBreak="0">
     <w:nsid w:val="33144A8B"/>
     <w:multiLevelType w:val="hybridMultilevel"/>
     <w:tmpl w:val="F55092CE"/>
@@ -4663,7 +5756,120 @@
       </w:rPr>
     </w:lvl>
   </w:abstractNum>
-  <w:abstractNum w:abstractNumId="11" w15:restartNumberingAfterBreak="0">
+  <w:abstractNum w:abstractNumId="17" w15:restartNumberingAfterBreak="0">
+    <w:nsid w:val="38834283"/>
+    <w:multiLevelType w:val="hybridMultilevel"/>
+    <w:tmpl w:val="DF5ED062"/>
+    <w:lvl w:ilvl="0" w:tplc="0409000F">
+      <w:start w:val="1"/>
+      <w:numFmt w:val="decimal"/>
+      <w:lvlText w:val="%1."/>
+      <w:lvlJc w:val="left"/>
+      <w:pPr>
+        <w:ind w:left="1080" w:hanging="360"/>
+      </w:pPr>
+      <w:rPr>
+        <w:rFonts w:hint="default"/>
+      </w:rPr>
+    </w:lvl>
+    <w:lvl w:ilvl="1" w:tplc="04090003" w:tentative="1">
+      <w:start w:val="1"/>
+      <w:numFmt w:val="bullet"/>
+      <w:lvlText w:val="o"/>
+      <w:lvlJc w:val="left"/>
+      <w:pPr>
+        <w:ind w:left="1800" w:hanging="360"/>
+      </w:pPr>
+      <w:rPr>
+        <w:rFonts w:ascii="Courier New" w:hAnsi="Courier New" w:cs="Courier New" w:hint="default"/>
+      </w:rPr>
+    </w:lvl>
+    <w:lvl w:ilvl="2" w:tplc="04090005" w:tentative="1">
+      <w:start w:val="1"/>
+      <w:numFmt w:val="bullet"/>
+      <w:lvlText w:val=""/>
+      <w:lvlJc w:val="left"/>
+      <w:pPr>
+        <w:ind w:left="2520" w:hanging="360"/>
+      </w:pPr>
+      <w:rPr>
+        <w:rFonts w:ascii="Wingdings" w:hAnsi="Wingdings" w:hint="default"/>
+      </w:rPr>
+    </w:lvl>
+    <w:lvl w:ilvl="3" w:tplc="04090001" w:tentative="1">
+      <w:start w:val="1"/>
+      <w:numFmt w:val="bullet"/>
+      <w:lvlText w:val=""/>
+      <w:lvlJc w:val="left"/>
+      <w:pPr>
+        <w:ind w:left="3240" w:hanging="360"/>
+      </w:pPr>
+      <w:rPr>
+        <w:rFonts w:ascii="Symbol" w:hAnsi="Symbol" w:hint="default"/>
+      </w:rPr>
+    </w:lvl>
+    <w:lvl w:ilvl="4" w:tplc="04090003" w:tentative="1">
+      <w:start w:val="1"/>
+      <w:numFmt w:val="bullet"/>
+      <w:lvlText w:val="o"/>
+      <w:lvlJc w:val="left"/>
+      <w:pPr>
+        <w:ind w:left="3960" w:hanging="360"/>
+      </w:pPr>
+      <w:rPr>
+        <w:rFonts w:ascii="Courier New" w:hAnsi="Courier New" w:cs="Courier New" w:hint="default"/>
+      </w:rPr>
+    </w:lvl>
+    <w:lvl w:ilvl="5" w:tplc="04090005" w:tentative="1">
+      <w:start w:val="1"/>
+      <w:numFmt w:val="bullet"/>
+      <w:lvlText w:val=""/>
+      <w:lvlJc w:val="left"/>
+      <w:pPr>
+        <w:ind w:left="4680" w:hanging="360"/>
+      </w:pPr>
+      <w:rPr>
+        <w:rFonts w:ascii="Wingdings" w:hAnsi="Wingdings" w:hint="default"/>
+      </w:rPr>
+    </w:lvl>
+    <w:lvl w:ilvl="6" w:tplc="04090001" w:tentative="1">
+      <w:start w:val="1"/>
+      <w:numFmt w:val="bullet"/>
+      <w:lvlText w:val=""/>
+      <w:lvlJc w:val="left"/>
+      <w:pPr>
+        <w:ind w:left="5400" w:hanging="360"/>
+      </w:pPr>
+      <w:rPr>
+        <w:rFonts w:ascii="Symbol" w:hAnsi="Symbol" w:hint="default"/>
+      </w:rPr>
+    </w:lvl>
+    <w:lvl w:ilvl="7" w:tplc="04090003" w:tentative="1">
+      <w:start w:val="1"/>
+      <w:numFmt w:val="bullet"/>
+      <w:lvlText w:val="o"/>
+      <w:lvlJc w:val="left"/>
+      <w:pPr>
+        <w:ind w:left="6120" w:hanging="360"/>
+      </w:pPr>
+      <w:rPr>
+        <w:rFonts w:ascii="Courier New" w:hAnsi="Courier New" w:cs="Courier New" w:hint="default"/>
+      </w:rPr>
+    </w:lvl>
+    <w:lvl w:ilvl="8" w:tplc="04090005" w:tentative="1">
+      <w:start w:val="1"/>
+      <w:numFmt w:val="bullet"/>
+      <w:lvlText w:val=""/>
+      <w:lvlJc w:val="left"/>
+      <w:pPr>
+        <w:ind w:left="6840" w:hanging="360"/>
+      </w:pPr>
+      <w:rPr>
+        <w:rFonts w:ascii="Wingdings" w:hAnsi="Wingdings" w:hint="default"/>
+      </w:rPr>
+    </w:lvl>
+  </w:abstractNum>
+  <w:abstractNum w:abstractNumId="18" w15:restartNumberingAfterBreak="0">
     <w:nsid w:val="38C340DA"/>
     <w:multiLevelType w:val="hybridMultilevel"/>
     <w:tmpl w:val="7CF420C4"/>
@@ -4776,7 +5982,7 @@
       </w:rPr>
     </w:lvl>
   </w:abstractNum>
-  <w:abstractNum w:abstractNumId="12" w15:restartNumberingAfterBreak="0">
+  <w:abstractNum w:abstractNumId="19" w15:restartNumberingAfterBreak="0">
     <w:nsid w:val="3B155B2B"/>
     <w:multiLevelType w:val="hybridMultilevel"/>
     <w:tmpl w:val="7CC05810"/>
@@ -4889,7 +6095,7 @@
       </w:rPr>
     </w:lvl>
   </w:abstractNum>
-  <w:abstractNum w:abstractNumId="13" w15:restartNumberingAfterBreak="0">
+  <w:abstractNum w:abstractNumId="20" w15:restartNumberingAfterBreak="0">
     <w:nsid w:val="3E48068E"/>
     <w:multiLevelType w:val="multilevel"/>
     <w:tmpl w:val="3BF6B7BA"/>
@@ -5002,7 +6208,93 @@
       </w:pPr>
     </w:lvl>
   </w:abstractNum>
-  <w:abstractNum w:abstractNumId="14" w15:restartNumberingAfterBreak="0">
+  <w:abstractNum w:abstractNumId="21" w15:restartNumberingAfterBreak="0">
+    <w:nsid w:val="417276C8"/>
+    <w:multiLevelType w:val="hybridMultilevel"/>
+    <w:tmpl w:val="BB1A6D02"/>
+    <w:lvl w:ilvl="0" w:tplc="0409000F">
+      <w:start w:val="1"/>
+      <w:numFmt w:val="decimal"/>
+      <w:lvlText w:val="%1."/>
+      <w:lvlJc w:val="left"/>
+      <w:pPr>
+        <w:ind w:left="1440" w:hanging="360"/>
+      </w:pPr>
+    </w:lvl>
+    <w:lvl w:ilvl="1" w:tplc="04090019" w:tentative="1">
+      <w:start w:val="1"/>
+      <w:numFmt w:val="lowerLetter"/>
+      <w:lvlText w:val="%2."/>
+      <w:lvlJc w:val="left"/>
+      <w:pPr>
+        <w:ind w:left="2160" w:hanging="360"/>
+      </w:pPr>
+    </w:lvl>
+    <w:lvl w:ilvl="2" w:tplc="0409001B" w:tentative="1">
+      <w:start w:val="1"/>
+      <w:numFmt w:val="lowerRoman"/>
+      <w:lvlText w:val="%3."/>
+      <w:lvlJc w:val="right"/>
+      <w:pPr>
+        <w:ind w:left="2880" w:hanging="180"/>
+      </w:pPr>
+    </w:lvl>
+    <w:lvl w:ilvl="3" w:tplc="0409000F" w:tentative="1">
+      <w:start w:val="1"/>
+      <w:numFmt w:val="decimal"/>
+      <w:lvlText w:val="%4."/>
+      <w:lvlJc w:val="left"/>
+      <w:pPr>
+        <w:ind w:left="3600" w:hanging="360"/>
+      </w:pPr>
+    </w:lvl>
+    <w:lvl w:ilvl="4" w:tplc="04090019" w:tentative="1">
+      <w:start w:val="1"/>
+      <w:numFmt w:val="lowerLetter"/>
+      <w:lvlText w:val="%5."/>
+      <w:lvlJc w:val="left"/>
+      <w:pPr>
+        <w:ind w:left="4320" w:hanging="360"/>
+      </w:pPr>
+    </w:lvl>
+    <w:lvl w:ilvl="5" w:tplc="0409001B" w:tentative="1">
+      <w:start w:val="1"/>
+      <w:numFmt w:val="lowerRoman"/>
+      <w:lvlText w:val="%6."/>
+      <w:lvlJc w:val="right"/>
+      <w:pPr>
+        <w:ind w:left="5040" w:hanging="180"/>
+      </w:pPr>
+    </w:lvl>
+    <w:lvl w:ilvl="6" w:tplc="0409000F" w:tentative="1">
+      <w:start w:val="1"/>
+      <w:numFmt w:val="decimal"/>
+      <w:lvlText w:val="%7."/>
+      <w:lvlJc w:val="left"/>
+      <w:pPr>
+        <w:ind w:left="5760" w:hanging="360"/>
+      </w:pPr>
+    </w:lvl>
+    <w:lvl w:ilvl="7" w:tplc="04090019" w:tentative="1">
+      <w:start w:val="1"/>
+      <w:numFmt w:val="lowerLetter"/>
+      <w:lvlText w:val="%8."/>
+      <w:lvlJc w:val="left"/>
+      <w:pPr>
+        <w:ind w:left="6480" w:hanging="360"/>
+      </w:pPr>
+    </w:lvl>
+    <w:lvl w:ilvl="8" w:tplc="0409001B" w:tentative="1">
+      <w:start w:val="1"/>
+      <w:numFmt w:val="lowerRoman"/>
+      <w:lvlText w:val="%9."/>
+      <w:lvlJc w:val="right"/>
+      <w:pPr>
+        <w:ind w:left="7200" w:hanging="180"/>
+      </w:pPr>
+    </w:lvl>
+  </w:abstractNum>
+  <w:abstractNum w:abstractNumId="22" w15:restartNumberingAfterBreak="0">
     <w:nsid w:val="429D4174"/>
     <w:multiLevelType w:val="hybridMultilevel"/>
     <w:tmpl w:val="6A2EC594"/>
@@ -5115,7 +6407,7 @@
       </w:rPr>
     </w:lvl>
   </w:abstractNum>
-  <w:abstractNum w:abstractNumId="15" w15:restartNumberingAfterBreak="0">
+  <w:abstractNum w:abstractNumId="23" w15:restartNumberingAfterBreak="0">
     <w:nsid w:val="45225D8B"/>
     <w:multiLevelType w:val="hybridMultilevel"/>
     <w:tmpl w:val="4A0CFBB8"/>
@@ -5228,7 +6520,7 @@
       </w:rPr>
     </w:lvl>
   </w:abstractNum>
-  <w:abstractNum w:abstractNumId="16" w15:restartNumberingAfterBreak="0">
+  <w:abstractNum w:abstractNumId="24" w15:restartNumberingAfterBreak="0">
     <w:nsid w:val="46B12E72"/>
     <w:multiLevelType w:val="hybridMultilevel"/>
     <w:tmpl w:val="E8FCCC6C"/>
@@ -5341,7 +6633,7 @@
       </w:rPr>
     </w:lvl>
   </w:abstractNum>
-  <w:abstractNum w:abstractNumId="17" w15:restartNumberingAfterBreak="0">
+  <w:abstractNum w:abstractNumId="25" w15:restartNumberingAfterBreak="0">
     <w:nsid w:val="496973C9"/>
     <w:multiLevelType w:val="hybridMultilevel"/>
     <w:tmpl w:val="753AC728"/>
@@ -5454,7 +6746,7 @@
       </w:rPr>
     </w:lvl>
   </w:abstractNum>
-  <w:abstractNum w:abstractNumId="18" w15:restartNumberingAfterBreak="0">
+  <w:abstractNum w:abstractNumId="26" w15:restartNumberingAfterBreak="0">
     <w:nsid w:val="4A8C1653"/>
     <w:multiLevelType w:val="hybridMultilevel"/>
     <w:tmpl w:val="37261798"/>
@@ -5567,7 +6859,7 @@
       </w:rPr>
     </w:lvl>
   </w:abstractNum>
-  <w:abstractNum w:abstractNumId="19" w15:restartNumberingAfterBreak="0">
+  <w:abstractNum w:abstractNumId="27" w15:restartNumberingAfterBreak="0">
     <w:nsid w:val="4B1766D4"/>
     <w:multiLevelType w:val="multilevel"/>
     <w:tmpl w:val="2EA262DE"/>
@@ -5680,7 +6972,7 @@
       </w:pPr>
     </w:lvl>
   </w:abstractNum>
-  <w:abstractNum w:abstractNumId="20" w15:restartNumberingAfterBreak="0">
+  <w:abstractNum w:abstractNumId="28" w15:restartNumberingAfterBreak="0">
     <w:nsid w:val="4FEB3B75"/>
     <w:multiLevelType w:val="hybridMultilevel"/>
     <w:tmpl w:val="4C1C5DD2"/>
@@ -5793,7 +7085,7 @@
       </w:rPr>
     </w:lvl>
   </w:abstractNum>
-  <w:abstractNum w:abstractNumId="21" w15:restartNumberingAfterBreak="0">
+  <w:abstractNum w:abstractNumId="29" w15:restartNumberingAfterBreak="0">
     <w:nsid w:val="544F3492"/>
     <w:multiLevelType w:val="hybridMultilevel"/>
     <w:tmpl w:val="061A8976"/>
@@ -5906,7 +7198,7 @@
       </w:rPr>
     </w:lvl>
   </w:abstractNum>
-  <w:abstractNum w:abstractNumId="22" w15:restartNumberingAfterBreak="0">
+  <w:abstractNum w:abstractNumId="30" w15:restartNumberingAfterBreak="0">
     <w:nsid w:val="59874749"/>
     <w:multiLevelType w:val="hybridMultilevel"/>
     <w:tmpl w:val="ED22C0D4"/>
@@ -6019,7 +7311,7 @@
       </w:rPr>
     </w:lvl>
   </w:abstractNum>
-  <w:abstractNum w:abstractNumId="23" w15:restartNumberingAfterBreak="0">
+  <w:abstractNum w:abstractNumId="31" w15:restartNumberingAfterBreak="0">
     <w:nsid w:val="5FC434AB"/>
     <w:multiLevelType w:val="hybridMultilevel"/>
     <w:tmpl w:val="70F00DA2"/>
@@ -6132,7 +7424,7 @@
       </w:rPr>
     </w:lvl>
   </w:abstractNum>
-  <w:abstractNum w:abstractNumId="24" w15:restartNumberingAfterBreak="0">
+  <w:abstractNum w:abstractNumId="32" w15:restartNumberingAfterBreak="0">
     <w:nsid w:val="60584A8C"/>
     <w:multiLevelType w:val="hybridMultilevel"/>
     <w:tmpl w:val="422CEE98"/>
@@ -6245,7 +7537,7 @@
       </w:rPr>
     </w:lvl>
   </w:abstractNum>
-  <w:abstractNum w:abstractNumId="25" w15:restartNumberingAfterBreak="0">
+  <w:abstractNum w:abstractNumId="33" w15:restartNumberingAfterBreak="0">
     <w:nsid w:val="62633E88"/>
     <w:multiLevelType w:val="multilevel"/>
     <w:tmpl w:val="4BEC1CCE"/>
@@ -6358,7 +7650,7 @@
       </w:pPr>
     </w:lvl>
   </w:abstractNum>
-  <w:abstractNum w:abstractNumId="26" w15:restartNumberingAfterBreak="0">
+  <w:abstractNum w:abstractNumId="34" w15:restartNumberingAfterBreak="0">
     <w:nsid w:val="631A1716"/>
     <w:multiLevelType w:val="hybridMultilevel"/>
     <w:tmpl w:val="BFFCB432"/>
@@ -6471,7 +7763,7 @@
       </w:rPr>
     </w:lvl>
   </w:abstractNum>
-  <w:abstractNum w:abstractNumId="27" w15:restartNumberingAfterBreak="0">
+  <w:abstractNum w:abstractNumId="35" w15:restartNumberingAfterBreak="0">
     <w:nsid w:val="69083428"/>
     <w:multiLevelType w:val="hybridMultilevel"/>
     <w:tmpl w:val="457AB41C"/>
@@ -6584,7 +7876,7 @@
       </w:rPr>
     </w:lvl>
   </w:abstractNum>
-  <w:abstractNum w:abstractNumId="28" w15:restartNumberingAfterBreak="0">
+  <w:abstractNum w:abstractNumId="36" w15:restartNumberingAfterBreak="0">
     <w:nsid w:val="6C8200A4"/>
     <w:multiLevelType w:val="hybridMultilevel"/>
     <w:tmpl w:val="A72E24B6"/>
@@ -6697,7 +7989,7 @@
       </w:rPr>
     </w:lvl>
   </w:abstractNum>
-  <w:abstractNum w:abstractNumId="29" w15:restartNumberingAfterBreak="0">
+  <w:abstractNum w:abstractNumId="37" w15:restartNumberingAfterBreak="0">
     <w:nsid w:val="74B758FB"/>
     <w:multiLevelType w:val="hybridMultilevel"/>
     <w:tmpl w:val="41F491BA"/>
@@ -6810,7 +8102,7 @@
       </w:rPr>
     </w:lvl>
   </w:abstractNum>
-  <w:abstractNum w:abstractNumId="30" w15:restartNumberingAfterBreak="0">
+  <w:abstractNum w:abstractNumId="38" w15:restartNumberingAfterBreak="0">
     <w:nsid w:val="74CB5F50"/>
     <w:multiLevelType w:val="hybridMultilevel"/>
     <w:tmpl w:val="B100FB8E"/>
@@ -6923,7 +8215,7 @@
       </w:rPr>
     </w:lvl>
   </w:abstractNum>
-  <w:abstractNum w:abstractNumId="31" w15:restartNumberingAfterBreak="0">
+  <w:abstractNum w:abstractNumId="39" w15:restartNumberingAfterBreak="0">
     <w:nsid w:val="750170F5"/>
     <w:multiLevelType w:val="hybridMultilevel"/>
     <w:tmpl w:val="52FCFBA2"/>
@@ -7036,7 +8328,7 @@
       </w:rPr>
     </w:lvl>
   </w:abstractNum>
-  <w:abstractNum w:abstractNumId="32" w15:restartNumberingAfterBreak="0">
+  <w:abstractNum w:abstractNumId="40" w15:restartNumberingAfterBreak="0">
     <w:nsid w:val="7C767D3C"/>
     <w:multiLevelType w:val="hybridMultilevel"/>
     <w:tmpl w:val="69287B38"/>
@@ -7149,7 +8441,7 @@
       </w:rPr>
     </w:lvl>
   </w:abstractNum>
-  <w:abstractNum w:abstractNumId="33" w15:restartNumberingAfterBreak="0">
+  <w:abstractNum w:abstractNumId="41" w15:restartNumberingAfterBreak="0">
     <w:nsid w:val="7C8C6497"/>
     <w:multiLevelType w:val="hybridMultilevel"/>
     <w:tmpl w:val="9A4E07D0"/>
@@ -7262,113 +8554,226 @@
       </w:rPr>
     </w:lvl>
   </w:abstractNum>
+  <w:abstractNum w:abstractNumId="42" w15:restartNumberingAfterBreak="0">
+    <w:nsid w:val="7CE93B6B"/>
+    <w:multiLevelType w:val="hybridMultilevel"/>
+    <w:tmpl w:val="68D6433C"/>
+    <w:lvl w:ilvl="0" w:tplc="0409000F">
+      <w:start w:val="1"/>
+      <w:numFmt w:val="decimal"/>
+      <w:lvlText w:val="%1."/>
+      <w:lvlJc w:val="left"/>
+      <w:pPr>
+        <w:ind w:left="1440" w:hanging="360"/>
+      </w:pPr>
+    </w:lvl>
+    <w:lvl w:ilvl="1" w:tplc="04090019" w:tentative="1">
+      <w:start w:val="1"/>
+      <w:numFmt w:val="lowerLetter"/>
+      <w:lvlText w:val="%2."/>
+      <w:lvlJc w:val="left"/>
+      <w:pPr>
+        <w:ind w:left="2160" w:hanging="360"/>
+      </w:pPr>
+    </w:lvl>
+    <w:lvl w:ilvl="2" w:tplc="0409001B" w:tentative="1">
+      <w:start w:val="1"/>
+      <w:numFmt w:val="lowerRoman"/>
+      <w:lvlText w:val="%3."/>
+      <w:lvlJc w:val="right"/>
+      <w:pPr>
+        <w:ind w:left="2880" w:hanging="180"/>
+      </w:pPr>
+    </w:lvl>
+    <w:lvl w:ilvl="3" w:tplc="0409000F" w:tentative="1">
+      <w:start w:val="1"/>
+      <w:numFmt w:val="decimal"/>
+      <w:lvlText w:val="%4."/>
+      <w:lvlJc w:val="left"/>
+      <w:pPr>
+        <w:ind w:left="3600" w:hanging="360"/>
+      </w:pPr>
+    </w:lvl>
+    <w:lvl w:ilvl="4" w:tplc="04090019" w:tentative="1">
+      <w:start w:val="1"/>
+      <w:numFmt w:val="lowerLetter"/>
+      <w:lvlText w:val="%5."/>
+      <w:lvlJc w:val="left"/>
+      <w:pPr>
+        <w:ind w:left="4320" w:hanging="360"/>
+      </w:pPr>
+    </w:lvl>
+    <w:lvl w:ilvl="5" w:tplc="0409001B" w:tentative="1">
+      <w:start w:val="1"/>
+      <w:numFmt w:val="lowerRoman"/>
+      <w:lvlText w:val="%6."/>
+      <w:lvlJc w:val="right"/>
+      <w:pPr>
+        <w:ind w:left="5040" w:hanging="180"/>
+      </w:pPr>
+    </w:lvl>
+    <w:lvl w:ilvl="6" w:tplc="0409000F" w:tentative="1">
+      <w:start w:val="1"/>
+      <w:numFmt w:val="decimal"/>
+      <w:lvlText w:val="%7."/>
+      <w:lvlJc w:val="left"/>
+      <w:pPr>
+        <w:ind w:left="5760" w:hanging="360"/>
+      </w:pPr>
+    </w:lvl>
+    <w:lvl w:ilvl="7" w:tplc="04090019" w:tentative="1">
+      <w:start w:val="1"/>
+      <w:numFmt w:val="lowerLetter"/>
+      <w:lvlText w:val="%8."/>
+      <w:lvlJc w:val="left"/>
+      <w:pPr>
+        <w:ind w:left="6480" w:hanging="360"/>
+      </w:pPr>
+    </w:lvl>
+    <w:lvl w:ilvl="8" w:tplc="0409001B" w:tentative="1">
+      <w:start w:val="1"/>
+      <w:numFmt w:val="lowerRoman"/>
+      <w:lvlText w:val="%9."/>
+      <w:lvlJc w:val="right"/>
+      <w:pPr>
+        <w:ind w:left="7200" w:hanging="180"/>
+      </w:pPr>
+    </w:lvl>
+  </w:abstractNum>
   <w:num w:numId="1">
+    <w:abstractNumId w:val="28"/>
+  </w:num>
+  <w:num w:numId="2">
+    <w:abstractNumId w:val="36"/>
+  </w:num>
+  <w:num w:numId="3">
+    <w:abstractNumId w:val="1"/>
+  </w:num>
+  <w:num w:numId="4">
+    <w:abstractNumId w:val="30"/>
+  </w:num>
+  <w:num w:numId="5">
+    <w:abstractNumId w:val="3"/>
+  </w:num>
+  <w:num w:numId="6">
+    <w:abstractNumId w:val="37"/>
+  </w:num>
+  <w:num w:numId="7">
+    <w:abstractNumId w:val="5"/>
+  </w:num>
+  <w:num w:numId="8">
+    <w:abstractNumId w:val="12"/>
+  </w:num>
+  <w:num w:numId="9">
+    <w:abstractNumId w:val="4"/>
+  </w:num>
+  <w:num w:numId="10">
+    <w:abstractNumId w:val="9"/>
+  </w:num>
+  <w:num w:numId="11">
+    <w:abstractNumId w:val="15"/>
+  </w:num>
+  <w:num w:numId="12">
+    <w:abstractNumId w:val="27"/>
+  </w:num>
+  <w:num w:numId="13">
     <w:abstractNumId w:val="20"/>
   </w:num>
-  <w:num w:numId="2">
-    <w:abstractNumId w:val="28"/>
+  <w:num w:numId="14">
+    <w:abstractNumId w:val="33"/>
   </w:num>
-  <w:num w:numId="3">
+  <w:num w:numId="15">
+    <w:abstractNumId w:val="19"/>
+  </w:num>
+  <w:num w:numId="16">
+    <w:abstractNumId w:val="39"/>
+  </w:num>
+  <w:num w:numId="17">
+    <w:abstractNumId w:val="32"/>
+  </w:num>
+  <w:num w:numId="18">
+    <w:abstractNumId w:val="24"/>
+  </w:num>
+  <w:num w:numId="19">
+    <w:abstractNumId w:val="7"/>
+  </w:num>
+  <w:num w:numId="20">
+    <w:abstractNumId w:val="25"/>
+  </w:num>
+  <w:num w:numId="21">
+    <w:abstractNumId w:val="40"/>
+  </w:num>
+  <w:num w:numId="22">
+    <w:abstractNumId w:val="18"/>
+  </w:num>
+  <w:num w:numId="23">
+    <w:abstractNumId w:val="31"/>
+  </w:num>
+  <w:num w:numId="24">
+    <w:abstractNumId w:val="38"/>
+  </w:num>
+  <w:num w:numId="25">
+    <w:abstractNumId w:val="10"/>
+  </w:num>
+  <w:num w:numId="26">
+    <w:abstractNumId w:val="29"/>
+  </w:num>
+  <w:num w:numId="27">
+    <w:abstractNumId w:val="35"/>
+  </w:num>
+  <w:num w:numId="28">
+    <w:abstractNumId w:val="23"/>
+  </w:num>
+  <w:num w:numId="29">
+    <w:abstractNumId w:val="34"/>
+  </w:num>
+  <w:num w:numId="30">
+    <w:abstractNumId w:val="16"/>
+  </w:num>
+  <w:num w:numId="31">
+    <w:abstractNumId w:val="14"/>
+  </w:num>
+  <w:num w:numId="32">
+    <w:abstractNumId w:val="26"/>
+  </w:num>
+  <w:num w:numId="33">
+    <w:abstractNumId w:val="41"/>
+  </w:num>
+  <w:num w:numId="34">
+    <w:abstractNumId w:val="22"/>
+  </w:num>
+  <w:num w:numId="35">
+    <w:abstractNumId w:val="11"/>
+  </w:num>
+  <w:num w:numId="36">
     <w:abstractNumId w:val="0"/>
   </w:num>
-  <w:num w:numId="4">
-    <w:abstractNumId w:val="22"/>
-  </w:num>
-  <w:num w:numId="5">
-    <w:abstractNumId w:val="1"/>
-  </w:num>
-  <w:num w:numId="6">
-    <w:abstractNumId w:val="29"/>
-  </w:num>
-  <w:num w:numId="7">
-    <w:abstractNumId w:val="3"/>
-  </w:num>
-  <w:num w:numId="8">
-    <w:abstractNumId w:val="7"/>
-  </w:num>
-  <w:num w:numId="9">
+  <w:num w:numId="37">
     <w:abstractNumId w:val="2"/>
   </w:num>
-  <w:num w:numId="10">
-    <w:abstractNumId w:val="5"/>
-  </w:num>
-  <w:num w:numId="11">
-    <w:abstractNumId w:val="9"/>
-  </w:num>
-  <w:num w:numId="12">
-    <w:abstractNumId w:val="19"/>
-  </w:num>
-  <w:num w:numId="13">
+  <w:num w:numId="38">
     <w:abstractNumId w:val="13"/>
   </w:num>
-  <w:num w:numId="14">
-    <w:abstractNumId w:val="25"/>
+  <w:num w:numId="39">
+    <w:abstractNumId w:val="42"/>
   </w:num>
-  <w:num w:numId="15">
-    <w:abstractNumId w:val="12"/>
-  </w:num>
-  <w:num w:numId="16">
-    <w:abstractNumId w:val="31"/>
-  </w:num>
-  <w:num w:numId="17">
-    <w:abstractNumId w:val="24"/>
-  </w:num>
-  <w:num w:numId="18">
-    <w:abstractNumId w:val="16"/>
-  </w:num>
-  <w:num w:numId="19">
-    <w:abstractNumId w:val="4"/>
-  </w:num>
-  <w:num w:numId="20">
+  <w:num w:numId="40">
     <w:abstractNumId w:val="17"/>
   </w:num>
-  <w:num w:numId="21">
-    <w:abstractNumId w:val="32"/>
-  </w:num>
-  <w:num w:numId="22">
-    <w:abstractNumId w:val="11"/>
-  </w:num>
-  <w:num w:numId="23">
-    <w:abstractNumId w:val="23"/>
-  </w:num>
-  <w:num w:numId="24">
-    <w:abstractNumId w:val="30"/>
-  </w:num>
-  <w:num w:numId="25">
-    <w:abstractNumId w:val="6"/>
-  </w:num>
-  <w:num w:numId="26">
+  <w:num w:numId="41">
     <w:abstractNumId w:val="21"/>
   </w:num>
-  <w:num w:numId="27">
-    <w:abstractNumId w:val="27"/>
-  </w:num>
-  <w:num w:numId="28">
-    <w:abstractNumId w:val="15"/>
-  </w:num>
-  <w:num w:numId="29">
-    <w:abstractNumId w:val="26"/>
-  </w:num>
-  <w:num w:numId="30">
-    <w:abstractNumId w:val="10"/>
-  </w:num>
-  <w:num w:numId="31">
+  <w:num w:numId="42">
     <w:abstractNumId w:val="8"/>
   </w:num>
-  <w:num w:numId="32">
-    <w:abstractNumId w:val="18"/>
-  </w:num>
-  <w:num w:numId="33">
-    <w:abstractNumId w:val="33"/>
-  </w:num>
-  <w:num w:numId="34">
-    <w:abstractNumId w:val="14"/>
+  <w:num w:numId="43">
+    <w:abstractNumId w:val="6"/>
   </w:num>
 </w:numbering>
 </file>
 
 <file path=word/styles.xml><?xml version="1.0" encoding="utf-8"?>
-<w:styles xmlns:mc="http://schemas.openxmlformats.org/markup-compatibility/2006" xmlns:r="http://schemas.openxmlformats.org/officeDocument/2006/relationships" xmlns:w="http://schemas.openxmlformats.org/wordprocessingml/2006/main" xmlns:w14="http://schemas.microsoft.com/office/word/2010/wordml" xmlns:w15="http://schemas.microsoft.com/office/word/2012/wordml" xmlns:w16cid="http://schemas.microsoft.com/office/word/2016/wordml/cid" xmlns:w16se="http://schemas.microsoft.com/office/word/2015/wordml/symex" mc:Ignorable="w14 w15 w16se w16cid">
+<w:styles xmlns:mc="http://schemas.openxmlformats.org/markup-compatibility/2006" xmlns:r="http://schemas.openxmlformats.org/officeDocument/2006/relationships" xmlns:w="http://schemas.openxmlformats.org/wordprocessingml/2006/main" xmlns:w14="http://schemas.microsoft.com/office/word/2010/wordml" xmlns:w15="http://schemas.microsoft.com/office/word/2012/wordml" xmlns:w16cex="http://schemas.microsoft.com/office/word/2018/wordml/cex" xmlns:w16cid="http://schemas.microsoft.com/office/word/2016/wordml/cid" xmlns:w16="http://schemas.microsoft.com/office/word/2018/wordml" xmlns:w16se="http://schemas.microsoft.com/office/word/2015/wordml/symex" mc:Ignorable="w14 w15 w16se w16cid w16 w16cex">
   <w:docDefaults>
     <w:rPrDefault>
       <w:rPr>
@@ -7761,6 +9166,7 @@
   <w:style w:type="character" w:default="1" w:styleId="DefaultParagraphFont">
     <w:name w:val="Default Paragraph Font"/>
     <w:uiPriority w:val="1"/>
+    <w:semiHidden/>
     <w:unhideWhenUsed/>
   </w:style>
   <w:style w:type="table" w:default="1" w:styleId="TableNormal">

</xml_diff>

<commit_message>
add gsDesign shiny app link
</commit_message>
<xml_diff>
--- a/src/CV/Amin Shirazi resume.docx
+++ b/src/CV/Amin Shirazi resume.docx
@@ -286,13 +286,7 @@
         <w:rPr>
           <w:rFonts w:asciiTheme="majorBidi" w:hAnsiTheme="majorBidi" w:cstheme="majorBidi"/>
         </w:rPr>
-        <w:t>, Summer 2020</w:t>
-      </w:r>
-      <w:r>
-        <w:rPr>
-          <w:rFonts w:asciiTheme="majorBidi" w:hAnsiTheme="majorBidi" w:cstheme="majorBidi"/>
-        </w:rPr>
-        <w:t xml:space="preserve"> and Summer 2021</w:t>
+        <w:t>, Summer 2020 and Summer 2021</w:t>
       </w:r>
     </w:p>
     <w:p>
@@ -314,7 +308,6 @@
         <w:t xml:space="preserve">Biostatistics graduate intern at </w:t>
       </w:r>
       <w:hyperlink r:id="rId14" w:history="1">
-        <w:proofErr w:type="spellStart"/>
         <w:r>
           <w:rPr>
             <w:rStyle w:val="Hyperlink"/>
@@ -323,7 +316,6 @@
           </w:rPr>
           <w:t>ClinChoice</w:t>
         </w:r>
-        <w:proofErr w:type="spellEnd"/>
       </w:hyperlink>
       <w:r>
         <w:rPr>
@@ -477,7 +469,6 @@
         <w:t xml:space="preserve"> </w:t>
       </w:r>
       <w:hyperlink r:id="rId15" w:history="1">
-        <w:proofErr w:type="spellStart"/>
         <w:r>
           <w:rPr>
             <w:rStyle w:val="Hyperlink"/>
@@ -486,7 +477,6 @@
           </w:rPr>
           <w:t>gsDesign</w:t>
         </w:r>
-        <w:proofErr w:type="spellEnd"/>
       </w:hyperlink>
       <w:r>
         <w:rPr>
@@ -521,7 +511,6 @@
         <w:t xml:space="preserve">, </w:t>
       </w:r>
       <w:hyperlink r:id="rId17" w:history="1">
-        <w:proofErr w:type="spellStart"/>
         <w:r>
           <w:rPr>
             <w:rStyle w:val="Hyperlink"/>
@@ -530,7 +519,6 @@
           </w:rPr>
           <w:t>gsdmvn</w:t>
         </w:r>
-        <w:proofErr w:type="spellEnd"/>
       </w:hyperlink>
       <w:r>
         <w:rPr>
@@ -541,7 +529,6 @@
         <w:t xml:space="preserve">, </w:t>
       </w:r>
       <w:hyperlink r:id="rId18" w:history="1">
-        <w:proofErr w:type="spellStart"/>
         <w:r>
           <w:rPr>
             <w:rStyle w:val="Hyperlink"/>
@@ -550,7 +537,6 @@
           </w:rPr>
           <w:t>simtrial</w:t>
         </w:r>
-        <w:proofErr w:type="spellEnd"/>
       </w:hyperlink>
       <w:r>
         <w:rPr>
@@ -561,7 +547,6 @@
         <w:t xml:space="preserve">, </w:t>
       </w:r>
       <w:hyperlink r:id="rId19" w:history="1">
-        <w:proofErr w:type="spellStart"/>
         <w:r>
           <w:rPr>
             <w:rStyle w:val="Hyperlink"/>
@@ -570,7 +555,6 @@
           </w:rPr>
           <w:t>pkglite</w:t>
         </w:r>
-        <w:proofErr w:type="spellEnd"/>
       </w:hyperlink>
       <w:r>
         <w:rPr>
@@ -607,54 +591,63 @@
         <w:t xml:space="preserve"> </w:t>
       </w:r>
       <w:hyperlink r:id="rId21" w:history="1">
-        <w:proofErr w:type="spellStart"/>
         <w:r>
           <w:rPr>
             <w:rStyle w:val="Hyperlink"/>
             <w:rFonts w:asciiTheme="majorBidi" w:hAnsiTheme="majorBidi" w:cstheme="majorBidi"/>
             <w:u w:val="none"/>
           </w:rPr>
-          <w:t>PetF</w:t>
+          <w:t>PetFindr</w:t>
         </w:r>
+      </w:hyperlink>
+    </w:p>
+    <w:p>
+      <w:pPr>
+        <w:pStyle w:val="ListParagraph"/>
+        <w:numPr>
+          <w:ilvl w:val="0"/>
+          <w:numId w:val="15"/>
+        </w:numPr>
+        <w:spacing w:after="0" w:line="240" w:lineRule="auto"/>
+        <w:rPr>
+          <w:rFonts w:asciiTheme="majorBidi" w:hAnsiTheme="majorBidi" w:cstheme="majorBidi"/>
+        </w:rPr>
+      </w:pPr>
+      <w:r>
+        <w:rPr>
+          <w:rFonts w:asciiTheme="majorBidi" w:hAnsiTheme="majorBidi" w:cstheme="majorBidi"/>
+        </w:rPr>
+        <w:t>R shiny development: Merck Oncology Shiny</w:t>
+      </w:r>
+      <w:r>
+        <w:rPr>
+          <w:rFonts w:asciiTheme="majorBidi" w:hAnsiTheme="majorBidi" w:cstheme="majorBidi"/>
+        </w:rPr>
+        <w:t xml:space="preserve"> (see </w:t>
+      </w:r>
+      <w:hyperlink r:id="rId22" w:history="1">
         <w:r>
           <w:rPr>
             <w:rStyle w:val="Hyperlink"/>
             <w:rFonts w:asciiTheme="majorBidi" w:hAnsiTheme="majorBidi" w:cstheme="majorBidi"/>
             <w:u w:val="none"/>
           </w:rPr>
-          <w:t>i</w:t>
+          <w:t>this</w:t>
         </w:r>
-        <w:r>
-          <w:rPr>
-            <w:rStyle w:val="Hyperlink"/>
-            <w:rFonts w:asciiTheme="majorBidi" w:hAnsiTheme="majorBidi" w:cstheme="majorBidi"/>
-            <w:u w:val="none"/>
-          </w:rPr>
-          <w:t>ndr</w:t>
-        </w:r>
-        <w:proofErr w:type="spellEnd"/>
       </w:hyperlink>
-    </w:p>
-    <w:p>
-      <w:pPr>
-        <w:pStyle w:val="ListParagraph"/>
-        <w:numPr>
-          <w:ilvl w:val="0"/>
-          <w:numId w:val="15"/>
-        </w:numPr>
-        <w:spacing w:after="0" w:line="240" w:lineRule="auto"/>
-        <w:rPr>
-          <w:rFonts w:asciiTheme="majorBidi" w:hAnsiTheme="majorBidi" w:cstheme="majorBidi"/>
-        </w:rPr>
-      </w:pPr>
-      <w:r>
-        <w:rPr>
-          <w:rFonts w:asciiTheme="majorBidi" w:hAnsiTheme="majorBidi" w:cstheme="majorBidi"/>
-        </w:rPr>
-        <w:t xml:space="preserve">R shiny development: Merck Oncology Shiny, Merck Programming System Tracking Dashboard (using </w:t>
-      </w:r>
-      <w:hyperlink r:id="rId22" w:history="1">
-        <w:proofErr w:type="spellStart"/>
+      <w:r>
+        <w:rPr>
+          <w:rFonts w:asciiTheme="majorBidi" w:hAnsiTheme="majorBidi" w:cstheme="majorBidi"/>
+        </w:rPr>
+        <w:t xml:space="preserve"> to have an idea of how the oncology shiny I developed looks like)</w:t>
+      </w:r>
+      <w:r>
+        <w:rPr>
+          <w:rFonts w:asciiTheme="majorBidi" w:hAnsiTheme="majorBidi" w:cstheme="majorBidi"/>
+        </w:rPr>
+        <w:t xml:space="preserve">, Merck Programming System Tracking Dashboard (using </w:t>
+      </w:r>
+      <w:hyperlink r:id="rId23" w:history="1">
         <w:r>
           <w:rPr>
             <w:rStyle w:val="Hyperlink"/>
@@ -663,7 +656,6 @@
           </w:rPr>
           <w:t>plotly</w:t>
         </w:r>
-        <w:proofErr w:type="spellEnd"/>
       </w:hyperlink>
       <w:r>
         <w:rPr>
@@ -671,8 +663,7 @@
         </w:rPr>
         <w:t xml:space="preserve">), Merck Adaptive two-in-one Design shiny, </w:t>
       </w:r>
-      <w:hyperlink r:id="rId23" w:history="1">
-        <w:proofErr w:type="spellStart"/>
+      <w:hyperlink r:id="rId24" w:history="1">
         <w:r>
           <w:rPr>
             <w:rStyle w:val="Hyperlink"/>
@@ -681,7 +672,6 @@
           </w:rPr>
           <w:t>PetFindr</w:t>
         </w:r>
-        <w:proofErr w:type="spellEnd"/>
       </w:hyperlink>
       <w:r>
         <w:rPr>
@@ -720,14 +710,14 @@
         </w:rPr>
         <w:t xml:space="preserve">, </w:t>
       </w:r>
-      <w:hyperlink r:id="rId24" w:history="1">
+      <w:hyperlink r:id="rId25" w:history="1">
         <w:r>
           <w:rPr>
             <w:rStyle w:val="Hyperlink"/>
             <w:rFonts w:asciiTheme="majorBidi" w:hAnsiTheme="majorBidi" w:cstheme="majorBidi"/>
             <w:u w:val="none"/>
           </w:rPr>
-          <w:t>Iowa State University</w:t>
+          <w:t>ISU</w:t>
         </w:r>
       </w:hyperlink>
     </w:p>
@@ -773,7 +763,7 @@
         </w:rPr>
         <w:t>(</w:t>
       </w:r>
-      <w:hyperlink r:id="rId25" w:history="1">
+      <w:hyperlink r:id="rId26" w:history="1">
         <w:r>
           <w:rPr>
             <w:rStyle w:val="Hyperlink"/>
@@ -884,21 +874,7 @@
         <w:rPr>
           <w:rFonts w:asciiTheme="majorBidi" w:hAnsiTheme="majorBidi" w:cstheme="majorBidi"/>
         </w:rPr>
-        <w:t xml:space="preserve">, Markdown, </w:t>
-      </w:r>
-      <w:proofErr w:type="spellStart"/>
-      <w:r>
-        <w:rPr>
-          <w:rFonts w:asciiTheme="majorBidi" w:hAnsiTheme="majorBidi" w:cstheme="majorBidi"/>
-        </w:rPr>
-        <w:t>Sweave</w:t>
-      </w:r>
-      <w:proofErr w:type="spellEnd"/>
-      <w:r>
-        <w:rPr>
-          <w:rFonts w:asciiTheme="majorBidi" w:hAnsiTheme="majorBidi" w:cstheme="majorBidi"/>
-        </w:rPr>
-        <w:t>, HTML, Shiny</w:t>
+        <w:t>, Markdown, Sweave, HTML, Shiny</w:t>
       </w:r>
     </w:p>
     <w:p>
@@ -920,27 +896,13 @@
         <w:rPr>
           <w:rFonts w:asciiTheme="majorBidi" w:hAnsiTheme="majorBidi" w:cstheme="majorBidi"/>
         </w:rPr>
-        <w:t xml:space="preserve">Content Management: </w:t>
-      </w:r>
-      <w:proofErr w:type="spellStart"/>
-      <w:r>
-        <w:rPr>
-          <w:rFonts w:asciiTheme="majorBidi" w:hAnsiTheme="majorBidi" w:cstheme="majorBidi"/>
-        </w:rPr>
-        <w:t>Git</w:t>
-      </w:r>
-      <w:r>
-        <w:rPr>
-          <w:rFonts w:asciiTheme="majorBidi" w:hAnsiTheme="majorBidi" w:cstheme="majorBidi"/>
-        </w:rPr>
-        <w:t>hub</w:t>
-      </w:r>
-      <w:proofErr w:type="spellEnd"/>
-      <w:r>
-        <w:rPr>
-          <w:rFonts w:asciiTheme="majorBidi" w:hAnsiTheme="majorBidi" w:cstheme="majorBidi"/>
-        </w:rPr>
-        <w:t>, Bitbucket</w:t>
+        <w:t>Content Management: Git</w:t>
+      </w:r>
+      <w:r>
+        <w:rPr>
+          <w:rFonts w:asciiTheme="majorBidi" w:hAnsiTheme="majorBidi" w:cstheme="majorBidi"/>
+        </w:rPr>
+        <w:t>hub, Bitbucket</w:t>
       </w:r>
     </w:p>
     <w:p>
@@ -1659,7 +1621,7 @@
           <w:rFonts w:asciiTheme="majorBidi" w:hAnsiTheme="majorBidi" w:cstheme="majorBidi"/>
         </w:rPr>
       </w:pPr>
-      <w:hyperlink r:id="rId26" w:history="1">
+      <w:hyperlink r:id="rId27" w:history="1">
         <w:r>
           <w:rPr>
             <w:rStyle w:val="Hyperlink"/>
@@ -1852,7 +1814,7 @@
         </w:rPr>
         <w:t xml:space="preserve"> for </w:t>
       </w:r>
-      <w:hyperlink r:id="rId27" w:history="1">
+      <w:hyperlink r:id="rId28" w:history="1">
         <w:r>
           <w:rPr>
             <w:rStyle w:val="Hyperlink"/>
@@ -2199,25 +2161,7 @@
           <w:sz w:val="6"/>
           <w:szCs w:val="6"/>
         </w:rPr>
-        <w:t xml:space="preserve">Programming, machine learning, communication, data </w:t>
-      </w:r>
-      <w:proofErr w:type="gramStart"/>
-      <w:r>
-        <w:rPr>
-          <w:color w:val="FFFFFF" w:themeColor="background1"/>
-          <w:sz w:val="6"/>
-          <w:szCs w:val="6"/>
-        </w:rPr>
-        <w:t>wrangling ,</w:t>
-      </w:r>
-      <w:proofErr w:type="gramEnd"/>
-      <w:r>
-        <w:rPr>
-          <w:color w:val="FFFFFF" w:themeColor="background1"/>
-          <w:sz w:val="6"/>
-          <w:szCs w:val="6"/>
-        </w:rPr>
-        <w:t xml:space="preserve"> software engineering, linear algebra, Hadoop platform, SQL, Apache Spark, Python, Critical Thinking, Microsoft excel, presentation skills ,Data Intuition, learning Experience, Strong Deep techniques, Applied skills solving ,machine development, Excellent programming skills in Java, Python, C/C++, CUDA  GPGPU </w:t>
+        <w:t xml:space="preserve">Programming, machine learning, communication, data wrangling , software engineering, linear algebra, Hadoop platform, SQL, Apache Spark, Python, Critical Thinking, Microsoft excel, presentation skills ,Data Intuition, learning Experience, Strong Deep techniques, Applied skills solving ,machine development, Excellent programming skills in Java, Python, C/C++, CUDA  GPGPU </w:t>
       </w:r>
     </w:p>
     <w:bookmarkStart w:id="0" w:name="_Hlk54686491"/>
@@ -2249,44 +2193,30 @@
           <w:rStyle w:val="Hyperlink"/>
           <w:u w:val="none"/>
         </w:rPr>
+        <w:fldChar w:fldCharType="separate"/>
+      </w:r>
+      <w:r>
+        <w:rPr>
+          <w:rStyle w:val="Hyperlink"/>
+          <w:rFonts w:asciiTheme="majorBidi" w:hAnsiTheme="majorBidi" w:cstheme="majorBidi"/>
+          <w:b/>
+          <w:bCs/>
+          <w:u w:val="none"/>
+        </w:rPr>
+        <w:t>pkglite</w:t>
       </w:r>
       <w:r>
         <w:rPr>
           <w:rStyle w:val="Hyperlink"/>
           <w:u w:val="none"/>
         </w:rPr>
-        <w:fldChar w:fldCharType="separate"/>
-      </w:r>
-      <w:proofErr w:type="spellStart"/>
-      <w:r>
-        <w:rPr>
-          <w:rStyle w:val="Hyperlink"/>
-          <w:rFonts w:asciiTheme="majorBidi" w:hAnsiTheme="majorBidi" w:cstheme="majorBidi"/>
-          <w:b/>
-          <w:bCs/>
-          <w:u w:val="none"/>
-        </w:rPr>
-        <w:t>pkglite</w:t>
-      </w:r>
-      <w:proofErr w:type="spellEnd"/>
-      <w:r>
-        <w:rPr>
-          <w:rStyle w:val="Hyperlink"/>
-          <w:u w:val="none"/>
-        </w:rPr>
         <w:fldChar w:fldCharType="end"/>
       </w:r>
       <w:r>
         <w:rPr>
           <w:rFonts w:asciiTheme="majorBidi" w:hAnsiTheme="majorBidi" w:cstheme="majorBidi"/>
         </w:rPr>
-        <w:t xml:space="preserve">: </w:t>
-      </w:r>
-      <w:r>
-        <w:rPr>
-          <w:rFonts w:asciiTheme="majorBidi" w:hAnsiTheme="majorBidi" w:cstheme="majorBidi"/>
-        </w:rPr>
-        <w:t xml:space="preserve">A tool, grammar, and standard to represent and exchange R package source code as text files. </w:t>
+        <w:t xml:space="preserve">: A tool, grammar, and standard to represent and exchange R package source code as text files. </w:t>
       </w:r>
     </w:p>
     <w:p>
@@ -2298,7 +2228,7 @@
           <w:rFonts w:asciiTheme="majorBidi" w:hAnsiTheme="majorBidi" w:cstheme="majorBidi"/>
         </w:rPr>
       </w:pPr>
-      <w:hyperlink r:id="rId28" w:history="1">
+      <w:hyperlink r:id="rId29" w:history="1">
         <w:r>
           <w:rPr>
             <w:rStyle w:val="Hyperlink"/>
@@ -2327,7 +2257,7 @@
           <w:rFonts w:asciiTheme="majorBidi" w:hAnsiTheme="majorBidi" w:cstheme="majorBidi"/>
         </w:rPr>
       </w:pPr>
-      <w:hyperlink r:id="rId29" w:history="1">
+      <w:hyperlink r:id="rId30" w:history="1">
         <w:r>
           <w:rPr>
             <w:rStyle w:val="Hyperlink"/>
@@ -2343,13 +2273,7 @@
         <w:rPr>
           <w:rFonts w:asciiTheme="majorBidi" w:hAnsiTheme="majorBidi" w:cstheme="majorBidi"/>
         </w:rPr>
-        <w:t xml:space="preserve">: </w:t>
-      </w:r>
-      <w:r>
-        <w:rPr>
-          <w:rFonts w:asciiTheme="majorBidi" w:hAnsiTheme="majorBidi" w:cstheme="majorBidi"/>
-        </w:rPr>
-        <w:t>an R package to create production-ready tables and figures in RTF format.</w:t>
+        <w:t>: an R package to create production-ready tables and figures in RTF format.</w:t>
       </w:r>
     </w:p>
     <w:p>
@@ -2361,8 +2285,7 @@
           <w:rFonts w:asciiTheme="majorBidi" w:hAnsiTheme="majorBidi" w:cstheme="majorBidi"/>
         </w:rPr>
       </w:pPr>
-      <w:hyperlink r:id="rId30" w:history="1">
-        <w:proofErr w:type="spellStart"/>
+      <w:hyperlink r:id="rId31" w:history="1">
         <w:r>
           <w:rPr>
             <w:rStyle w:val="Hyperlink"/>
@@ -2373,7 +2296,6 @@
           </w:rPr>
           <w:t>gsdmvn</w:t>
         </w:r>
-        <w:proofErr w:type="spellEnd"/>
       </w:hyperlink>
       <w:r>
         <w:rPr>
@@ -2403,8 +2325,7 @@
           <w:rFonts w:asciiTheme="majorBidi" w:hAnsiTheme="majorBidi" w:cstheme="majorBidi"/>
         </w:rPr>
       </w:pPr>
-      <w:hyperlink r:id="rId31" w:history="1">
-        <w:proofErr w:type="spellStart"/>
+      <w:hyperlink r:id="rId32" w:history="1">
         <w:r>
           <w:rPr>
             <w:rStyle w:val="Hyperlink"/>
@@ -2415,7 +2336,6 @@
           </w:rPr>
           <w:t>simtrial</w:t>
         </w:r>
-        <w:proofErr w:type="spellEnd"/>
       </w:hyperlink>
       <w:r>
         <w:rPr>
@@ -2445,8 +2365,7 @@
           <w:rFonts w:asciiTheme="majorBidi" w:hAnsiTheme="majorBidi" w:cstheme="majorBidi"/>
         </w:rPr>
       </w:pPr>
-      <w:hyperlink r:id="rId32" w:history="1">
-        <w:proofErr w:type="spellStart"/>
+      <w:hyperlink r:id="rId33" w:history="1">
         <w:r>
           <w:rPr>
             <w:rStyle w:val="Hyperlink"/>
@@ -2457,7 +2376,6 @@
           </w:rPr>
           <w:t>gsDesign</w:t>
         </w:r>
-        <w:proofErr w:type="spellEnd"/>
       </w:hyperlink>
       <w:r>
         <w:rPr>
@@ -2469,27 +2387,7 @@
         <w:rPr>
           <w:rFonts w:asciiTheme="majorBidi" w:hAnsiTheme="majorBidi" w:cstheme="majorBidi"/>
         </w:rPr>
-        <w:t>t</w:t>
-      </w:r>
-      <w:r>
-        <w:rPr>
-          <w:rFonts w:asciiTheme="majorBidi" w:hAnsiTheme="majorBidi" w:cstheme="majorBidi"/>
-        </w:rPr>
-        <w:t xml:space="preserve">he </w:t>
-      </w:r>
-      <w:proofErr w:type="spellStart"/>
-      <w:r>
-        <w:rPr>
-          <w:rFonts w:asciiTheme="majorBidi" w:hAnsiTheme="majorBidi" w:cstheme="majorBidi"/>
-        </w:rPr>
-        <w:t>gsDesign</w:t>
-      </w:r>
-      <w:proofErr w:type="spellEnd"/>
-      <w:r>
-        <w:rPr>
-          <w:rFonts w:asciiTheme="majorBidi" w:hAnsiTheme="majorBidi" w:cstheme="majorBidi"/>
-        </w:rPr>
-        <w:t xml:space="preserve"> package supports group sequential clinical trial design</w:t>
+        <w:t>the gsDesign package supports group sequential clinical trial design</w:t>
       </w:r>
     </w:p>
     <w:p>
@@ -2501,8 +2399,7 @@
           <w:rFonts w:asciiTheme="majorBidi" w:hAnsiTheme="majorBidi" w:cstheme="majorBidi"/>
         </w:rPr>
       </w:pPr>
-      <w:hyperlink r:id="rId33" w:history="1">
-        <w:proofErr w:type="spellStart"/>
+      <w:hyperlink r:id="rId34" w:history="1">
         <w:r>
           <w:rPr>
             <w:rStyle w:val="Hyperlink"/>
@@ -2513,7 +2410,6 @@
           </w:rPr>
           <w:t>PetFindr</w:t>
         </w:r>
-        <w:proofErr w:type="spellEnd"/>
       </w:hyperlink>
       <w:r>
         <w:rPr>
@@ -2535,7 +2431,7 @@
         </w:rPr>
         <w:t xml:space="preserve">an R interface for the </w:t>
       </w:r>
-      <w:hyperlink r:id="rId34" w:history="1">
+      <w:hyperlink r:id="rId35" w:history="1">
         <w:r>
           <w:rPr>
             <w:rStyle w:val="Hyperlink"/>
@@ -2639,15 +2535,7 @@
           <w:b/>
           <w:bCs/>
         </w:rPr>
-        <w:t xml:space="preserve">Biostatistics Graduate Intern, </w:t>
-      </w:r>
-      <w:r>
-        <w:rPr>
-          <w:rFonts w:asciiTheme="majorBidi" w:hAnsiTheme="majorBidi" w:cstheme="majorBidi"/>
-          <w:b/>
-          <w:bCs/>
-        </w:rPr>
-        <w:t>Late Development Statistic Group</w:t>
+        <w:t>Biostatistics Graduate Intern, Late Development Statistic Group</w:t>
       </w:r>
       <w:r>
         <w:rPr>
@@ -2673,71 +2561,7 @@
           <w:bCs/>
         </w:rPr>
         <w:tab/>
-        <w:t xml:space="preserve">   </w:t>
-      </w:r>
-      <w:r>
-        <w:rPr>
-          <w:rFonts w:asciiTheme="majorBidi" w:hAnsiTheme="majorBidi" w:cstheme="majorBidi"/>
-          <w:b/>
-          <w:bCs/>
-        </w:rPr>
-        <w:t>May</w:t>
-      </w:r>
-      <w:r>
-        <w:rPr>
-          <w:rFonts w:asciiTheme="majorBidi" w:hAnsiTheme="majorBidi" w:cstheme="majorBidi"/>
-          <w:b/>
-          <w:bCs/>
-        </w:rPr>
-        <w:t xml:space="preserve"> 202</w:t>
-      </w:r>
-      <w:r>
-        <w:rPr>
-          <w:rFonts w:asciiTheme="majorBidi" w:hAnsiTheme="majorBidi" w:cstheme="majorBidi"/>
-          <w:b/>
-          <w:bCs/>
-        </w:rPr>
-        <w:t>1</w:t>
-      </w:r>
-      <w:r>
-        <w:rPr>
-          <w:rFonts w:asciiTheme="majorBidi" w:hAnsiTheme="majorBidi" w:cstheme="majorBidi"/>
-          <w:b/>
-          <w:bCs/>
-        </w:rPr>
-        <w:t>–</w:t>
-      </w:r>
-      <w:r>
-        <w:rPr>
-          <w:rFonts w:asciiTheme="majorBidi" w:hAnsiTheme="majorBidi" w:cstheme="majorBidi"/>
-          <w:b/>
-          <w:bCs/>
-        </w:rPr>
-        <w:t xml:space="preserve"> Aug.</w:t>
-      </w:r>
-      <w:r>
-        <w:rPr>
-          <w:rFonts w:asciiTheme="majorBidi" w:hAnsiTheme="majorBidi" w:cstheme="majorBidi"/>
-          <w:b/>
-          <w:bCs/>
-        </w:rPr>
-        <w:t xml:space="preserve"> 202</w:t>
-      </w:r>
-      <w:r>
-        <w:rPr>
-          <w:rFonts w:asciiTheme="majorBidi" w:hAnsiTheme="majorBidi" w:cstheme="majorBidi"/>
-          <w:b/>
-          <w:bCs/>
-        </w:rPr>
-        <w:t>1</w:t>
-      </w:r>
-      <w:r>
-        <w:rPr>
-          <w:rFonts w:asciiTheme="majorBidi" w:hAnsiTheme="majorBidi" w:cstheme="majorBidi"/>
-          <w:b/>
-          <w:bCs/>
-        </w:rPr>
-        <w:t xml:space="preserve"> </w:t>
+        <w:t xml:space="preserve">   May 2021– Aug. 2021 </w:t>
       </w:r>
     </w:p>
     <w:p>
@@ -2748,45 +2572,6 @@
           <w:rFonts w:asciiTheme="majorBidi" w:hAnsiTheme="majorBidi" w:cstheme="majorBidi"/>
         </w:rPr>
       </w:pPr>
-      <w:hyperlink r:id="rId35" w:history="1">
-        <w:r>
-          <w:rPr>
-            <w:rStyle w:val="Hyperlink"/>
-            <w:rFonts w:asciiTheme="majorBidi" w:hAnsiTheme="majorBidi" w:cstheme="majorBidi"/>
-            <w:u w:val="none"/>
-          </w:rPr>
-          <w:t>Merck &amp; Co</w:t>
-        </w:r>
-      </w:hyperlink>
-      <w:r>
-        <w:rPr>
-          <w:rFonts w:asciiTheme="majorBidi" w:hAnsiTheme="majorBidi" w:cstheme="majorBidi"/>
-        </w:rPr>
-        <w:t>, PA, USA</w:t>
-      </w:r>
-    </w:p>
-    <w:p>
-      <w:pPr>
-        <w:pStyle w:val="ListParagraph"/>
-        <w:numPr>
-          <w:ilvl w:val="0"/>
-          <w:numId w:val="43"/>
-        </w:numPr>
-        <w:spacing w:after="0" w:line="240" w:lineRule="auto"/>
-        <w:ind w:left="990"/>
-        <w:rPr>
-          <w:rFonts w:asciiTheme="majorBidi" w:hAnsiTheme="majorBidi" w:cstheme="majorBidi"/>
-        </w:rPr>
-      </w:pPr>
-      <w:r>
-        <w:rPr>
-          <w:rFonts w:asciiTheme="majorBidi" w:hAnsiTheme="majorBidi" w:cstheme="majorBidi"/>
-        </w:rPr>
-        <w:t>Developer of</w:t>
-      </w:r>
-      <w:r>
-        <w:t xml:space="preserve"> </w:t>
-      </w:r>
       <w:hyperlink r:id="rId36" w:history="1">
         <w:r>
           <w:rPr>
@@ -2801,35 +2586,7 @@
         <w:rPr>
           <w:rFonts w:asciiTheme="majorBidi" w:hAnsiTheme="majorBidi" w:cstheme="majorBidi"/>
         </w:rPr>
-        <w:t xml:space="preserve"> internal packages: Oncology Survival Analysis package (</w:t>
-      </w:r>
-      <w:proofErr w:type="spellStart"/>
-      <w:r>
-        <w:rPr>
-          <w:rFonts w:asciiTheme="majorBidi" w:hAnsiTheme="majorBidi" w:cstheme="majorBidi"/>
-        </w:rPr>
-        <w:t>mksurv</w:t>
-      </w:r>
-      <w:proofErr w:type="spellEnd"/>
-      <w:r>
-        <w:rPr>
-          <w:rFonts w:asciiTheme="majorBidi" w:hAnsiTheme="majorBidi" w:cstheme="majorBidi"/>
-        </w:rPr>
-        <w:t>), Qualification package (</w:t>
-      </w:r>
-      <w:proofErr w:type="spellStart"/>
-      <w:r>
-        <w:rPr>
-          <w:rFonts w:asciiTheme="majorBidi" w:hAnsiTheme="majorBidi" w:cstheme="majorBidi"/>
-        </w:rPr>
-        <w:t>mkqualify</w:t>
-      </w:r>
-      <w:proofErr w:type="spellEnd"/>
-      <w:r>
-        <w:rPr>
-          <w:rFonts w:asciiTheme="majorBidi" w:hAnsiTheme="majorBidi" w:cstheme="majorBidi"/>
-        </w:rPr>
-        <w:t>), and Merck Adaptive two-in-one Design package.</w:t>
+        <w:t>, PA, USA</w:t>
       </w:r>
     </w:p>
     <w:p>
@@ -2849,312 +2606,12 @@
         <w:rPr>
           <w:rFonts w:asciiTheme="majorBidi" w:hAnsiTheme="majorBidi" w:cstheme="majorBidi"/>
         </w:rPr>
-        <w:t xml:space="preserve">Creator and developer of three shiny apps for Merck internal resources: Oncology survival analysis shiny, </w:t>
-      </w:r>
-      <w:r>
-        <w:rPr>
-          <w:rFonts w:asciiTheme="majorBidi" w:hAnsiTheme="majorBidi" w:cstheme="majorBidi"/>
-        </w:rPr>
-        <w:t xml:space="preserve">Statistical programming </w:t>
-      </w:r>
-      <w:r>
-        <w:rPr>
-          <w:rFonts w:asciiTheme="majorBidi" w:hAnsiTheme="majorBidi" w:cstheme="majorBidi"/>
-        </w:rPr>
-        <w:t>managerial</w:t>
-      </w:r>
-      <w:r>
-        <w:rPr>
-          <w:rFonts w:asciiTheme="majorBidi" w:hAnsiTheme="majorBidi" w:cstheme="majorBidi"/>
-        </w:rPr>
-        <w:t xml:space="preserve"> dashboard for project </w:t>
-      </w:r>
-      <w:r>
-        <w:rPr>
-          <w:rFonts w:asciiTheme="majorBidi" w:hAnsiTheme="majorBidi" w:cstheme="majorBidi"/>
-        </w:rPr>
-        <w:t>monitoring</w:t>
-      </w:r>
-      <w:r>
-        <w:rPr>
-          <w:rFonts w:asciiTheme="majorBidi" w:hAnsiTheme="majorBidi" w:cstheme="majorBidi"/>
-        </w:rPr>
-        <w:t xml:space="preserve"> using </w:t>
-      </w:r>
-      <w:proofErr w:type="spellStart"/>
-      <w:r>
-        <w:rPr>
-          <w:rFonts w:asciiTheme="majorBidi" w:hAnsiTheme="majorBidi" w:cstheme="majorBidi"/>
-        </w:rPr>
-        <w:fldChar w:fldCharType="begin"/>
-      </w:r>
-      <w:r>
-        <w:rPr>
-          <w:rFonts w:asciiTheme="majorBidi" w:hAnsiTheme="majorBidi" w:cstheme="majorBidi"/>
-        </w:rPr>
-        <w:instrText xml:space="preserve"> HYPERLINK "https://plotly.com/ggplot2/" </w:instrText>
-      </w:r>
-      <w:r>
-        <w:rPr>
-          <w:rFonts w:asciiTheme="majorBidi" w:hAnsiTheme="majorBidi" w:cstheme="majorBidi"/>
-        </w:rPr>
-        <w:fldChar w:fldCharType="separate"/>
-      </w:r>
-      <w:r>
-        <w:rPr>
-          <w:rStyle w:val="Hyperlink"/>
-          <w:rFonts w:asciiTheme="majorBidi" w:hAnsiTheme="majorBidi" w:cstheme="majorBidi"/>
-          <w:u w:val="none"/>
-        </w:rPr>
-        <w:t>ggplotly</w:t>
-      </w:r>
-      <w:proofErr w:type="spellEnd"/>
-      <w:r>
-        <w:rPr>
-          <w:rFonts w:asciiTheme="majorBidi" w:hAnsiTheme="majorBidi" w:cstheme="majorBidi"/>
-        </w:rPr>
-        <w:fldChar w:fldCharType="end"/>
-      </w:r>
-      <w:r>
-        <w:rPr>
-          <w:rFonts w:asciiTheme="majorBidi" w:hAnsiTheme="majorBidi" w:cstheme="majorBidi"/>
-        </w:rPr>
-        <w:t>, and </w:t>
-      </w:r>
-      <w:r>
-        <w:rPr>
-          <w:rFonts w:asciiTheme="majorBidi" w:hAnsiTheme="majorBidi" w:cstheme="majorBidi"/>
-        </w:rPr>
-        <w:t>a</w:t>
-      </w:r>
-      <w:r>
-        <w:rPr>
-          <w:rFonts w:asciiTheme="majorBidi" w:hAnsiTheme="majorBidi" w:cstheme="majorBidi"/>
-        </w:rPr>
-        <w:t xml:space="preserve"> shiny app for adaptive two-in-one studies (for oncology trials).</w:t>
-      </w:r>
-    </w:p>
-    <w:p>
-      <w:pPr>
-        <w:spacing w:after="0" w:line="240" w:lineRule="auto"/>
-        <w:ind w:left="360"/>
-        <w:rPr>
-          <w:rFonts w:asciiTheme="majorBidi" w:hAnsiTheme="majorBidi" w:cstheme="majorBidi"/>
-          <w:b/>
-          <w:bCs/>
-        </w:rPr>
-      </w:pPr>
-      <w:r>
-        <w:rPr>
-          <w:rFonts w:asciiTheme="majorBidi" w:hAnsiTheme="majorBidi" w:cstheme="majorBidi"/>
-          <w:b/>
-          <w:bCs/>
-        </w:rPr>
-        <w:t xml:space="preserve">Biostatistics Graduate Intern, Biostatistics and Programming Division </w:t>
-      </w:r>
-      <w:r>
-        <w:rPr>
-          <w:rFonts w:asciiTheme="majorBidi" w:hAnsiTheme="majorBidi" w:cstheme="majorBidi"/>
-          <w:b/>
-          <w:bCs/>
-        </w:rPr>
-        <w:tab/>
-      </w:r>
-      <w:r>
-        <w:rPr>
-          <w:rFonts w:asciiTheme="majorBidi" w:hAnsiTheme="majorBidi" w:cstheme="majorBidi"/>
-          <w:b/>
-          <w:bCs/>
-        </w:rPr>
-        <w:tab/>
-      </w:r>
-      <w:r>
-        <w:rPr>
-          <w:rFonts w:asciiTheme="majorBidi" w:hAnsiTheme="majorBidi" w:cstheme="majorBidi"/>
-          <w:b/>
-          <w:bCs/>
-        </w:rPr>
-        <w:t xml:space="preserve">      </w:t>
-      </w:r>
-      <w:r>
-        <w:rPr>
-          <w:rFonts w:asciiTheme="majorBidi" w:hAnsiTheme="majorBidi" w:cstheme="majorBidi"/>
-          <w:b/>
-          <w:bCs/>
-        </w:rPr>
-        <w:t>Sep. 2020–</w:t>
-      </w:r>
-      <w:r>
-        <w:rPr>
-          <w:rFonts w:asciiTheme="majorBidi" w:hAnsiTheme="majorBidi" w:cstheme="majorBidi"/>
-          <w:b/>
-          <w:bCs/>
-        </w:rPr>
-        <w:t>May 2021</w:t>
-      </w:r>
-      <w:r>
-        <w:rPr>
-          <w:rFonts w:asciiTheme="majorBidi" w:hAnsiTheme="majorBidi" w:cstheme="majorBidi"/>
-          <w:b/>
-          <w:bCs/>
-        </w:rPr>
+        <w:t>Developer of</w:t>
+      </w:r>
+      <w:r>
         <w:t xml:space="preserve"> </w:t>
       </w:r>
-    </w:p>
-    <w:p>
-      <w:pPr>
-        <w:spacing w:after="0" w:line="240" w:lineRule="auto"/>
-        <w:ind w:left="360"/>
-        <w:rPr>
-          <w:rFonts w:asciiTheme="majorBidi" w:hAnsiTheme="majorBidi" w:cstheme="majorBidi"/>
-        </w:rPr>
-      </w:pPr>
       <w:hyperlink r:id="rId37" w:history="1">
-        <w:proofErr w:type="spellStart"/>
-        <w:r>
-          <w:rPr>
-            <w:rStyle w:val="Hyperlink"/>
-            <w:rFonts w:asciiTheme="majorBidi" w:hAnsiTheme="majorBidi" w:cstheme="majorBidi"/>
-            <w:u w:val="none"/>
-          </w:rPr>
-          <w:t>ClinChoice</w:t>
-        </w:r>
-        <w:proofErr w:type="spellEnd"/>
-      </w:hyperlink>
-      <w:r>
-        <w:rPr>
-          <w:rFonts w:asciiTheme="majorBidi" w:hAnsiTheme="majorBidi" w:cstheme="majorBidi"/>
-        </w:rPr>
-        <w:t>, PA, USA</w:t>
-      </w:r>
-    </w:p>
-    <w:p>
-      <w:pPr>
-        <w:pStyle w:val="ListParagraph"/>
-        <w:numPr>
-          <w:ilvl w:val="0"/>
-          <w:numId w:val="42"/>
-        </w:numPr>
-        <w:spacing w:after="0" w:line="240" w:lineRule="auto"/>
-        <w:ind w:left="990"/>
-        <w:rPr>
-          <w:rFonts w:asciiTheme="majorBidi" w:hAnsiTheme="majorBidi" w:cstheme="majorBidi"/>
-        </w:rPr>
-      </w:pPr>
-      <w:r>
-        <w:rPr>
-          <w:rFonts w:asciiTheme="majorBidi" w:hAnsiTheme="majorBidi" w:cstheme="majorBidi"/>
-        </w:rPr>
-        <w:t>Developing unit tests for Group Sequential Design packages</w:t>
-      </w:r>
-    </w:p>
-    <w:p>
-      <w:pPr>
-        <w:pStyle w:val="ListParagraph"/>
-        <w:numPr>
-          <w:ilvl w:val="0"/>
-          <w:numId w:val="42"/>
-        </w:numPr>
-        <w:spacing w:after="0" w:line="240" w:lineRule="auto"/>
-        <w:ind w:left="990"/>
-        <w:rPr>
-          <w:rFonts w:asciiTheme="majorBidi" w:hAnsiTheme="majorBidi" w:cstheme="majorBidi"/>
-        </w:rPr>
-      </w:pPr>
-      <w:r>
-        <w:rPr>
-          <w:rFonts w:asciiTheme="majorBidi" w:hAnsiTheme="majorBidi" w:cstheme="majorBidi"/>
-        </w:rPr>
-        <w:t>Simulation studies for</w:t>
-      </w:r>
-      <w:r>
-        <w:rPr>
-          <w:rFonts w:asciiTheme="majorBidi" w:hAnsiTheme="majorBidi" w:cstheme="majorBidi"/>
-        </w:rPr>
-        <w:t xml:space="preserve"> oncology</w:t>
-      </w:r>
-      <w:r>
-        <w:rPr>
-          <w:rFonts w:asciiTheme="majorBidi" w:hAnsiTheme="majorBidi" w:cstheme="majorBidi"/>
-        </w:rPr>
-        <w:t xml:space="preserve"> </w:t>
-      </w:r>
-      <w:r>
-        <w:rPr>
-          <w:rFonts w:asciiTheme="majorBidi" w:hAnsiTheme="majorBidi" w:cstheme="majorBidi"/>
-        </w:rPr>
-        <w:t xml:space="preserve">clinical trials </w:t>
-      </w:r>
-    </w:p>
-    <w:p>
-      <w:pPr>
-        <w:spacing w:after="0" w:line="240" w:lineRule="auto"/>
-        <w:ind w:left="360"/>
-        <w:rPr>
-          <w:rFonts w:asciiTheme="majorBidi" w:hAnsiTheme="majorBidi" w:cstheme="majorBidi"/>
-          <w:b/>
-          <w:bCs/>
-        </w:rPr>
-      </w:pPr>
-      <w:r>
-        <w:rPr>
-          <w:rFonts w:asciiTheme="majorBidi" w:hAnsiTheme="majorBidi" w:cstheme="majorBidi"/>
-          <w:b/>
-          <w:bCs/>
-        </w:rPr>
-        <w:t>Biostatistics Graduate Intern, Design Methodology Division</w:t>
-      </w:r>
-      <w:r>
-        <w:rPr>
-          <w:rFonts w:asciiTheme="majorBidi" w:hAnsiTheme="majorBidi" w:cstheme="majorBidi"/>
-          <w:b/>
-          <w:bCs/>
-        </w:rPr>
-        <w:tab/>
-        <w:t xml:space="preserve"> </w:t>
-      </w:r>
-      <w:r>
-        <w:rPr>
-          <w:rFonts w:asciiTheme="majorBidi" w:hAnsiTheme="majorBidi" w:cstheme="majorBidi"/>
-          <w:b/>
-          <w:bCs/>
-        </w:rPr>
-        <w:tab/>
-      </w:r>
-      <w:r>
-        <w:rPr>
-          <w:rFonts w:asciiTheme="majorBidi" w:hAnsiTheme="majorBidi" w:cstheme="majorBidi"/>
-          <w:b/>
-          <w:bCs/>
-        </w:rPr>
-        <w:tab/>
-      </w:r>
-      <w:r>
-        <w:rPr>
-          <w:rFonts w:asciiTheme="majorBidi" w:hAnsiTheme="majorBidi" w:cstheme="majorBidi"/>
-          <w:b/>
-          <w:bCs/>
-        </w:rPr>
-        <w:t xml:space="preserve">   </w:t>
-      </w:r>
-      <w:r>
-        <w:rPr>
-          <w:rFonts w:asciiTheme="majorBidi" w:hAnsiTheme="majorBidi" w:cstheme="majorBidi"/>
-          <w:b/>
-          <w:bCs/>
-        </w:rPr>
-        <w:t xml:space="preserve">June 2020–Sep. 2020 </w:t>
-      </w:r>
-    </w:p>
-    <w:p>
-      <w:pPr>
-        <w:spacing w:after="0" w:line="240" w:lineRule="auto"/>
-        <w:ind w:left="360"/>
-        <w:rPr>
-          <w:rFonts w:asciiTheme="majorBidi" w:hAnsiTheme="majorBidi" w:cstheme="majorBidi"/>
-        </w:rPr>
-      </w:pPr>
-      <w:hyperlink r:id="rId38" w:history="1">
         <w:r>
           <w:rPr>
             <w:rStyle w:val="Hyperlink"/>
@@ -3168,7 +2625,7 @@
         <w:rPr>
           <w:rFonts w:asciiTheme="majorBidi" w:hAnsiTheme="majorBidi" w:cstheme="majorBidi"/>
         </w:rPr>
-        <w:t>, PA, USA</w:t>
+        <w:t xml:space="preserve"> internal packages: Oncology Survival Analysis package (mksurv), Qualification package (mkqualify), and Merck Adaptive two-in-one Design package.</w:t>
       </w:r>
     </w:p>
     <w:p>
@@ -3176,24 +2633,291 @@
         <w:pStyle w:val="ListParagraph"/>
         <w:numPr>
           <w:ilvl w:val="0"/>
-          <w:numId w:val="45"/>
+          <w:numId w:val="43"/>
         </w:numPr>
         <w:spacing w:after="0" w:line="240" w:lineRule="auto"/>
         <w:ind w:left="990"/>
-        <w:rPr>
-          <w:rStyle w:val="Hyperlink"/>
-          <w:rFonts w:asciiTheme="majorBidi" w:hAnsiTheme="majorBidi" w:cstheme="majorBidi"/>
-          <w:color w:val="auto"/>
-          <w:u w:val="none"/>
-        </w:rPr>
-      </w:pPr>
-      <w:r>
-        <w:rPr>
-          <w:rFonts w:asciiTheme="majorBidi" w:hAnsiTheme="majorBidi" w:cstheme="majorBidi"/>
-        </w:rPr>
-        <w:t xml:space="preserve">Collaboration in package development at </w:t>
+        <w:jc w:val="both"/>
+        <w:rPr>
+          <w:rFonts w:asciiTheme="majorBidi" w:hAnsiTheme="majorBidi" w:cstheme="majorBidi"/>
+        </w:rPr>
+      </w:pPr>
+      <w:r>
+        <w:rPr>
+          <w:rFonts w:asciiTheme="majorBidi" w:hAnsiTheme="majorBidi" w:cstheme="majorBidi"/>
+        </w:rPr>
+        <w:t>Creator and developer of three shiny apps for Merck internal resources: Oncology survival analysis shiny</w:t>
+      </w:r>
+      <w:r>
+        <w:rPr>
+          <w:rFonts w:asciiTheme="majorBidi" w:hAnsiTheme="majorBidi" w:cstheme="majorBidi"/>
+        </w:rPr>
+        <w:t xml:space="preserve"> </w:t>
+      </w:r>
+      <w:r>
+        <w:rPr>
+          <w:rFonts w:asciiTheme="majorBidi" w:hAnsiTheme="majorBidi" w:cstheme="majorBidi"/>
+        </w:rPr>
+        <w:t xml:space="preserve">(see </w:t>
+      </w:r>
+      <w:hyperlink r:id="rId38" w:history="1">
+        <w:r>
+          <w:rPr>
+            <w:rStyle w:val="Hyperlink"/>
+            <w:rFonts w:asciiTheme="majorBidi" w:hAnsiTheme="majorBidi" w:cstheme="majorBidi"/>
+            <w:u w:val="none"/>
+          </w:rPr>
+          <w:t>this</w:t>
+        </w:r>
+      </w:hyperlink>
+      <w:r>
+        <w:rPr>
+          <w:rFonts w:asciiTheme="majorBidi" w:hAnsiTheme="majorBidi" w:cstheme="majorBidi"/>
+        </w:rPr>
+        <w:t xml:space="preserve"> to have an idea of how the oncology shiny I developed looks like)</w:t>
+      </w:r>
+      <w:r>
+        <w:rPr>
+          <w:rFonts w:asciiTheme="majorBidi" w:hAnsiTheme="majorBidi" w:cstheme="majorBidi"/>
+        </w:rPr>
+        <w:t>, Statistical programming managerial dashboard for project monitoring using </w:t>
       </w:r>
       <w:hyperlink r:id="rId39" w:history="1">
+        <w:r>
+          <w:rPr>
+            <w:rStyle w:val="Hyperlink"/>
+            <w:rFonts w:asciiTheme="majorBidi" w:hAnsiTheme="majorBidi" w:cstheme="majorBidi"/>
+            <w:u w:val="none"/>
+          </w:rPr>
+          <w:t>ggplotly</w:t>
+        </w:r>
+      </w:hyperlink>
+      <w:r>
+        <w:rPr>
+          <w:rFonts w:asciiTheme="majorBidi" w:hAnsiTheme="majorBidi" w:cstheme="majorBidi"/>
+        </w:rPr>
+        <w:t>, and a shiny app for adaptive two-in-one studies (for oncology trials).</w:t>
+      </w:r>
+    </w:p>
+    <w:p>
+      <w:pPr>
+        <w:spacing w:after="0" w:line="240" w:lineRule="auto"/>
+        <w:ind w:left="360"/>
+        <w:rPr>
+          <w:rFonts w:asciiTheme="majorBidi" w:hAnsiTheme="majorBidi" w:cstheme="majorBidi"/>
+          <w:b/>
+          <w:bCs/>
+        </w:rPr>
+      </w:pPr>
+      <w:r>
+        <w:rPr>
+          <w:rFonts w:asciiTheme="majorBidi" w:hAnsiTheme="majorBidi" w:cstheme="majorBidi"/>
+          <w:b/>
+          <w:bCs/>
+        </w:rPr>
+        <w:t xml:space="preserve">Biostatistics Graduate Intern, Biostatistics and Programming Division </w:t>
+      </w:r>
+      <w:r>
+        <w:rPr>
+          <w:rFonts w:asciiTheme="majorBidi" w:hAnsiTheme="majorBidi" w:cstheme="majorBidi"/>
+          <w:b/>
+          <w:bCs/>
+        </w:rPr>
+        <w:tab/>
+      </w:r>
+      <w:r>
+        <w:rPr>
+          <w:rFonts w:asciiTheme="majorBidi" w:hAnsiTheme="majorBidi" w:cstheme="majorBidi"/>
+          <w:b/>
+          <w:bCs/>
+        </w:rPr>
+        <w:tab/>
+      </w:r>
+      <w:r>
+        <w:rPr>
+          <w:rFonts w:asciiTheme="majorBidi" w:hAnsiTheme="majorBidi" w:cstheme="majorBidi"/>
+          <w:b/>
+          <w:bCs/>
+        </w:rPr>
+        <w:t xml:space="preserve">      </w:t>
+      </w:r>
+      <w:r>
+        <w:rPr>
+          <w:rFonts w:asciiTheme="majorBidi" w:hAnsiTheme="majorBidi" w:cstheme="majorBidi"/>
+          <w:b/>
+          <w:bCs/>
+        </w:rPr>
+        <w:t>Sep. 2020–</w:t>
+      </w:r>
+      <w:r>
+        <w:rPr>
+          <w:rFonts w:asciiTheme="majorBidi" w:hAnsiTheme="majorBidi" w:cstheme="majorBidi"/>
+          <w:b/>
+          <w:bCs/>
+        </w:rPr>
+        <w:t>May 2021</w:t>
+      </w:r>
+      <w:r>
+        <w:rPr>
+          <w:rFonts w:asciiTheme="majorBidi" w:hAnsiTheme="majorBidi" w:cstheme="majorBidi"/>
+          <w:b/>
+          <w:bCs/>
+        </w:rPr>
+        <w:t xml:space="preserve"> </w:t>
+      </w:r>
+    </w:p>
+    <w:p>
+      <w:pPr>
+        <w:spacing w:after="0" w:line="240" w:lineRule="auto"/>
+        <w:ind w:left="360"/>
+        <w:rPr>
+          <w:rFonts w:asciiTheme="majorBidi" w:hAnsiTheme="majorBidi" w:cstheme="majorBidi"/>
+        </w:rPr>
+      </w:pPr>
+      <w:hyperlink r:id="rId40" w:history="1">
+        <w:r>
+          <w:rPr>
+            <w:rStyle w:val="Hyperlink"/>
+            <w:rFonts w:asciiTheme="majorBidi" w:hAnsiTheme="majorBidi" w:cstheme="majorBidi"/>
+            <w:u w:val="none"/>
+          </w:rPr>
+          <w:t>ClinChoice</w:t>
+        </w:r>
+      </w:hyperlink>
+      <w:r>
+        <w:rPr>
+          <w:rFonts w:asciiTheme="majorBidi" w:hAnsiTheme="majorBidi" w:cstheme="majorBidi"/>
+        </w:rPr>
+        <w:t>, PA, USA</w:t>
+      </w:r>
+    </w:p>
+    <w:p>
+      <w:pPr>
+        <w:pStyle w:val="ListParagraph"/>
+        <w:numPr>
+          <w:ilvl w:val="0"/>
+          <w:numId w:val="42"/>
+        </w:numPr>
+        <w:spacing w:after="0" w:line="240" w:lineRule="auto"/>
+        <w:ind w:left="990"/>
+        <w:rPr>
+          <w:rFonts w:asciiTheme="majorBidi" w:hAnsiTheme="majorBidi" w:cstheme="majorBidi"/>
+        </w:rPr>
+      </w:pPr>
+      <w:r>
+        <w:rPr>
+          <w:rFonts w:asciiTheme="majorBidi" w:hAnsiTheme="majorBidi" w:cstheme="majorBidi"/>
+        </w:rPr>
+        <w:t>Developing unit tests for Group Sequential Design packages</w:t>
+      </w:r>
+    </w:p>
+    <w:p>
+      <w:pPr>
+        <w:pStyle w:val="ListParagraph"/>
+        <w:numPr>
+          <w:ilvl w:val="0"/>
+          <w:numId w:val="42"/>
+        </w:numPr>
+        <w:spacing w:after="0" w:line="240" w:lineRule="auto"/>
+        <w:ind w:left="990"/>
+        <w:rPr>
+          <w:rFonts w:asciiTheme="majorBidi" w:hAnsiTheme="majorBidi" w:cstheme="majorBidi"/>
+        </w:rPr>
+      </w:pPr>
+      <w:r>
+        <w:rPr>
+          <w:rFonts w:asciiTheme="majorBidi" w:hAnsiTheme="majorBidi" w:cstheme="majorBidi"/>
+        </w:rPr>
+        <w:t>Simulation studies for</w:t>
+      </w:r>
+      <w:r>
+        <w:rPr>
+          <w:rFonts w:asciiTheme="majorBidi" w:hAnsiTheme="majorBidi" w:cstheme="majorBidi"/>
+        </w:rPr>
+        <w:t xml:space="preserve"> oncology</w:t>
+      </w:r>
+      <w:r>
+        <w:rPr>
+          <w:rFonts w:asciiTheme="majorBidi" w:hAnsiTheme="majorBidi" w:cstheme="majorBidi"/>
+        </w:rPr>
+        <w:t xml:space="preserve"> </w:t>
+      </w:r>
+      <w:r>
+        <w:rPr>
+          <w:rFonts w:asciiTheme="majorBidi" w:hAnsiTheme="majorBidi" w:cstheme="majorBidi"/>
+        </w:rPr>
+        <w:t xml:space="preserve">clinical trials </w:t>
+      </w:r>
+    </w:p>
+    <w:p>
+      <w:pPr>
+        <w:spacing w:after="0" w:line="240" w:lineRule="auto"/>
+        <w:ind w:left="360"/>
+        <w:rPr>
+          <w:rFonts w:asciiTheme="majorBidi" w:hAnsiTheme="majorBidi" w:cstheme="majorBidi"/>
+          <w:b/>
+          <w:bCs/>
+        </w:rPr>
+      </w:pPr>
+      <w:r>
+        <w:rPr>
+          <w:rFonts w:asciiTheme="majorBidi" w:hAnsiTheme="majorBidi" w:cstheme="majorBidi"/>
+          <w:b/>
+          <w:bCs/>
+        </w:rPr>
+        <w:t>Biostatistics Graduate Intern, Design Methodology Division</w:t>
+      </w:r>
+      <w:r>
+        <w:rPr>
+          <w:rFonts w:asciiTheme="majorBidi" w:hAnsiTheme="majorBidi" w:cstheme="majorBidi"/>
+          <w:b/>
+          <w:bCs/>
+        </w:rPr>
+        <w:tab/>
+        <w:t xml:space="preserve"> </w:t>
+      </w:r>
+      <w:r>
+        <w:rPr>
+          <w:rFonts w:asciiTheme="majorBidi" w:hAnsiTheme="majorBidi" w:cstheme="majorBidi"/>
+          <w:b/>
+          <w:bCs/>
+        </w:rPr>
+        <w:tab/>
+      </w:r>
+      <w:r>
+        <w:rPr>
+          <w:rFonts w:asciiTheme="majorBidi" w:hAnsiTheme="majorBidi" w:cstheme="majorBidi"/>
+          <w:b/>
+          <w:bCs/>
+        </w:rPr>
+        <w:tab/>
+      </w:r>
+      <w:r>
+        <w:rPr>
+          <w:rFonts w:asciiTheme="majorBidi" w:hAnsiTheme="majorBidi" w:cstheme="majorBidi"/>
+          <w:b/>
+          <w:bCs/>
+        </w:rPr>
+        <w:t xml:space="preserve">   </w:t>
+      </w:r>
+      <w:r>
+        <w:rPr>
+          <w:rFonts w:asciiTheme="majorBidi" w:hAnsiTheme="majorBidi" w:cstheme="majorBidi"/>
+          <w:b/>
+          <w:bCs/>
+        </w:rPr>
+        <w:t xml:space="preserve">June 2020–Sep. 2020 </w:t>
+      </w:r>
+    </w:p>
+    <w:p>
+      <w:pPr>
+        <w:spacing w:after="0" w:line="240" w:lineRule="auto"/>
+        <w:ind w:left="360"/>
+        <w:rPr>
+          <w:rFonts w:asciiTheme="majorBidi" w:hAnsiTheme="majorBidi" w:cstheme="majorBidi"/>
+        </w:rPr>
+      </w:pPr>
+      <w:hyperlink r:id="rId41" w:history="1">
         <w:r>
           <w:rPr>
             <w:rStyle w:val="Hyperlink"/>
@@ -3207,10 +2931,49 @@
         <w:rPr>
           <w:rFonts w:asciiTheme="majorBidi" w:hAnsiTheme="majorBidi" w:cstheme="majorBidi"/>
         </w:rPr>
+        <w:t>, PA, USA</w:t>
+      </w:r>
+    </w:p>
+    <w:p>
+      <w:pPr>
+        <w:pStyle w:val="ListParagraph"/>
+        <w:numPr>
+          <w:ilvl w:val="0"/>
+          <w:numId w:val="45"/>
+        </w:numPr>
+        <w:spacing w:after="0" w:line="240" w:lineRule="auto"/>
+        <w:ind w:left="990"/>
+        <w:jc w:val="both"/>
+        <w:rPr>
+          <w:rStyle w:val="Hyperlink"/>
+          <w:rFonts w:asciiTheme="majorBidi" w:hAnsiTheme="majorBidi" w:cstheme="majorBidi"/>
+          <w:color w:val="auto"/>
+          <w:u w:val="none"/>
+        </w:rPr>
+      </w:pPr>
+      <w:r>
+        <w:rPr>
+          <w:rFonts w:asciiTheme="majorBidi" w:hAnsiTheme="majorBidi" w:cstheme="majorBidi"/>
+        </w:rPr>
+        <w:t xml:space="preserve">Collaboration in package development at </w:t>
+      </w:r>
+      <w:hyperlink r:id="rId42" w:history="1">
+        <w:r>
+          <w:rPr>
+            <w:rStyle w:val="Hyperlink"/>
+            <w:rFonts w:asciiTheme="majorBidi" w:hAnsiTheme="majorBidi" w:cstheme="majorBidi"/>
+            <w:u w:val="none"/>
+          </w:rPr>
+          <w:t>Merck &amp; Co</w:t>
+        </w:r>
+      </w:hyperlink>
+      <w:r>
+        <w:rPr>
+          <w:rFonts w:asciiTheme="majorBidi" w:hAnsiTheme="majorBidi" w:cstheme="majorBidi"/>
+        </w:rPr>
         <w:t xml:space="preserve">. in 3 packages: </w:t>
       </w:r>
-      <w:hyperlink r:id="rId40" w:history="1">
-        <w:proofErr w:type="spellStart"/>
+      <w:hyperlink r:id="rId43" w:history="1">
         <w:r>
           <w:rPr>
             <w:rStyle w:val="Hyperlink"/>
@@ -3219,7 +2982,6 @@
           </w:rPr>
           <w:t>simtrial</w:t>
         </w:r>
-        <w:proofErr w:type="spellEnd"/>
       </w:hyperlink>
       <w:r>
         <w:rPr>
@@ -3227,7 +2989,7 @@
         </w:rPr>
         <w:t xml:space="preserve">, </w:t>
       </w:r>
-      <w:hyperlink r:id="rId41" w:history="1">
+      <w:hyperlink r:id="rId44" w:history="1">
         <w:r>
           <w:rPr>
             <w:rStyle w:val="Hyperlink"/>
@@ -3243,8 +3005,7 @@
         </w:rPr>
         <w:t xml:space="preserve"> and </w:t>
       </w:r>
-      <w:hyperlink r:id="rId42" w:history="1">
-        <w:proofErr w:type="spellStart"/>
+      <w:hyperlink r:id="rId45" w:history="1">
         <w:r>
           <w:rPr>
             <w:rStyle w:val="Hyperlink"/>
@@ -3253,7 +3014,6 @@
           </w:rPr>
           <w:t>gsdmvn</w:t>
         </w:r>
-        <w:proofErr w:type="spellEnd"/>
       </w:hyperlink>
     </w:p>
     <w:p>
@@ -3265,6 +3025,7 @@
         </w:numPr>
         <w:spacing w:after="0" w:line="240" w:lineRule="auto"/>
         <w:ind w:left="990"/>
+        <w:jc w:val="both"/>
         <w:rPr>
           <w:rFonts w:asciiTheme="majorBidi" w:hAnsiTheme="majorBidi" w:cstheme="majorBidi"/>
         </w:rPr>
@@ -3285,6 +3046,7 @@
         </w:numPr>
         <w:spacing w:after="0" w:line="240" w:lineRule="auto"/>
         <w:ind w:left="990"/>
+        <w:jc w:val="both"/>
         <w:rPr>
           <w:rFonts w:asciiTheme="majorBidi" w:hAnsiTheme="majorBidi" w:cstheme="majorBidi"/>
         </w:rPr>
@@ -3445,24 +3207,14 @@
         </w:rPr>
         <w:br/>
       </w:r>
-      <w:hyperlink r:id="rId43" w:history="1">
-        <w:proofErr w:type="spellStart"/>
+      <w:hyperlink r:id="rId46" w:history="1">
         <w:r>
           <w:rPr>
             <w:rStyle w:val="Hyperlink"/>
             <w:rFonts w:asciiTheme="majorBidi" w:hAnsiTheme="majorBidi" w:cstheme="majorBidi"/>
             <w:u w:val="none"/>
           </w:rPr>
-          <w:t>Koosha</w:t>
-        </w:r>
-        <w:proofErr w:type="spellEnd"/>
-        <w:r>
-          <w:rPr>
-            <w:rStyle w:val="Hyperlink"/>
-            <w:rFonts w:asciiTheme="majorBidi" w:hAnsiTheme="majorBidi" w:cstheme="majorBidi"/>
-            <w:u w:val="none"/>
-          </w:rPr>
-          <w:t xml:space="preserve"> Setareh Iranian International Co</w:t>
+          <w:t>Koosha Setareh Iranian International Co</w:t>
         </w:r>
       </w:hyperlink>
       <w:r>
@@ -3561,6 +3313,7 @@
           <w:rFonts w:asciiTheme="majorBidi" w:hAnsiTheme="majorBidi" w:cstheme="majorBidi"/>
         </w:rPr>
       </w:pPr>
+      <w:bookmarkStart w:id="1" w:name="_Hlk81473584"/>
       <w:r>
         <w:rPr>
           <w:rFonts w:asciiTheme="majorBidi" w:hAnsiTheme="majorBidi" w:cstheme="majorBidi"/>
@@ -3604,6 +3357,7 @@
         <w:t xml:space="preserve"> the logistic department</w:t>
       </w:r>
     </w:p>
+    <w:bookmarkEnd w:id="1"/>
     <w:p>
       <w:pPr>
         <w:spacing w:after="0" w:line="240" w:lineRule="auto"/>
@@ -3714,21 +3468,7 @@
           <w:rFonts w:asciiTheme="majorBidi" w:hAnsiTheme="majorBidi" w:cstheme="majorBidi"/>
         </w:rPr>
         <w:br/>
-        <w:t xml:space="preserve">Iranian </w:t>
-      </w:r>
-      <w:proofErr w:type="spellStart"/>
-      <w:r>
-        <w:rPr>
-          <w:rFonts w:asciiTheme="majorBidi" w:hAnsiTheme="majorBidi" w:cstheme="majorBidi"/>
-        </w:rPr>
-        <w:t>Shaygan</w:t>
-      </w:r>
-      <w:proofErr w:type="spellEnd"/>
-      <w:r>
-        <w:rPr>
-          <w:rFonts w:asciiTheme="majorBidi" w:hAnsiTheme="majorBidi" w:cstheme="majorBidi"/>
-        </w:rPr>
-        <w:t xml:space="preserve"> Pars, Tehran, Iran</w:t>
+        <w:t>Iranian Shaygan Pars, Tehran, Iran</w:t>
       </w:r>
     </w:p>
     <w:p>
@@ -3780,7 +3520,7 @@
         <w:pStyle w:val="ListParagraph"/>
         <w:numPr>
           <w:ilvl w:val="0"/>
-          <w:numId w:val="37"/>
+          <w:numId w:val="36"/>
         </w:numPr>
         <w:spacing w:after="0" w:line="240" w:lineRule="auto"/>
         <w:ind w:left="990"/>
@@ -3792,35 +3532,24 @@
         <w:rPr>
           <w:rFonts w:asciiTheme="majorBidi" w:hAnsiTheme="majorBidi" w:cstheme="majorBidi"/>
         </w:rPr>
-        <w:t>Present</w:t>
-      </w:r>
-      <w:r>
-        <w:rPr>
-          <w:rFonts w:asciiTheme="majorBidi" w:hAnsiTheme="majorBidi" w:cstheme="majorBidi"/>
-        </w:rPr>
-        <w:t>ed</w:t>
-      </w:r>
-      <w:r>
-        <w:rPr>
-          <w:rFonts w:asciiTheme="majorBidi" w:hAnsiTheme="majorBidi" w:cstheme="majorBidi"/>
-        </w:rPr>
-        <w:t xml:space="preserve"> results to senior managers and regulatory authorities</w:t>
-      </w:r>
-      <w:r>
-        <w:rPr>
-          <w:rFonts w:asciiTheme="majorBidi" w:hAnsiTheme="majorBidi" w:cstheme="majorBidi"/>
-        </w:rPr>
-        <w:t xml:space="preserve">, forecasted demands for products </w:t>
+        <w:t>Generated creative business reports, tables, charts, and graphs for the logistic department</w:t>
       </w:r>
     </w:p>
     <w:p>
       <w:pPr>
         <w:spacing w:after="0" w:line="240" w:lineRule="auto"/>
-        <w:ind w:left="360"/>
-        <w:rPr>
-          <w:rFonts w:asciiTheme="majorBidi" w:hAnsiTheme="majorBidi" w:cstheme="majorBidi"/>
-        </w:rPr>
-      </w:pPr>
+        <w:rPr>
+          <w:rFonts w:asciiTheme="majorBidi" w:hAnsiTheme="majorBidi" w:cstheme="majorBidi"/>
+        </w:rPr>
+      </w:pPr>
+      <w:r>
+        <w:rPr>
+          <w:rFonts w:asciiTheme="majorBidi" w:hAnsiTheme="majorBidi" w:cstheme="majorBidi"/>
+          <w:b/>
+          <w:bCs/>
+        </w:rPr>
+        <w:t xml:space="preserve">      </w:t>
+      </w:r>
       <w:r>
         <w:rPr>
           <w:rFonts w:asciiTheme="majorBidi" w:hAnsiTheme="majorBidi" w:cstheme="majorBidi"/>
@@ -3900,7 +3629,10 @@
         </w:rPr>
         <w:br/>
       </w:r>
-      <w:hyperlink r:id="rId44" w:history="1">
+      <w:r>
+        <w:t xml:space="preserve">       </w:t>
+      </w:r>
+      <w:hyperlink r:id="rId47" w:history="1">
         <w:r>
           <w:rPr>
             <w:rStyle w:val="Hyperlink"/>
@@ -3992,129 +3724,29 @@
     <w:p>
       <w:pPr>
         <w:spacing w:after="0" w:line="240" w:lineRule="auto"/>
-        <w:ind w:left="360"/>
-        <w:rPr>
-          <w:rFonts w:asciiTheme="majorBidi" w:hAnsiTheme="majorBidi" w:cstheme="majorBidi"/>
-        </w:rPr>
-      </w:pPr>
-      <w:r>
-        <w:rPr>
-          <w:rFonts w:asciiTheme="majorBidi" w:hAnsiTheme="majorBidi" w:cstheme="majorBidi"/>
-          <w:b/>
-          <w:bCs/>
-        </w:rPr>
-        <w:t>Director Consultant and Technical Instructor</w:t>
-      </w:r>
-      <w:r>
-        <w:rPr>
-          <w:rFonts w:asciiTheme="majorBidi" w:hAnsiTheme="majorBidi" w:cstheme="majorBidi"/>
-          <w:b/>
-          <w:bCs/>
-        </w:rPr>
-        <w:tab/>
-      </w:r>
-      <w:r>
-        <w:rPr>
-          <w:rFonts w:asciiTheme="majorBidi" w:hAnsiTheme="majorBidi" w:cstheme="majorBidi"/>
-          <w:b/>
-          <w:bCs/>
-        </w:rPr>
-        <w:tab/>
-      </w:r>
-      <w:r>
-        <w:rPr>
-          <w:rFonts w:asciiTheme="majorBidi" w:hAnsiTheme="majorBidi" w:cstheme="majorBidi"/>
-          <w:b/>
-          <w:bCs/>
-        </w:rPr>
-        <w:tab/>
-      </w:r>
-      <w:r>
-        <w:rPr>
-          <w:rFonts w:asciiTheme="majorBidi" w:hAnsiTheme="majorBidi" w:cstheme="majorBidi"/>
-          <w:b/>
-          <w:bCs/>
-        </w:rPr>
-        <w:tab/>
-      </w:r>
-      <w:r>
-        <w:rPr>
-          <w:rFonts w:asciiTheme="majorBidi" w:hAnsiTheme="majorBidi" w:cstheme="majorBidi"/>
-          <w:b/>
-          <w:bCs/>
-        </w:rPr>
-        <w:tab/>
-        <w:t xml:space="preserve">    Sep.</w:t>
-      </w:r>
-      <w:r>
-        <w:rPr>
-          <w:rFonts w:asciiTheme="majorBidi" w:hAnsiTheme="majorBidi" w:cstheme="majorBidi"/>
-          <w:b/>
-          <w:bCs/>
-        </w:rPr>
-        <w:t xml:space="preserve"> 201</w:t>
-      </w:r>
-      <w:r>
-        <w:rPr>
-          <w:rFonts w:asciiTheme="majorBidi" w:hAnsiTheme="majorBidi" w:cstheme="majorBidi"/>
-          <w:b/>
-          <w:bCs/>
-        </w:rPr>
-        <w:t>1</w:t>
-      </w:r>
-      <w:r>
-        <w:rPr>
-          <w:rFonts w:asciiTheme="majorBidi" w:hAnsiTheme="majorBidi" w:cstheme="majorBidi"/>
-          <w:b/>
-          <w:bCs/>
-        </w:rPr>
-        <w:t>–</w:t>
-      </w:r>
-      <w:r>
-        <w:rPr>
-          <w:rFonts w:asciiTheme="majorBidi" w:hAnsiTheme="majorBidi" w:cstheme="majorBidi"/>
-          <w:b/>
-          <w:bCs/>
-        </w:rPr>
-        <w:t>Apr</w:t>
-      </w:r>
-      <w:r>
-        <w:rPr>
-          <w:rFonts w:asciiTheme="majorBidi" w:hAnsiTheme="majorBidi" w:cstheme="majorBidi"/>
-          <w:b/>
-          <w:bCs/>
-        </w:rPr>
-        <w:t>. 201</w:t>
-      </w:r>
-      <w:r>
-        <w:rPr>
-          <w:rFonts w:asciiTheme="majorBidi" w:hAnsiTheme="majorBidi" w:cstheme="majorBidi"/>
-          <w:b/>
-          <w:bCs/>
-        </w:rPr>
-        <w:t>2</w:t>
-      </w:r>
-      <w:r>
-        <w:rPr>
-          <w:rFonts w:asciiTheme="majorBidi" w:hAnsiTheme="majorBidi" w:cstheme="majorBidi"/>
-          <w:b/>
-          <w:bCs/>
-        </w:rPr>
-        <w:br/>
-      </w:r>
-      <w:proofErr w:type="spellStart"/>
-      <w:r>
-        <w:rPr>
-          <w:rFonts w:asciiTheme="majorBidi" w:hAnsiTheme="majorBidi" w:cstheme="majorBidi"/>
-        </w:rPr>
-        <w:t>Mahestan</w:t>
-      </w:r>
-      <w:proofErr w:type="spellEnd"/>
-      <w:r>
-        <w:rPr>
-          <w:rFonts w:asciiTheme="majorBidi" w:hAnsiTheme="majorBidi" w:cstheme="majorBidi"/>
-        </w:rPr>
-        <w:t xml:space="preserve"> Educational Institute, Tehran, Iran</w:t>
+        <w:rPr>
+          <w:rStyle w:val="SubtleReference"/>
+          <w:rFonts w:asciiTheme="majorBidi" w:hAnsiTheme="majorBidi" w:cstheme="majorBidi"/>
+          <w:b/>
+          <w:bCs/>
+          <w:color w:val="833C0B" w:themeColor="accent2" w:themeShade="80"/>
+          <w:sz w:val="24"/>
+          <w:szCs w:val="24"/>
+          <w:u w:val="none"/>
+        </w:rPr>
+      </w:pPr>
+      <w:r>
+        <w:rPr>
+          <w:rStyle w:val="SubtleReference"/>
+          <w:rFonts w:asciiTheme="majorBidi" w:hAnsiTheme="majorBidi" w:cstheme="majorBidi"/>
+          <w:b/>
+          <w:bCs/>
+          <w:color w:val="833C0B" w:themeColor="accent2" w:themeShade="80"/>
+          <w:sz w:val="24"/>
+          <w:szCs w:val="24"/>
+          <w:u w:val="none"/>
+        </w:rPr>
+        <w:t>Honors and Awards</w:t>
       </w:r>
     </w:p>
     <w:p>
@@ -4122,7 +3754,7 @@
         <w:pStyle w:val="ListParagraph"/>
         <w:numPr>
           <w:ilvl w:val="0"/>
-          <w:numId w:val="39"/>
+          <w:numId w:val="46"/>
         </w:numPr>
         <w:spacing w:after="0" w:line="240" w:lineRule="auto"/>
         <w:ind w:left="990"/>
@@ -4134,7 +3766,7 @@
         <w:rPr>
           <w:rFonts w:asciiTheme="majorBidi" w:hAnsiTheme="majorBidi" w:cstheme="majorBidi"/>
         </w:rPr>
-        <w:t>Instructor of statistical core courses, approximately 100 undergraduate students</w:t>
+        <w:t>Consulting excellence award (Spring 2021), Iowa State University</w:t>
       </w:r>
     </w:p>
     <w:p>
@@ -4142,19 +3774,23 @@
         <w:pStyle w:val="ListParagraph"/>
         <w:numPr>
           <w:ilvl w:val="0"/>
-          <w:numId w:val="39"/>
+          <w:numId w:val="46"/>
         </w:numPr>
         <w:spacing w:after="0" w:line="240" w:lineRule="auto"/>
         <w:ind w:left="990"/>
         <w:rPr>
-          <w:rFonts w:asciiTheme="majorBidi" w:hAnsiTheme="majorBidi" w:cstheme="majorBidi"/>
-        </w:rPr>
-      </w:pPr>
-      <w:r>
-        <w:rPr>
-          <w:rFonts w:asciiTheme="majorBidi" w:hAnsiTheme="majorBidi" w:cstheme="majorBidi"/>
-        </w:rPr>
-        <w:t xml:space="preserve">Student consultant </w:t>
+          <w:rStyle w:val="SubtleReference"/>
+          <w:rFonts w:asciiTheme="majorBidi" w:hAnsiTheme="majorBidi" w:cstheme="majorBidi"/>
+          <w:smallCaps w:val="0"/>
+          <w:color w:val="auto"/>
+          <w:u w:val="none"/>
+        </w:rPr>
+      </w:pPr>
+      <w:r>
+        <w:rPr>
+          <w:rFonts w:asciiTheme="majorBidi" w:hAnsiTheme="majorBidi" w:cstheme="majorBidi"/>
+        </w:rPr>
+        <w:t>Teaching excellence award (Spring 2020), Iowa State University</w:t>
       </w:r>
     </w:p>
     <w:p>
@@ -4244,20 +3880,6 @@
         </w:rPr>
         <w:t>Aug. 2019–present</w:t>
       </w:r>
-      <w:r>
-        <w:rPr>
-          <w:rFonts w:asciiTheme="majorBidi" w:hAnsiTheme="majorBidi" w:cstheme="majorBidi"/>
-          <w:b/>
-          <w:bCs/>
-        </w:rPr>
-        <w:br/>
-      </w:r>
-      <w:r>
-        <w:rPr>
-          <w:rFonts w:asciiTheme="majorBidi" w:hAnsiTheme="majorBidi" w:cstheme="majorBidi"/>
-        </w:rPr>
-        <w:t>Department of Statistics, Iowa State University, Ames, Iowa</w:t>
-      </w:r>
     </w:p>
     <w:p>
       <w:pPr>
@@ -4267,7 +3889,7 @@
           <w:rFonts w:asciiTheme="majorBidi" w:hAnsiTheme="majorBidi" w:cstheme="majorBidi"/>
         </w:rPr>
       </w:pPr>
-      <w:hyperlink r:id="rId45" w:history="1">
+      <w:hyperlink r:id="rId48" w:history="1">
         <w:r>
           <w:rPr>
             <w:rStyle w:val="Hyperlink"/>
@@ -4451,34 +4073,6 @@
     </w:p>
     <w:p>
       <w:pPr>
-        <w:pStyle w:val="ListParagraph"/>
-        <w:numPr>
-          <w:ilvl w:val="0"/>
-          <w:numId w:val="28"/>
-        </w:numPr>
-        <w:tabs>
-          <w:tab w:val="left" w:pos="450"/>
-        </w:tabs>
-        <w:spacing w:after="0" w:line="240" w:lineRule="auto"/>
-        <w:rPr>
-          <w:rFonts w:asciiTheme="majorBidi" w:hAnsiTheme="majorBidi" w:cstheme="majorBidi"/>
-        </w:rPr>
-      </w:pPr>
-      <w:r>
-        <w:rPr>
-          <w:rFonts w:asciiTheme="majorBidi" w:hAnsiTheme="majorBidi" w:cstheme="majorBidi"/>
-        </w:rPr>
-        <w:t>Provide</w:t>
-      </w:r>
-      <w:r>
-        <w:rPr>
-          <w:rFonts w:asciiTheme="majorBidi" w:hAnsiTheme="majorBidi" w:cstheme="majorBidi"/>
-        </w:rPr>
-        <w:t xml:space="preserve"> students’ feedback of the departmental decisions </w:t>
-      </w:r>
-    </w:p>
-    <w:p>
-      <w:pPr>
         <w:spacing w:after="0" w:line="240" w:lineRule="auto"/>
         <w:ind w:left="360"/>
         <w:rPr>
@@ -4730,8 +4324,17 @@
         <w:t>Iranian Statistical Society (ISS)</w:t>
       </w:r>
     </w:p>
+    <w:p>
+      <w:pPr>
+        <w:spacing w:after="0" w:line="240" w:lineRule="auto"/>
+        <w:jc w:val="both"/>
+        <w:rPr>
+          <w:smallCaps/>
+        </w:rPr>
+      </w:pPr>
+    </w:p>
     <w:sectPr>
-      <w:headerReference w:type="default" r:id="rId46"/>
+      <w:headerReference w:type="default" r:id="rId49"/>
       <w:pgSz w:w="12240" w:h="15840"/>
       <w:pgMar w:top="900" w:right="1008" w:bottom="1008" w:left="1008" w:header="187" w:footer="158" w:gutter="0"/>
       <w:cols w:space="720"/>
@@ -4806,25 +4409,7 @@
         <w:sz w:val="12"/>
         <w:szCs w:val="12"/>
       </w:rPr>
-      <w:t xml:space="preserve">Knowledge of common ML frameworks Creative, collaborative, and product focused Expertise in one or more of CV, NLP, information retrieval/search and speech optimization, RL, time series, generative models, signals, pattern recognition fields, and/or computer graphics </w:t>
-    </w:r>
-    <w:proofErr w:type="gramStart"/>
-    <w:r>
-      <w:rPr>
-        <w:color w:val="FFFFFF" w:themeColor="background1"/>
-        <w:sz w:val="12"/>
-        <w:szCs w:val="12"/>
-      </w:rPr>
-      <w:t>fields  In</w:t>
-    </w:r>
-    <w:proofErr w:type="gramEnd"/>
-    <w:r>
-      <w:rPr>
-        <w:color w:val="FFFFFF" w:themeColor="background1"/>
-        <w:sz w:val="12"/>
-        <w:szCs w:val="12"/>
-      </w:rPr>
-      <w:t>-depth expertise in deep learning (DL) and statistical machine learning (ML) Strong publication record demonstrating innovative research</w:t>
+      <w:t>Knowledge of common ML frameworks Creative, collaborative, and product focused Expertise in one or more of CV, NLP, information retrieval/search and speech optimization, RL, time series, generative models, signals, pattern recognition fields, and/or computer graphics fields  In-depth expertise in deep learning (DL) and statistical machine learning (ML) Strong publication record demonstrating innovative research</w:t>
     </w:r>
   </w:p>
 </w:hdr>
@@ -5041,7 +4626,7 @@
       <w:lvlText w:val="%1."/>
       <w:lvlJc w:val="left"/>
       <w:pPr>
-        <w:ind w:left="1440" w:hanging="360"/>
+        <w:ind w:left="450" w:hanging="360"/>
       </w:pPr>
     </w:lvl>
     <w:lvl w:ilvl="1" w:tplc="04090019" w:tentative="1">
@@ -8319,6 +7904,92 @@
     </w:lvl>
   </w:abstractNum>
   <w:abstractNum w:abstractNumId="33" w15:restartNumberingAfterBreak="0">
+    <w:nsid w:val="5C63192D"/>
+    <w:multiLevelType w:val="hybridMultilevel"/>
+    <w:tmpl w:val="1AB4C286"/>
+    <w:lvl w:ilvl="0" w:tplc="0409000F">
+      <w:start w:val="1"/>
+      <w:numFmt w:val="decimal"/>
+      <w:lvlText w:val="%1."/>
+      <w:lvlJc w:val="left"/>
+      <w:pPr>
+        <w:ind w:left="1440" w:hanging="360"/>
+      </w:pPr>
+    </w:lvl>
+    <w:lvl w:ilvl="1" w:tplc="04090019" w:tentative="1">
+      <w:start w:val="1"/>
+      <w:numFmt w:val="lowerLetter"/>
+      <w:lvlText w:val="%2."/>
+      <w:lvlJc w:val="left"/>
+      <w:pPr>
+        <w:ind w:left="2160" w:hanging="360"/>
+      </w:pPr>
+    </w:lvl>
+    <w:lvl w:ilvl="2" w:tplc="0409001B" w:tentative="1">
+      <w:start w:val="1"/>
+      <w:numFmt w:val="lowerRoman"/>
+      <w:lvlText w:val="%3."/>
+      <w:lvlJc w:val="right"/>
+      <w:pPr>
+        <w:ind w:left="2880" w:hanging="180"/>
+      </w:pPr>
+    </w:lvl>
+    <w:lvl w:ilvl="3" w:tplc="0409000F" w:tentative="1">
+      <w:start w:val="1"/>
+      <w:numFmt w:val="decimal"/>
+      <w:lvlText w:val="%4."/>
+      <w:lvlJc w:val="left"/>
+      <w:pPr>
+        <w:ind w:left="3600" w:hanging="360"/>
+      </w:pPr>
+    </w:lvl>
+    <w:lvl w:ilvl="4" w:tplc="04090019" w:tentative="1">
+      <w:start w:val="1"/>
+      <w:numFmt w:val="lowerLetter"/>
+      <w:lvlText w:val="%5."/>
+      <w:lvlJc w:val="left"/>
+      <w:pPr>
+        <w:ind w:left="4320" w:hanging="360"/>
+      </w:pPr>
+    </w:lvl>
+    <w:lvl w:ilvl="5" w:tplc="0409001B" w:tentative="1">
+      <w:start w:val="1"/>
+      <w:numFmt w:val="lowerRoman"/>
+      <w:lvlText w:val="%6."/>
+      <w:lvlJc w:val="right"/>
+      <w:pPr>
+        <w:ind w:left="5040" w:hanging="180"/>
+      </w:pPr>
+    </w:lvl>
+    <w:lvl w:ilvl="6" w:tplc="0409000F" w:tentative="1">
+      <w:start w:val="1"/>
+      <w:numFmt w:val="decimal"/>
+      <w:lvlText w:val="%7."/>
+      <w:lvlJc w:val="left"/>
+      <w:pPr>
+        <w:ind w:left="5760" w:hanging="360"/>
+      </w:pPr>
+    </w:lvl>
+    <w:lvl w:ilvl="7" w:tplc="04090019" w:tentative="1">
+      <w:start w:val="1"/>
+      <w:numFmt w:val="lowerLetter"/>
+      <w:lvlText w:val="%8."/>
+      <w:lvlJc w:val="left"/>
+      <w:pPr>
+        <w:ind w:left="6480" w:hanging="360"/>
+      </w:pPr>
+    </w:lvl>
+    <w:lvl w:ilvl="8" w:tplc="0409001B" w:tentative="1">
+      <w:start w:val="1"/>
+      <w:numFmt w:val="lowerRoman"/>
+      <w:lvlText w:val="%9."/>
+      <w:lvlJc w:val="right"/>
+      <w:pPr>
+        <w:ind w:left="7200" w:hanging="180"/>
+      </w:pPr>
+    </w:lvl>
+  </w:abstractNum>
+  <w:abstractNum w:abstractNumId="34" w15:restartNumberingAfterBreak="0">
     <w:nsid w:val="5FC434AB"/>
     <w:multiLevelType w:val="hybridMultilevel"/>
     <w:tmpl w:val="70F00DA2"/>
@@ -8431,7 +8102,7 @@
       </w:rPr>
     </w:lvl>
   </w:abstractNum>
-  <w:abstractNum w:abstractNumId="34" w15:restartNumberingAfterBreak="0">
+  <w:abstractNum w:abstractNumId="35" w15:restartNumberingAfterBreak="0">
     <w:nsid w:val="60584A8C"/>
     <w:multiLevelType w:val="hybridMultilevel"/>
     <w:tmpl w:val="422CEE98"/>
@@ -8544,7 +8215,7 @@
       </w:rPr>
     </w:lvl>
   </w:abstractNum>
-  <w:abstractNum w:abstractNumId="35" w15:restartNumberingAfterBreak="0">
+  <w:abstractNum w:abstractNumId="36" w15:restartNumberingAfterBreak="0">
     <w:nsid w:val="62633E88"/>
     <w:multiLevelType w:val="multilevel"/>
     <w:tmpl w:val="4BEC1CCE"/>
@@ -8657,7 +8328,7 @@
       </w:pPr>
     </w:lvl>
   </w:abstractNum>
-  <w:abstractNum w:abstractNumId="36" w15:restartNumberingAfterBreak="0">
+  <w:abstractNum w:abstractNumId="37" w15:restartNumberingAfterBreak="0">
     <w:nsid w:val="631A1716"/>
     <w:multiLevelType w:val="hybridMultilevel"/>
     <w:tmpl w:val="BFFCB432"/>
@@ -8770,7 +8441,7 @@
       </w:rPr>
     </w:lvl>
   </w:abstractNum>
-  <w:abstractNum w:abstractNumId="37" w15:restartNumberingAfterBreak="0">
+  <w:abstractNum w:abstractNumId="38" w15:restartNumberingAfterBreak="0">
     <w:nsid w:val="69083428"/>
     <w:multiLevelType w:val="hybridMultilevel"/>
     <w:tmpl w:val="457AB41C"/>
@@ -8883,7 +8554,7 @@
       </w:rPr>
     </w:lvl>
   </w:abstractNum>
-  <w:abstractNum w:abstractNumId="38" w15:restartNumberingAfterBreak="0">
+  <w:abstractNum w:abstractNumId="39" w15:restartNumberingAfterBreak="0">
     <w:nsid w:val="6C8200A4"/>
     <w:multiLevelType w:val="hybridMultilevel"/>
     <w:tmpl w:val="A72E24B6"/>
@@ -8996,7 +8667,7 @@
       </w:rPr>
     </w:lvl>
   </w:abstractNum>
-  <w:abstractNum w:abstractNumId="39" w15:restartNumberingAfterBreak="0">
+  <w:abstractNum w:abstractNumId="40" w15:restartNumberingAfterBreak="0">
     <w:nsid w:val="74B758FB"/>
     <w:multiLevelType w:val="hybridMultilevel"/>
     <w:tmpl w:val="41F491BA"/>
@@ -9109,7 +8780,7 @@
       </w:rPr>
     </w:lvl>
   </w:abstractNum>
-  <w:abstractNum w:abstractNumId="40" w15:restartNumberingAfterBreak="0">
+  <w:abstractNum w:abstractNumId="41" w15:restartNumberingAfterBreak="0">
     <w:nsid w:val="74CB5F50"/>
     <w:multiLevelType w:val="hybridMultilevel"/>
     <w:tmpl w:val="B100FB8E"/>
@@ -9222,7 +8893,7 @@
       </w:rPr>
     </w:lvl>
   </w:abstractNum>
-  <w:abstractNum w:abstractNumId="41" w15:restartNumberingAfterBreak="0">
+  <w:abstractNum w:abstractNumId="42" w15:restartNumberingAfterBreak="0">
     <w:nsid w:val="750170F5"/>
     <w:multiLevelType w:val="hybridMultilevel"/>
     <w:tmpl w:val="52FCFBA2"/>
@@ -9335,7 +9006,7 @@
       </w:rPr>
     </w:lvl>
   </w:abstractNum>
-  <w:abstractNum w:abstractNumId="42" w15:restartNumberingAfterBreak="0">
+  <w:abstractNum w:abstractNumId="43" w15:restartNumberingAfterBreak="0">
     <w:nsid w:val="7C767D3C"/>
     <w:multiLevelType w:val="hybridMultilevel"/>
     <w:tmpl w:val="69287B38"/>
@@ -9448,7 +9119,7 @@
       </w:rPr>
     </w:lvl>
   </w:abstractNum>
-  <w:abstractNum w:abstractNumId="43" w15:restartNumberingAfterBreak="0">
+  <w:abstractNum w:abstractNumId="44" w15:restartNumberingAfterBreak="0">
     <w:nsid w:val="7C8C6497"/>
     <w:multiLevelType w:val="hybridMultilevel"/>
     <w:tmpl w:val="9A4E07D0"/>
@@ -9561,10 +9232,10 @@
       </w:rPr>
     </w:lvl>
   </w:abstractNum>
-  <w:abstractNum w:abstractNumId="44" w15:restartNumberingAfterBreak="0">
+  <w:abstractNum w:abstractNumId="45" w15:restartNumberingAfterBreak="0">
     <w:nsid w:val="7CE93B6B"/>
     <w:multiLevelType w:val="hybridMultilevel"/>
-    <w:tmpl w:val="68D6433C"/>
+    <w:tmpl w:val="1AB4C286"/>
     <w:lvl w:ilvl="0" w:tplc="0409000F">
       <w:start w:val="1"/>
       <w:numFmt w:val="decimal"/>
@@ -9651,7 +9322,7 @@
     <w:abstractNumId w:val="30"/>
   </w:num>
   <w:num w:numId="2">
-    <w:abstractNumId w:val="38"/>
+    <w:abstractNumId w:val="39"/>
   </w:num>
   <w:num w:numId="3">
     <w:abstractNumId w:val="1"/>
@@ -9663,7 +9334,7 @@
     <w:abstractNumId w:val="3"/>
   </w:num>
   <w:num w:numId="6">
-    <w:abstractNumId w:val="39"/>
+    <w:abstractNumId w:val="40"/>
   </w:num>
   <w:num w:numId="7">
     <w:abstractNumId w:val="5"/>
@@ -9687,16 +9358,16 @@
     <w:abstractNumId w:val="21"/>
   </w:num>
   <w:num w:numId="14">
-    <w:abstractNumId w:val="35"/>
+    <w:abstractNumId w:val="36"/>
   </w:num>
   <w:num w:numId="15">
     <w:abstractNumId w:val="20"/>
   </w:num>
   <w:num w:numId="16">
-    <w:abstractNumId w:val="41"/>
+    <w:abstractNumId w:val="42"/>
   </w:num>
   <w:num w:numId="17">
-    <w:abstractNumId w:val="34"/>
+    <w:abstractNumId w:val="35"/>
   </w:num>
   <w:num w:numId="18">
     <w:abstractNumId w:val="26"/>
@@ -9708,16 +9379,16 @@
     <w:abstractNumId w:val="27"/>
   </w:num>
   <w:num w:numId="21">
-    <w:abstractNumId w:val="42"/>
+    <w:abstractNumId w:val="43"/>
   </w:num>
   <w:num w:numId="22">
     <w:abstractNumId w:val="19"/>
   </w:num>
   <w:num w:numId="23">
-    <w:abstractNumId w:val="33"/>
+    <w:abstractNumId w:val="34"/>
   </w:num>
   <w:num w:numId="24">
-    <w:abstractNumId w:val="40"/>
+    <w:abstractNumId w:val="41"/>
   </w:num>
   <w:num w:numId="25">
     <w:abstractNumId w:val="11"/>
@@ -9726,13 +9397,13 @@
     <w:abstractNumId w:val="31"/>
   </w:num>
   <w:num w:numId="27">
-    <w:abstractNumId w:val="37"/>
+    <w:abstractNumId w:val="38"/>
   </w:num>
   <w:num w:numId="28">
     <w:abstractNumId w:val="25"/>
   </w:num>
   <w:num w:numId="29">
-    <w:abstractNumId w:val="36"/>
+    <w:abstractNumId w:val="37"/>
   </w:num>
   <w:num w:numId="30">
     <w:abstractNumId w:val="17"/>
@@ -9744,7 +9415,7 @@
     <w:abstractNumId w:val="28"/>
   </w:num>
   <w:num w:numId="33">
-    <w:abstractNumId w:val="43"/>
+    <w:abstractNumId w:val="44"/>
   </w:num>
   <w:num w:numId="34">
     <w:abstractNumId w:val="24"/>
@@ -9762,7 +9433,7 @@
     <w:abstractNumId w:val="14"/>
   </w:num>
   <w:num w:numId="39">
-    <w:abstractNumId w:val="44"/>
+    <w:abstractNumId w:val="45"/>
   </w:num>
   <w:num w:numId="40">
     <w:abstractNumId w:val="18"/>
@@ -9781,6 +9452,9 @@
   </w:num>
   <w:num w:numId="45">
     <w:abstractNumId w:val="7"/>
+  </w:num>
+  <w:num w:numId="46">
+    <w:abstractNumId w:val="33"/>
   </w:num>
 </w:numbering>
 </file>

</xml_diff>